<commit_message>
doc changes for layout customizations
</commit_message>
<xml_diff>
--- a/fn_jira/doc/Resilient Integration to Jira.docx
+++ b/fn_jira/doc/Resilient Integration to Jira.docx
@@ -9,9 +9,7 @@
         <w:ind w:left="-1440"/>
       </w:pPr>
       <w:bookmarkStart w:id="0" w:name="h.gjdgxs" w:colFirst="0" w:colLast="0"/>
-      <w:bookmarkStart w:id="1" w:name="_GoBack"/>
       <w:bookmarkEnd w:id="0"/>
-      <w:bookmarkEnd w:id="1"/>
       <w:r>
         <w:rPr>
           <w:noProof/>
@@ -390,17 +388,17 @@
       <w:pPr>
         <w:pStyle w:val="Heading10"/>
       </w:pPr>
-      <w:bookmarkStart w:id="2" w:name="_Toc510253264"/>
+      <w:bookmarkStart w:id="1" w:name="_Toc510253264"/>
       <w:r>
         <w:t>Setup</w:t>
       </w:r>
-      <w:bookmarkEnd w:id="2"/>
+      <w:bookmarkEnd w:id="1"/>
     </w:p>
     <w:p>
       <w:pPr>
         <w:pStyle w:val="BodyText"/>
       </w:pPr>
-      <w:bookmarkStart w:id="3" w:name="_Toc510253265"/>
+      <w:bookmarkStart w:id="2" w:name="_Toc510253265"/>
       <w:r>
         <w:t>The following lists the system requirements:</w:t>
       </w:r>
@@ -667,7 +665,7 @@
         <w:t xml:space="preserve"> functions, message destinations, etc.</w:t>
       </w:r>
     </w:p>
-    <w:bookmarkEnd w:id="3"/>
+    <w:bookmarkEnd w:id="2"/>
     <w:p>
       <w:pPr>
         <w:pStyle w:val="BodyText"/>
@@ -704,15 +702,7 @@
         <w:contextualSpacing/>
       </w:pPr>
       <w:r>
-        <w:t xml:space="preserve">resilient-circuits </w:t>
-      </w:r>
-      <w:proofErr w:type="spellStart"/>
-      <w:r>
-        <w:t>config</w:t>
-      </w:r>
-      <w:proofErr w:type="spellEnd"/>
-      <w:r>
-        <w:t xml:space="preserve"> -c</w:t>
+        <w:t>resilient-circuits config -c</w:t>
       </w:r>
       <w:r>
         <w:t xml:space="preserve"> </w:t>
@@ -733,13 +723,8 @@
         <w:contextualSpacing/>
       </w:pPr>
       <w:r>
-        <w:t xml:space="preserve">resilient-circuits </w:t>
-      </w:r>
-      <w:proofErr w:type="spellStart"/>
-      <w:r>
-        <w:t>config</w:t>
-      </w:r>
-      <w:proofErr w:type="spellEnd"/>
+        <w:t>resilient-circuits config</w:t>
+      </w:r>
       <w:r>
         <w:t xml:space="preserve"> </w:t>
       </w:r>
@@ -1850,7 +1835,7 @@
       <w:pPr>
         <w:pStyle w:val="Heading10"/>
       </w:pPr>
-      <w:bookmarkStart w:id="4" w:name="_Toc510253268"/>
+      <w:bookmarkStart w:id="3" w:name="_Toc510253268"/>
       <w:r>
         <w:t xml:space="preserve">Resilient </w:t>
       </w:r>
@@ -1860,7 +1845,7 @@
       <w:r>
         <w:t>Configuration</w:t>
       </w:r>
-      <w:bookmarkEnd w:id="4"/>
+      <w:bookmarkEnd w:id="3"/>
     </w:p>
     <w:p>
       <w:pPr>
@@ -2061,12 +2046,12 @@
         <w:pStyle w:val="ListBullet"/>
         <w:keepNext/>
       </w:pPr>
-      <w:bookmarkStart w:id="5" w:name="_Toc510253270"/>
+      <w:bookmarkStart w:id="4" w:name="_Toc510253270"/>
       <w:r>
         <w:lastRenderedPageBreak/>
         <w:t>Workflows</w:t>
       </w:r>
-      <w:bookmarkEnd w:id="5"/>
+      <w:bookmarkEnd w:id="4"/>
       <w:r>
         <w:t xml:space="preserve">. </w:t>
       </w:r>
@@ -2226,11 +2211,11 @@
         <w:pStyle w:val="ListBullet"/>
         <w:keepNext/>
       </w:pPr>
-      <w:bookmarkStart w:id="6" w:name="_Toc510253271"/>
+      <w:bookmarkStart w:id="5" w:name="_Toc510253271"/>
       <w:r>
         <w:t>Rules</w:t>
       </w:r>
-      <w:bookmarkEnd w:id="6"/>
+      <w:bookmarkEnd w:id="5"/>
       <w:r>
         <w:t>. O</w:t>
       </w:r>
@@ -2321,13 +2306,100 @@
     </w:p>
     <w:p>
       <w:pPr>
+        <w:pStyle w:val="Heading20"/>
+      </w:pPr>
+      <w:bookmarkStart w:id="6" w:name="_Toc510253272"/>
+      <w:bookmarkStart w:id="7" w:name="_GoBack"/>
+      <w:r>
+        <w:t>Layout</w:t>
+      </w:r>
+    </w:p>
+    <w:p>
+      <w:pPr>
+        <w:pStyle w:val="BodyText"/>
+      </w:pPr>
+      <w:r>
+        <w:t xml:space="preserve">To display a link back to the Jira issue created from an incident, </w:t>
+      </w:r>
+    </w:p>
+    <w:p>
+      <w:pPr>
+        <w:pStyle w:val="ListBullet"/>
+      </w:pPr>
+      <w:r>
+        <w:t>Navigate to the Customization Settings and select the Summary Section from the Layouts tab</w:t>
+      </w:r>
+    </w:p>
+    <w:p>
+      <w:pPr>
+        <w:pStyle w:val="ListBullet"/>
+      </w:pPr>
+      <w:r>
+        <w:t>Search for the Jira custom fields and drag Jira Ticket URL to the Summary Section</w:t>
+      </w:r>
+    </w:p>
+    <w:p>
+      <w:pPr>
+        <w:pStyle w:val="ListBullet"/>
+      </w:pPr>
+      <w:r>
+        <w:t>Click Save</w:t>
+      </w:r>
+    </w:p>
+    <w:bookmarkEnd w:id="7"/>
+    <w:p>
+      <w:pPr>
+        <w:pStyle w:val="BodyText"/>
+      </w:pPr>
+      <w:r>
+        <w:rPr>
+          <w:noProof/>
+        </w:rPr>
+        <w:drawing>
+          <wp:inline distT="0" distB="0" distL="0" distR="0" wp14:anchorId="1164A31E" wp14:editId="38C21FF0">
+            <wp:extent cx="5486400" cy="2430145"/>
+            <wp:effectExtent l="0" t="0" r="0" b="0"/>
+            <wp:docPr id="5" name="Picture 5"/>
+            <wp:cNvGraphicFramePr>
+              <a:graphicFrameLocks xmlns:a="http://schemas.openxmlformats.org/drawingml/2006/main" noChangeAspect="1"/>
+            </wp:cNvGraphicFramePr>
+            <a:graphic xmlns:a="http://schemas.openxmlformats.org/drawingml/2006/main">
+              <a:graphicData uri="http://schemas.openxmlformats.org/drawingml/2006/picture">
+                <pic:pic xmlns:pic="http://schemas.openxmlformats.org/drawingml/2006/picture">
+                  <pic:nvPicPr>
+                    <pic:cNvPr id="5" name="Screen Shot 2018-04-19 at 3.16.11 PM.png"/>
+                    <pic:cNvPicPr/>
+                  </pic:nvPicPr>
+                  <pic:blipFill>
+                    <a:blip r:embed="rId12"/>
+                    <a:stretch>
+                      <a:fillRect/>
+                    </a:stretch>
+                  </pic:blipFill>
+                  <pic:spPr>
+                    <a:xfrm>
+                      <a:off x="0" y="0"/>
+                      <a:ext cx="5486400" cy="2430145"/>
+                    </a:xfrm>
+                    <a:prstGeom prst="rect">
+                      <a:avLst/>
+                    </a:prstGeom>
+                  </pic:spPr>
+                </pic:pic>
+              </a:graphicData>
+            </a:graphic>
+          </wp:inline>
+        </w:drawing>
+      </w:r>
+    </w:p>
+    <w:p>
+      <w:pPr>
         <w:pStyle w:val="Heading10"/>
       </w:pPr>
-      <w:bookmarkStart w:id="7" w:name="_Toc510253272"/>
       <w:r>
         <w:t>Operation</w:t>
       </w:r>
-      <w:bookmarkEnd w:id="7"/>
+      <w:bookmarkEnd w:id="6"/>
     </w:p>
     <w:p>
       <w:pPr>
@@ -2400,6 +2472,7 @@
         <w:ind w:left="360"/>
       </w:pPr>
       <w:r>
+        <w:lastRenderedPageBreak/>
         <w:t xml:space="preserve">When viewing an </w:t>
       </w:r>
       <w:r>
@@ -2650,7 +2723,7 @@
       <w:r>
         <w:t xml:space="preserve">For additional support, contact </w:t>
       </w:r>
-      <w:hyperlink r:id="rId12">
+      <w:hyperlink r:id="rId13">
         <w:r>
           <w:rPr>
             <w:rStyle w:val="Hyperlink"/>
@@ -2687,12 +2760,12 @@
       </w:pPr>
     </w:p>
     <w:sectPr>
-      <w:headerReference w:type="even" r:id="rId13"/>
-      <w:headerReference w:type="default" r:id="rId14"/>
-      <w:footerReference w:type="even" r:id="rId15"/>
-      <w:footerReference w:type="default" r:id="rId16"/>
-      <w:headerReference w:type="first" r:id="rId17"/>
-      <w:footerReference w:type="first" r:id="rId18"/>
+      <w:headerReference w:type="even" r:id="rId14"/>
+      <w:headerReference w:type="default" r:id="rId15"/>
+      <w:footerReference w:type="even" r:id="rId16"/>
+      <w:footerReference w:type="default" r:id="rId17"/>
+      <w:headerReference w:type="first" r:id="rId18"/>
+      <w:footerReference w:type="first" r:id="rId19"/>
       <w:pgSz w:w="12240" w:h="15840"/>
       <w:pgMar w:top="1440" w:right="1800" w:bottom="1440" w:left="1800" w:header="720" w:footer="144" w:gutter="0"/>
       <w:pgNumType w:start="1"/>
@@ -5183,6 +5256,7 @@
     <w:lsdException w:name="HTML Sample" w:semiHidden="1" w:unhideWhenUsed="1"/>
     <w:lsdException w:name="HTML Typewriter" w:semiHidden="1" w:unhideWhenUsed="1"/>
     <w:lsdException w:name="HTML Variable" w:semiHidden="1" w:unhideWhenUsed="1"/>
+    <w:lsdException w:name="Normal Table" w:semiHidden="1" w:unhideWhenUsed="1"/>
     <w:lsdException w:name="annotation subject" w:semiHidden="1" w:unhideWhenUsed="1"/>
     <w:lsdException w:name="No List" w:semiHidden="1" w:unhideWhenUsed="1"/>
     <w:lsdException w:name="Outline List 1" w:semiHidden="1" w:unhideWhenUsed="1"/>
@@ -5226,8 +5300,10 @@
     <w:lsdException w:name="Table Elegant" w:semiHidden="1" w:unhideWhenUsed="1"/>
     <w:lsdException w:name="Table Professional" w:semiHidden="1" w:unhideWhenUsed="1"/>
     <w:lsdException w:name="Table Subtle 1" w:semiHidden="1" w:unhideWhenUsed="1"/>
+    <w:lsdException w:name="Table Subtle 2" w:semiHidden="1" w:unhideWhenUsed="1"/>
     <w:lsdException w:name="Table Web 1" w:semiHidden="1" w:unhideWhenUsed="1"/>
     <w:lsdException w:name="Table Web 2" w:semiHidden="1" w:unhideWhenUsed="1"/>
+    <w:lsdException w:name="Table Web 3" w:semiHidden="1" w:unhideWhenUsed="1"/>
     <w:lsdException w:name="Balloon Text" w:semiHidden="1" w:unhideWhenUsed="1"/>
     <w:lsdException w:name="Table Grid" w:uiPriority="59"/>
     <w:lsdException w:name="Table Theme" w:semiHidden="1" w:unhideWhenUsed="1"/>
@@ -6352,7 +6428,7 @@
 </file>
 
 <file path=customXml/itemProps1.xml><?xml version="1.0" encoding="utf-8"?>
-<ds:datastoreItem xmlns:ds="http://schemas.openxmlformats.org/officeDocument/2006/customXml" ds:itemID="{FDDDA289-6C12-D34A-9EA6-3085C3A232A0}">
+<ds:datastoreItem xmlns:ds="http://schemas.openxmlformats.org/officeDocument/2006/customXml" ds:itemID="{09B70614-2D62-5B43-BBAE-BEFCD6442C6B}">
   <ds:schemaRefs>
     <ds:schemaRef ds:uri="http://schemas.openxmlformats.org/officeDocument/2006/bibliography"/>
   </ds:schemaRefs>

</xml_diff>

<commit_message>
missed drop shadow on new image
</commit_message>
<xml_diff>
--- a/fn_jira/doc/Resilient Integration to Jira.docx
+++ b/fn_jira/doc/Resilient Integration to Jira.docx
@@ -512,13 +512,8 @@
         <w:pStyle w:val="code"/>
         <w:contextualSpacing/>
       </w:pPr>
-      <w:proofErr w:type="spellStart"/>
-      <w:r>
-        <w:t>sudo</w:t>
-      </w:r>
-      <w:proofErr w:type="spellEnd"/>
-      <w:r>
-        <w:t xml:space="preserve"> pip install --upgrade pip</w:t>
+      <w:r>
+        <w:t>sudo pip install --upgrade pip</w:t>
       </w:r>
     </w:p>
     <w:p>
@@ -526,32 +521,17 @@
         <w:pStyle w:val="code"/>
         <w:contextualSpacing/>
       </w:pPr>
-      <w:proofErr w:type="spellStart"/>
-      <w:r>
-        <w:t>sudo</w:t>
-      </w:r>
-      <w:proofErr w:type="spellEnd"/>
-      <w:r>
-        <w:t xml:space="preserve"> pip install --upgrade </w:t>
-      </w:r>
-      <w:proofErr w:type="spellStart"/>
-      <w:r>
-        <w:t>setuptools</w:t>
-      </w:r>
-      <w:proofErr w:type="spellEnd"/>
+      <w:r>
+        <w:t>sudo pip install --upgrade setuptools</w:t>
+      </w:r>
     </w:p>
     <w:p>
       <w:pPr>
         <w:pStyle w:val="code"/>
         <w:contextualSpacing/>
       </w:pPr>
-      <w:proofErr w:type="spellStart"/>
-      <w:r>
-        <w:t>sudo</w:t>
-      </w:r>
-      <w:proofErr w:type="spellEnd"/>
-      <w:r>
-        <w:t xml:space="preserve"> pip install </w:t>
+      <w:r>
+        <w:t xml:space="preserve">sudo pip install </w:t>
       </w:r>
       <w:r>
         <w:t>--</w:t>
@@ -586,21 +566,8 @@
         <w:pStyle w:val="code"/>
         <w:contextualSpacing/>
       </w:pPr>
-      <w:proofErr w:type="spellStart"/>
-      <w:r>
-        <w:t>sudo</w:t>
-      </w:r>
-      <w:proofErr w:type="spellEnd"/>
-      <w:r>
-        <w:t xml:space="preserve"> pip install </w:t>
-      </w:r>
-      <w:proofErr w:type="spellStart"/>
-      <w:r>
-        <w:t>fn_jira</w:t>
-      </w:r>
-      <w:proofErr w:type="spellEnd"/>
-      <w:r>
-        <w:t>-&lt;</w:t>
+      <w:r>
+        <w:t>sudo pip install fn_jira-&lt;</w:t>
       </w:r>
       <w:r>
         <w:rPr>
@@ -750,11 +717,9 @@
       <w:r>
         <w:t>.resilient/</w:t>
       </w:r>
-      <w:proofErr w:type="spellStart"/>
       <w:r>
         <w:t>app.config</w:t>
       </w:r>
-      <w:proofErr w:type="spellEnd"/>
       <w:r>
         <w:t xml:space="preserve"> </w:t>
       </w:r>
@@ -768,15 +733,7 @@
         <w:t xml:space="preserve"> section </w:t>
       </w:r>
       <w:r>
-        <w:t>[</w:t>
-      </w:r>
-      <w:proofErr w:type="spellStart"/>
-      <w:r>
-        <w:t>jira</w:t>
-      </w:r>
-      <w:proofErr w:type="spellEnd"/>
-      <w:r>
-        <w:t>]</w:t>
+        <w:t>[jira]</w:t>
       </w:r>
       <w:r>
         <w:t>:</w:t>
@@ -788,36 +745,15 @@
         <w:keepNext/>
         <w:contextualSpacing/>
       </w:pPr>
-      <w:proofErr w:type="spellStart"/>
-      <w:r>
-        <w:t>url</w:t>
-      </w:r>
-      <w:proofErr w:type="spellEnd"/>
-      <w:r>
-        <w:t>=&lt;</w:t>
-      </w:r>
-      <w:proofErr w:type="spellStart"/>
+      <w:r>
+        <w:t>url=&lt;</w:t>
+      </w:r>
       <w:r>
         <w:rPr>
           <w:i/>
         </w:rPr>
-        <w:t>jira</w:t>
-      </w:r>
-      <w:proofErr w:type="spellEnd"/>
-      <w:r>
-        <w:rPr>
-          <w:i/>
-        </w:rPr>
-        <w:t xml:space="preserve"> </w:t>
-      </w:r>
-      <w:proofErr w:type="spellStart"/>
-      <w:r>
-        <w:rPr>
-          <w:i/>
-        </w:rPr>
-        <w:t>url</w:t>
-      </w:r>
-      <w:proofErr w:type="spellEnd"/>
+        <w:t>jira url</w:t>
+      </w:r>
       <w:r>
         <w:t>&gt;</w:t>
       </w:r>
@@ -831,19 +767,11 @@
       <w:r>
         <w:t>user=&lt;</w:t>
       </w:r>
-      <w:proofErr w:type="spellStart"/>
       <w:r>
         <w:rPr>
           <w:i/>
         </w:rPr>
-        <w:t>jira</w:t>
-      </w:r>
-      <w:proofErr w:type="spellEnd"/>
-      <w:r>
-        <w:rPr>
-          <w:i/>
-        </w:rPr>
-        <w:t xml:space="preserve"> access user</w:t>
+        <w:t>jira access user</w:t>
       </w:r>
       <w:r>
         <w:t>&gt;</w:t>
@@ -858,19 +786,11 @@
       <w:r>
         <w:t>password=&lt;</w:t>
       </w:r>
-      <w:proofErr w:type="spellStart"/>
       <w:r>
         <w:rPr>
           <w:i/>
         </w:rPr>
-        <w:t>jira</w:t>
-      </w:r>
-      <w:proofErr w:type="spellEnd"/>
-      <w:r>
-        <w:rPr>
-          <w:i/>
-        </w:rPr>
-        <w:t xml:space="preserve"> access password</w:t>
+        <w:t>jira access password</w:t>
       </w:r>
       <w:r>
         <w:t>&gt;</w:t>
@@ -882,21 +802,8 @@
         <w:keepNext/>
         <w:contextualSpacing/>
       </w:pPr>
-      <w:proofErr w:type="spellStart"/>
-      <w:r>
-        <w:t>verifyFlag</w:t>
-      </w:r>
-      <w:proofErr w:type="spellEnd"/>
-      <w:r>
-        <w:t>=[</w:t>
-      </w:r>
-      <w:proofErr w:type="spellStart"/>
-      <w:r>
-        <w:t>True|False</w:t>
-      </w:r>
-      <w:proofErr w:type="spellEnd"/>
-      <w:r>
-        <w:t xml:space="preserve">] </w:t>
+      <w:r>
+        <w:t xml:space="preserve">verifyFlag=[True|False] </w:t>
       </w:r>
     </w:p>
     <w:p>
@@ -1037,17 +944,8 @@
           <w:sz w:val="16"/>
           <w:szCs w:val="16"/>
         </w:rPr>
-        <w:t>/.resilient/</w:t>
-      </w:r>
-      <w:proofErr w:type="spellStart"/>
-      <w:r>
-        <w:rPr>
-          <w:sz w:val="16"/>
-          <w:szCs w:val="16"/>
-        </w:rPr>
-        <w:t>app.config</w:t>
-      </w:r>
-      <w:proofErr w:type="spellEnd"/>
+        <w:t>/.resilient/app.config</w:t>
+      </w:r>
     </w:p>
     <w:p>
       <w:pPr>
@@ -1211,39 +1109,7 @@
           <w:sz w:val="16"/>
           <w:szCs w:val="16"/>
         </w:rPr>
-        <w:t>2018-04-07 12:38:05,418 INFO [</w:t>
-      </w:r>
-      <w:proofErr w:type="spellStart"/>
-      <w:r>
-        <w:rPr>
-          <w:sz w:val="16"/>
-          <w:szCs w:val="16"/>
-        </w:rPr>
-        <w:t>component_loader</w:t>
-      </w:r>
-      <w:proofErr w:type="spellEnd"/>
-      <w:r>
-        <w:rPr>
-          <w:sz w:val="16"/>
-          <w:szCs w:val="16"/>
-        </w:rPr>
-        <w:t>] '</w:t>
-      </w:r>
-      <w:proofErr w:type="spellStart"/>
-      <w:r>
-        <w:rPr>
-          <w:sz w:val="16"/>
-          <w:szCs w:val="16"/>
-        </w:rPr>
-        <w:t>fn_jira.components.jira_open_issue.FunctionComponent</w:t>
-      </w:r>
-      <w:proofErr w:type="spellEnd"/>
-      <w:r>
-        <w:rPr>
-          <w:sz w:val="16"/>
-          <w:szCs w:val="16"/>
-        </w:rPr>
-        <w:t>' loading</w:t>
+        <w:t>2018-04-07 12:38:05,418 INFO [component_loader] 'fn_jira.components.jira_open_issue.FunctionComponent' loading</w:t>
       </w:r>
     </w:p>
     <w:p>
@@ -1267,39 +1133,7 @@
           <w:sz w:val="16"/>
           <w:szCs w:val="16"/>
         </w:rPr>
-        <w:t>2018-04-07 12:38:05,419 INFO [</w:t>
-      </w:r>
-      <w:proofErr w:type="spellStart"/>
-      <w:r>
-        <w:rPr>
-          <w:sz w:val="16"/>
-          <w:szCs w:val="16"/>
-        </w:rPr>
-        <w:t>component_loader</w:t>
-      </w:r>
-      <w:proofErr w:type="spellEnd"/>
-      <w:r>
-        <w:rPr>
-          <w:sz w:val="16"/>
-          <w:szCs w:val="16"/>
-        </w:rPr>
-        <w:t>] '</w:t>
-      </w:r>
-      <w:proofErr w:type="spellStart"/>
-      <w:r>
-        <w:rPr>
-          <w:sz w:val="16"/>
-          <w:szCs w:val="16"/>
-        </w:rPr>
-        <w:t>fn_jira.components.jira_create_comment.FunctionComponent</w:t>
-      </w:r>
-      <w:proofErr w:type="spellEnd"/>
-      <w:r>
-        <w:rPr>
-          <w:sz w:val="16"/>
-          <w:szCs w:val="16"/>
-        </w:rPr>
-        <w:t>' loading</w:t>
+        <w:t>2018-04-07 12:38:05,419 INFO [component_loader] 'fn_jira.components.jira_create_comment.FunctionComponent' loading</w:t>
       </w:r>
     </w:p>
     <w:p>
@@ -1323,39 +1157,7 @@
           <w:sz w:val="16"/>
           <w:szCs w:val="16"/>
         </w:rPr>
-        <w:t>2018-04-07 12:38:05,420 INFO [</w:t>
-      </w:r>
-      <w:proofErr w:type="spellStart"/>
-      <w:r>
-        <w:rPr>
-          <w:sz w:val="16"/>
-          <w:szCs w:val="16"/>
-        </w:rPr>
-        <w:t>component_loader</w:t>
-      </w:r>
-      <w:proofErr w:type="spellEnd"/>
-      <w:r>
-        <w:rPr>
-          <w:sz w:val="16"/>
-          <w:szCs w:val="16"/>
-        </w:rPr>
-        <w:t>] '</w:t>
-      </w:r>
-      <w:proofErr w:type="spellStart"/>
-      <w:r>
-        <w:rPr>
-          <w:sz w:val="16"/>
-          <w:szCs w:val="16"/>
-        </w:rPr>
-        <w:t>fn_jira.components.jira_transition_issue.FunctionComponent</w:t>
-      </w:r>
-      <w:proofErr w:type="spellEnd"/>
-      <w:r>
-        <w:rPr>
-          <w:sz w:val="16"/>
-          <w:szCs w:val="16"/>
-        </w:rPr>
-        <w:t>' loading</w:t>
+        <w:t>2018-04-07 12:38:05,420 INFO [component_loader] 'fn_jira.components.jira_transition_issue.FunctionComponent' loading</w:t>
       </w:r>
     </w:p>
     <w:p>
@@ -1403,71 +1205,7 @@
           <w:sz w:val="16"/>
           <w:szCs w:val="16"/>
         </w:rPr>
-        <w:t>2018-04-07 12:38:05,435 INFO [</w:t>
-      </w:r>
-      <w:proofErr w:type="spellStart"/>
-      <w:r>
-        <w:rPr>
-          <w:sz w:val="16"/>
-          <w:szCs w:val="16"/>
-        </w:rPr>
-        <w:t>actions_component</w:t>
-      </w:r>
-      <w:proofErr w:type="spellEnd"/>
-      <w:r>
-        <w:rPr>
-          <w:sz w:val="16"/>
-          <w:szCs w:val="16"/>
-        </w:rPr>
-        <w:t>] '</w:t>
-      </w:r>
-      <w:proofErr w:type="spellStart"/>
-      <w:r>
-        <w:rPr>
-          <w:sz w:val="16"/>
-          <w:szCs w:val="16"/>
-        </w:rPr>
-        <w:t>fn_jira.components.jira_open_issue.FunctionComponent</w:t>
-      </w:r>
-      <w:proofErr w:type="spellEnd"/>
-      <w:r>
-        <w:rPr>
-          <w:sz w:val="16"/>
-          <w:szCs w:val="16"/>
-        </w:rPr>
-        <w:t>' function '</w:t>
-      </w:r>
-      <w:proofErr w:type="spellStart"/>
-      <w:r>
-        <w:rPr>
-          <w:sz w:val="16"/>
-          <w:szCs w:val="16"/>
-        </w:rPr>
-        <w:t>jira_open_issue</w:t>
-      </w:r>
-      <w:proofErr w:type="spellEnd"/>
-      <w:r>
-        <w:rPr>
-          <w:sz w:val="16"/>
-          <w:szCs w:val="16"/>
-        </w:rPr>
-        <w:t>' registered to '</w:t>
-      </w:r>
-      <w:proofErr w:type="spellStart"/>
-      <w:r>
-        <w:rPr>
-          <w:sz w:val="16"/>
-          <w:szCs w:val="16"/>
-        </w:rPr>
-        <w:t>jira</w:t>
-      </w:r>
-      <w:proofErr w:type="spellEnd"/>
-      <w:r>
-        <w:rPr>
-          <w:sz w:val="16"/>
-          <w:szCs w:val="16"/>
-        </w:rPr>
-        <w:t>'</w:t>
+        <w:t>2018-04-07 12:38:05,435 INFO [actions_component] 'fn_jira.components.jira_open_issue.FunctionComponent' function 'jira_open_issue' registered to 'jira'</w:t>
       </w:r>
     </w:p>
     <w:p>
@@ -1491,71 +1229,7 @@
           <w:sz w:val="16"/>
           <w:szCs w:val="16"/>
         </w:rPr>
-        <w:t>2018-04-07 12:38:05,436 INFO [</w:t>
-      </w:r>
-      <w:proofErr w:type="spellStart"/>
-      <w:r>
-        <w:rPr>
-          <w:sz w:val="16"/>
-          <w:szCs w:val="16"/>
-        </w:rPr>
-        <w:t>actions_component</w:t>
-      </w:r>
-      <w:proofErr w:type="spellEnd"/>
-      <w:r>
-        <w:rPr>
-          <w:sz w:val="16"/>
-          <w:szCs w:val="16"/>
-        </w:rPr>
-        <w:t>] '</w:t>
-      </w:r>
-      <w:proofErr w:type="spellStart"/>
-      <w:r>
-        <w:rPr>
-          <w:sz w:val="16"/>
-          <w:szCs w:val="16"/>
-        </w:rPr>
-        <w:t>fn_jira.components.jira_create_comment.FunctionComponent</w:t>
-      </w:r>
-      <w:proofErr w:type="spellEnd"/>
-      <w:r>
-        <w:rPr>
-          <w:sz w:val="16"/>
-          <w:szCs w:val="16"/>
-        </w:rPr>
-        <w:t>' function '</w:t>
-      </w:r>
-      <w:proofErr w:type="spellStart"/>
-      <w:r>
-        <w:rPr>
-          <w:sz w:val="16"/>
-          <w:szCs w:val="16"/>
-        </w:rPr>
-        <w:t>jira_create_comment</w:t>
-      </w:r>
-      <w:proofErr w:type="spellEnd"/>
-      <w:r>
-        <w:rPr>
-          <w:sz w:val="16"/>
-          <w:szCs w:val="16"/>
-        </w:rPr>
-        <w:t>' registered to '</w:t>
-      </w:r>
-      <w:proofErr w:type="spellStart"/>
-      <w:r>
-        <w:rPr>
-          <w:sz w:val="16"/>
-          <w:szCs w:val="16"/>
-        </w:rPr>
-        <w:t>jira</w:t>
-      </w:r>
-      <w:proofErr w:type="spellEnd"/>
-      <w:r>
-        <w:rPr>
-          <w:sz w:val="16"/>
-          <w:szCs w:val="16"/>
-        </w:rPr>
-        <w:t>'</w:t>
+        <w:t>2018-04-07 12:38:05,436 INFO [actions_component] 'fn_jira.components.jira_create_comment.FunctionComponent' function 'jira_create_comment' registered to 'jira'</w:t>
       </w:r>
     </w:p>
     <w:p>
@@ -1579,71 +1253,7 @@
           <w:sz w:val="16"/>
           <w:szCs w:val="16"/>
         </w:rPr>
-        <w:t>2018-04-07 12:38:05,437 INFO [</w:t>
-      </w:r>
-      <w:proofErr w:type="spellStart"/>
-      <w:r>
-        <w:rPr>
-          <w:sz w:val="16"/>
-          <w:szCs w:val="16"/>
-        </w:rPr>
-        <w:t>actions_component</w:t>
-      </w:r>
-      <w:proofErr w:type="spellEnd"/>
-      <w:r>
-        <w:rPr>
-          <w:sz w:val="16"/>
-          <w:szCs w:val="16"/>
-        </w:rPr>
-        <w:t>] '</w:t>
-      </w:r>
-      <w:proofErr w:type="spellStart"/>
-      <w:r>
-        <w:rPr>
-          <w:sz w:val="16"/>
-          <w:szCs w:val="16"/>
-        </w:rPr>
-        <w:t>fn_jira.components.jira_transition_issue.FunctionComponent</w:t>
-      </w:r>
-      <w:proofErr w:type="spellEnd"/>
-      <w:r>
-        <w:rPr>
-          <w:sz w:val="16"/>
-          <w:szCs w:val="16"/>
-        </w:rPr>
-        <w:t>' function '</w:t>
-      </w:r>
-      <w:proofErr w:type="spellStart"/>
-      <w:r>
-        <w:rPr>
-          <w:sz w:val="16"/>
-          <w:szCs w:val="16"/>
-        </w:rPr>
-        <w:t>jira_transition_issue</w:t>
-      </w:r>
-      <w:proofErr w:type="spellEnd"/>
-      <w:r>
-        <w:rPr>
-          <w:sz w:val="16"/>
-          <w:szCs w:val="16"/>
-        </w:rPr>
-        <w:t>' registered to '</w:t>
-      </w:r>
-      <w:proofErr w:type="spellStart"/>
-      <w:r>
-        <w:rPr>
-          <w:sz w:val="16"/>
-          <w:szCs w:val="16"/>
-        </w:rPr>
-        <w:t>jira</w:t>
-      </w:r>
-      <w:proofErr w:type="spellEnd"/>
-      <w:r>
-        <w:rPr>
-          <w:sz w:val="16"/>
-          <w:szCs w:val="16"/>
-        </w:rPr>
-        <w:t>'</w:t>
+        <w:t>2018-04-07 12:38:05,437 INFO [actions_component] 'fn_jira.components.jira_transition_issue.FunctionComponent' function 'jira_transition_issue' registered to 'jira'</w:t>
       </w:r>
     </w:p>
     <w:p>
@@ -1691,39 +1301,7 @@
           <w:sz w:val="16"/>
           <w:szCs w:val="16"/>
         </w:rPr>
-        <w:t>2018-04-07 12:38:05,729 INFO [</w:t>
-      </w:r>
-      <w:proofErr w:type="spellStart"/>
-      <w:r>
-        <w:rPr>
-          <w:sz w:val="16"/>
-          <w:szCs w:val="16"/>
-        </w:rPr>
-        <w:t>actions_component</w:t>
-      </w:r>
-      <w:proofErr w:type="spellEnd"/>
-      <w:r>
-        <w:rPr>
-          <w:sz w:val="16"/>
-          <w:szCs w:val="16"/>
-        </w:rPr>
-        <w:t>] Subscribe to message destination '</w:t>
-      </w:r>
-      <w:proofErr w:type="spellStart"/>
-      <w:r>
-        <w:rPr>
-          <w:sz w:val="16"/>
-          <w:szCs w:val="16"/>
-        </w:rPr>
-        <w:t>jira</w:t>
-      </w:r>
-      <w:proofErr w:type="spellEnd"/>
-      <w:r>
-        <w:rPr>
-          <w:sz w:val="16"/>
-          <w:szCs w:val="16"/>
-        </w:rPr>
-        <w:t>'</w:t>
+        <w:t>2018-04-07 12:38:05,729 INFO [actions_component] Subscribe to message destination 'jira'</w:t>
       </w:r>
     </w:p>
     <w:p>
@@ -1771,47 +1349,22 @@
           <w:sz w:val="16"/>
           <w:szCs w:val="16"/>
         </w:rPr>
-        <w:t>2018-04-07 12:38:05,731 INFO [</w:t>
-      </w:r>
-      <w:proofErr w:type="spellStart"/>
+        <w:t>2018-04-07 12:38:05,731 INFO [stomp_component] Subscribe to message destination actions.</w:t>
+      </w:r>
       <w:r>
         <w:rPr>
           <w:sz w:val="16"/>
           <w:szCs w:val="16"/>
         </w:rPr>
-        <w:t>stomp_component</w:t>
-      </w:r>
-      <w:proofErr w:type="spellEnd"/>
+        <w:t>&lt;org id&gt;</w:t>
+      </w:r>
       <w:r>
         <w:rPr>
           <w:sz w:val="16"/>
           <w:szCs w:val="16"/>
         </w:rPr>
-        <w:t>] Subscribe to message destination actions.</w:t>
-      </w:r>
-      <w:r>
-        <w:rPr>
-          <w:sz w:val="16"/>
-          <w:szCs w:val="16"/>
-        </w:rPr>
-        <w:t>&lt;org id&gt;</w:t>
-      </w:r>
-      <w:r>
-        <w:rPr>
-          <w:sz w:val="16"/>
-          <w:szCs w:val="16"/>
-        </w:rPr>
-        <w:t>.</w:t>
-      </w:r>
-      <w:proofErr w:type="spellStart"/>
-      <w:r>
-        <w:rPr>
-          <w:sz w:val="16"/>
-          <w:szCs w:val="16"/>
-        </w:rPr>
-        <w:t>jira</w:t>
-      </w:r>
-      <w:proofErr w:type="spellEnd"/>
+        <w:t>.jira</w:t>
+      </w:r>
     </w:p>
     <w:p>
       <w:pPr>
@@ -2095,25 +1648,21 @@
       <w:r>
         <w:t xml:space="preserve">unction for the specific </w:t>
       </w:r>
-      <w:proofErr w:type="spellStart"/>
       <w:r>
         <w:rPr>
           <w:b/>
         </w:rPr>
         <w:t>jira_project</w:t>
       </w:r>
-      <w:proofErr w:type="spellEnd"/>
       <w:r>
         <w:t xml:space="preserve"> and </w:t>
       </w:r>
-      <w:proofErr w:type="spellStart"/>
       <w:r>
         <w:rPr>
           <w:b/>
         </w:rPr>
         <w:t>jira_issuetype</w:t>
       </w:r>
-      <w:proofErr w:type="spellEnd"/>
       <w:r>
         <w:t xml:space="preserve"> fields for your Jira use.</w:t>
       </w:r>
@@ -2173,14 +1722,12 @@
       <w:r>
         <w:t xml:space="preserve">unction for the specific </w:t>
       </w:r>
-      <w:proofErr w:type="spellStart"/>
       <w:r>
         <w:rPr>
           <w:b/>
         </w:rPr>
         <w:t>jira_transition_id</w:t>
       </w:r>
-      <w:proofErr w:type="spellEnd"/>
       <w:r>
         <w:t xml:space="preserve"> </w:t>
       </w:r>
@@ -2309,56 +1856,55 @@
         <w:pStyle w:val="Heading20"/>
       </w:pPr>
       <w:bookmarkStart w:id="6" w:name="_Toc510253272"/>
+      <w:r>
+        <w:t>Layout</w:t>
+      </w:r>
+    </w:p>
+    <w:p>
+      <w:pPr>
+        <w:pStyle w:val="BodyText"/>
+      </w:pPr>
+      <w:r>
+        <w:t xml:space="preserve">To display a link back to the Jira issue created from an incident, </w:t>
+      </w:r>
+    </w:p>
+    <w:p>
+      <w:pPr>
+        <w:pStyle w:val="ListBullet"/>
+      </w:pPr>
+      <w:r>
+        <w:t>Navigate to the Customization Settings and select the Summary Section from the Layouts tab</w:t>
+      </w:r>
+    </w:p>
+    <w:p>
+      <w:pPr>
+        <w:pStyle w:val="ListBullet"/>
+      </w:pPr>
+      <w:r>
+        <w:t>Search for the Jira custom fields and drag Jira Ticket URL to the Summary Section</w:t>
+      </w:r>
+    </w:p>
+    <w:p>
+      <w:pPr>
+        <w:pStyle w:val="ListBullet"/>
+      </w:pPr>
+      <w:r>
+        <w:t>Click Save</w:t>
+      </w:r>
+    </w:p>
+    <w:p>
+      <w:pPr>
+        <w:pStyle w:val="BodyText"/>
+      </w:pPr>
       <w:bookmarkStart w:id="7" w:name="_GoBack"/>
       <w:r>
-        <w:t>Layout</w:t>
-      </w:r>
-    </w:p>
-    <w:p>
-      <w:pPr>
-        <w:pStyle w:val="BodyText"/>
-      </w:pPr>
-      <w:r>
-        <w:t xml:space="preserve">To display a link back to the Jira issue created from an incident, </w:t>
-      </w:r>
-    </w:p>
-    <w:p>
-      <w:pPr>
-        <w:pStyle w:val="ListBullet"/>
-      </w:pPr>
-      <w:r>
-        <w:t>Navigate to the Customization Settings and select the Summary Section from the Layouts tab</w:t>
-      </w:r>
-    </w:p>
-    <w:p>
-      <w:pPr>
-        <w:pStyle w:val="ListBullet"/>
-      </w:pPr>
-      <w:r>
-        <w:t>Search for the Jira custom fields and drag Jira Ticket URL to the Summary Section</w:t>
-      </w:r>
-    </w:p>
-    <w:p>
-      <w:pPr>
-        <w:pStyle w:val="ListBullet"/>
-      </w:pPr>
-      <w:r>
-        <w:t>Click Save</w:t>
-      </w:r>
-    </w:p>
-    <w:bookmarkEnd w:id="7"/>
-    <w:p>
-      <w:pPr>
-        <w:pStyle w:val="BodyText"/>
-      </w:pPr>
-      <w:r>
         <w:rPr>
           <w:noProof/>
         </w:rPr>
         <w:drawing>
-          <wp:inline distT="0" distB="0" distL="0" distR="0" wp14:anchorId="1164A31E" wp14:editId="38C21FF0">
+          <wp:inline distT="0" distB="0" distL="0" distR="0" wp14:anchorId="1164A31E" wp14:editId="55BB4D0B">
             <wp:extent cx="5486400" cy="2430145"/>
-            <wp:effectExtent l="0" t="0" r="0" b="0"/>
+            <wp:effectExtent l="152400" t="152400" r="330200" b="338455"/>
             <wp:docPr id="5" name="Picture 5"/>
             <wp:cNvGraphicFramePr>
               <a:graphicFrameLocks xmlns:a="http://schemas.openxmlformats.org/drawingml/2006/main" noChangeAspect="1"/>
@@ -2384,6 +1930,16 @@
                     <a:prstGeom prst="rect">
                       <a:avLst/>
                     </a:prstGeom>
+                    <a:ln>
+                      <a:noFill/>
+                    </a:ln>
+                    <a:effectLst>
+                      <a:outerShdw blurRad="292100" dist="139700" dir="2700000" algn="tl" rotWithShape="0">
+                        <a:srgbClr val="333333">
+                          <a:alpha val="65000"/>
+                        </a:srgbClr>
+                      </a:outerShdw>
+                    </a:effectLst>
                   </pic:spPr>
                 </pic:pic>
               </a:graphicData>
@@ -2391,6 +1947,7 @@
           </wp:inline>
         </w:drawing>
       </w:r>
+      <w:bookmarkEnd w:id="7"/>
     </w:p>
     <w:p>
       <w:pPr>
@@ -2463,6 +2020,7 @@
         <w:contextualSpacing/>
       </w:pPr>
       <w:r>
+        <w:lastRenderedPageBreak/>
         <w:t>Resilient Action Status</w:t>
       </w:r>
     </w:p>
@@ -2472,7 +2030,6 @@
         <w:ind w:left="360"/>
       </w:pPr>
       <w:r>
-        <w:lastRenderedPageBreak/>
         <w:t xml:space="preserve">When viewing an </w:t>
       </w:r>
       <w:r>
@@ -2531,21 +2088,7 @@
         <w:rPr>
           <w:rStyle w:val="codeChar"/>
         </w:rPr>
-        <w:t>/</w:t>
-      </w:r>
-      <w:proofErr w:type="spellStart"/>
-      <w:r>
-        <w:rPr>
-          <w:rStyle w:val="codeChar"/>
-        </w:rPr>
-        <w:t>var</w:t>
-      </w:r>
-      <w:proofErr w:type="spellEnd"/>
-      <w:r>
-        <w:rPr>
-          <w:rStyle w:val="codeChar"/>
-        </w:rPr>
-        <w:t>/log/resilient-scripting/resilient-scripting.log</w:t>
+        <w:t>/var/log/resilient-scripting/resilient-scripting.log</w:t>
       </w:r>
     </w:p>
     <w:p>
@@ -2577,21 +2120,7 @@
         <w:rPr>
           <w:rStyle w:val="codeChar"/>
         </w:rPr>
-        <w:t>/</w:t>
-      </w:r>
-      <w:proofErr w:type="spellStart"/>
-      <w:r>
-        <w:rPr>
-          <w:rStyle w:val="codeChar"/>
-        </w:rPr>
-        <w:t>usr</w:t>
-      </w:r>
-      <w:proofErr w:type="spellEnd"/>
-      <w:r>
-        <w:rPr>
-          <w:rStyle w:val="codeChar"/>
-        </w:rPr>
-        <w:t>/share/co3/logs</w:t>
+        <w:t>/usr/share/co3/logs</w:t>
       </w:r>
       <w:r>
         <w:t xml:space="preserve">. The </w:t>
@@ -2632,48 +2161,38 @@
         <w:rPr>
           <w:rStyle w:val="codeChar"/>
         </w:rPr>
-        <w:t>.resilient/</w:t>
-      </w:r>
-      <w:proofErr w:type="spellStart"/>
+        <w:t>.resilient/app.config</w:t>
+      </w:r>
+      <w:r>
+        <w:t xml:space="preserve"> file under the section </w:t>
+      </w:r>
       <w:r>
         <w:rPr>
           <w:rStyle w:val="codeChar"/>
         </w:rPr>
-        <w:t>app.config</w:t>
-      </w:r>
-      <w:proofErr w:type="spellEnd"/>
-      <w:r>
-        <w:t xml:space="preserve"> file under the section </w:t>
+        <w:t>[resil</w:t>
       </w:r>
       <w:r>
         <w:rPr>
           <w:rStyle w:val="codeChar"/>
         </w:rPr>
-        <w:t>[resil</w:t>
+        <w:t>i</w:t>
       </w:r>
       <w:r>
         <w:rPr>
           <w:rStyle w:val="codeChar"/>
         </w:rPr>
-        <w:t>i</w:t>
+        <w:t>ent]</w:t>
+      </w:r>
+      <w:r>
+        <w:t xml:space="preserve"> and the property </w:t>
       </w:r>
       <w:r>
         <w:rPr>
           <w:rStyle w:val="codeChar"/>
         </w:rPr>
-        <w:t>ent]</w:t>
-      </w:r>
-      <w:r>
-        <w:t xml:space="preserve"> and the property </w:t>
-      </w:r>
-      <w:proofErr w:type="spellStart"/>
-      <w:r>
-        <w:rPr>
-          <w:rStyle w:val="codeChar"/>
-        </w:rPr>
         <w:t>logdir</w:t>
       </w:r>
-      <w:proofErr w:type="spellEnd"/>
       <w:r>
         <w:t xml:space="preserve">. The default file name is </w:t>
       </w:r>
@@ -6428,7 +5947,7 @@
 </file>
 
 <file path=customXml/itemProps1.xml><?xml version="1.0" encoding="utf-8"?>
-<ds:datastoreItem xmlns:ds="http://schemas.openxmlformats.org/officeDocument/2006/customXml" ds:itemID="{09B70614-2D62-5B43-BBAE-BEFCD6442C6B}">
+<ds:datastoreItem xmlns:ds="http://schemas.openxmlformats.org/officeDocument/2006/customXml" ds:itemID="{64590B00-01F0-5E4A-AE88-11034FF2D5EA}">
   <ds:schemaRefs>
     <ds:schemaRef ds:uri="http://schemas.openxmlformats.org/officeDocument/2006/bibliography"/>
   </ds:schemaRefs>

</xml_diff>

<commit_message>
Add information about Jira Priority mapping
</commit_message>
<xml_diff>
--- a/fn_jira/doc/Resilient Integration to Jira.docx
+++ b/fn_jira/doc/Resilient Integration to Jira.docx
@@ -512,8 +512,13 @@
         <w:pStyle w:val="code"/>
         <w:contextualSpacing/>
       </w:pPr>
-      <w:r>
-        <w:t>sudo pip install --upgrade pip</w:t>
+      <w:proofErr w:type="spellStart"/>
+      <w:r>
+        <w:t>sudo</w:t>
+      </w:r>
+      <w:proofErr w:type="spellEnd"/>
+      <w:r>
+        <w:t xml:space="preserve"> pip install --upgrade pip</w:t>
       </w:r>
     </w:p>
     <w:p>
@@ -521,17 +526,32 @@
         <w:pStyle w:val="code"/>
         <w:contextualSpacing/>
       </w:pPr>
-      <w:r>
-        <w:t>sudo pip install --upgrade setuptools</w:t>
-      </w:r>
+      <w:proofErr w:type="spellStart"/>
+      <w:r>
+        <w:t>sudo</w:t>
+      </w:r>
+      <w:proofErr w:type="spellEnd"/>
+      <w:r>
+        <w:t xml:space="preserve"> pip install --upgrade </w:t>
+      </w:r>
+      <w:proofErr w:type="spellStart"/>
+      <w:r>
+        <w:t>setuptools</w:t>
+      </w:r>
+      <w:proofErr w:type="spellEnd"/>
     </w:p>
     <w:p>
       <w:pPr>
         <w:pStyle w:val="code"/>
         <w:contextualSpacing/>
       </w:pPr>
-      <w:r>
-        <w:t xml:space="preserve">sudo pip install </w:t>
+      <w:proofErr w:type="spellStart"/>
+      <w:r>
+        <w:t>sudo</w:t>
+      </w:r>
+      <w:proofErr w:type="spellEnd"/>
+      <w:r>
+        <w:t xml:space="preserve"> pip install </w:t>
       </w:r>
       <w:r>
         <w:t>--</w:t>
@@ -566,8 +586,21 @@
         <w:pStyle w:val="code"/>
         <w:contextualSpacing/>
       </w:pPr>
-      <w:r>
-        <w:t>sudo pip install fn_jira-&lt;</w:t>
+      <w:proofErr w:type="spellStart"/>
+      <w:r>
+        <w:t>sudo</w:t>
+      </w:r>
+      <w:proofErr w:type="spellEnd"/>
+      <w:r>
+        <w:t xml:space="preserve"> pip install </w:t>
+      </w:r>
+      <w:proofErr w:type="spellStart"/>
+      <w:r>
+        <w:t>fn_jira</w:t>
+      </w:r>
+      <w:proofErr w:type="spellEnd"/>
+      <w:r>
+        <w:t>-&lt;</w:t>
       </w:r>
       <w:r>
         <w:rPr>
@@ -717,9 +750,11 @@
       <w:r>
         <w:t>.resilient/</w:t>
       </w:r>
+      <w:proofErr w:type="spellStart"/>
       <w:r>
         <w:t>app.config</w:t>
       </w:r>
+      <w:proofErr w:type="spellEnd"/>
       <w:r>
         <w:t xml:space="preserve"> </w:t>
       </w:r>
@@ -733,7 +768,15 @@
         <w:t xml:space="preserve"> section </w:t>
       </w:r>
       <w:r>
-        <w:t>[jira]</w:t>
+        <w:t>[</w:t>
+      </w:r>
+      <w:proofErr w:type="spellStart"/>
+      <w:r>
+        <w:t>jira</w:t>
+      </w:r>
+      <w:proofErr w:type="spellEnd"/>
+      <w:r>
+        <w:t>]</w:t>
       </w:r>
       <w:r>
         <w:t>:</w:t>
@@ -745,15 +788,36 @@
         <w:keepNext/>
         <w:contextualSpacing/>
       </w:pPr>
-      <w:r>
-        <w:t>url=&lt;</w:t>
-      </w:r>
+      <w:proofErr w:type="spellStart"/>
+      <w:r>
+        <w:t>url</w:t>
+      </w:r>
+      <w:proofErr w:type="spellEnd"/>
+      <w:r>
+        <w:t>=&lt;</w:t>
+      </w:r>
+      <w:proofErr w:type="spellStart"/>
       <w:r>
         <w:rPr>
           <w:i/>
         </w:rPr>
-        <w:t>jira url</w:t>
-      </w:r>
+        <w:t>jira</w:t>
+      </w:r>
+      <w:proofErr w:type="spellEnd"/>
+      <w:r>
+        <w:rPr>
+          <w:i/>
+        </w:rPr>
+        <w:t xml:space="preserve"> </w:t>
+      </w:r>
+      <w:proofErr w:type="spellStart"/>
+      <w:r>
+        <w:rPr>
+          <w:i/>
+        </w:rPr>
+        <w:t>url</w:t>
+      </w:r>
+      <w:proofErr w:type="spellEnd"/>
       <w:r>
         <w:t>&gt;</w:t>
       </w:r>
@@ -767,11 +831,19 @@
       <w:r>
         <w:t>user=&lt;</w:t>
       </w:r>
+      <w:proofErr w:type="spellStart"/>
       <w:r>
         <w:rPr>
           <w:i/>
         </w:rPr>
-        <w:t>jira access user</w:t>
+        <w:t>jira</w:t>
+      </w:r>
+      <w:proofErr w:type="spellEnd"/>
+      <w:r>
+        <w:rPr>
+          <w:i/>
+        </w:rPr>
+        <w:t xml:space="preserve"> access user</w:t>
       </w:r>
       <w:r>
         <w:t>&gt;</w:t>
@@ -786,11 +858,19 @@
       <w:r>
         <w:t>password=&lt;</w:t>
       </w:r>
+      <w:proofErr w:type="spellStart"/>
       <w:r>
         <w:rPr>
           <w:i/>
         </w:rPr>
-        <w:t>jira access password</w:t>
+        <w:t>jira</w:t>
+      </w:r>
+      <w:proofErr w:type="spellEnd"/>
+      <w:r>
+        <w:rPr>
+          <w:i/>
+        </w:rPr>
+        <w:t xml:space="preserve"> access password</w:t>
       </w:r>
       <w:r>
         <w:t>&gt;</w:t>
@@ -802,8 +882,21 @@
         <w:keepNext/>
         <w:contextualSpacing/>
       </w:pPr>
-      <w:r>
-        <w:t xml:space="preserve">verifyFlag=[True|False] </w:t>
+      <w:proofErr w:type="spellStart"/>
+      <w:r>
+        <w:t>verifyFlag</w:t>
+      </w:r>
+      <w:proofErr w:type="spellEnd"/>
+      <w:r>
+        <w:t>=[</w:t>
+      </w:r>
+      <w:proofErr w:type="spellStart"/>
+      <w:r>
+        <w:t>True|False</w:t>
+      </w:r>
+      <w:proofErr w:type="spellEnd"/>
+      <w:r>
+        <w:t xml:space="preserve">] </w:t>
       </w:r>
     </w:p>
     <w:p>
@@ -944,8 +1037,17 @@
           <w:sz w:val="16"/>
           <w:szCs w:val="16"/>
         </w:rPr>
-        <w:t>/.resilient/app.config</w:t>
-      </w:r>
+        <w:t>/.resilient/</w:t>
+      </w:r>
+      <w:proofErr w:type="spellStart"/>
+      <w:r>
+        <w:rPr>
+          <w:sz w:val="16"/>
+          <w:szCs w:val="16"/>
+        </w:rPr>
+        <w:t>app.config</w:t>
+      </w:r>
+      <w:proofErr w:type="spellEnd"/>
     </w:p>
     <w:p>
       <w:pPr>
@@ -1109,7 +1211,39 @@
           <w:sz w:val="16"/>
           <w:szCs w:val="16"/>
         </w:rPr>
-        <w:t>2018-04-07 12:38:05,418 INFO [component_loader] 'fn_jira.components.jira_open_issue.FunctionComponent' loading</w:t>
+        <w:t>2018-04-07 12:38:05,418 INFO [</w:t>
+      </w:r>
+      <w:proofErr w:type="spellStart"/>
+      <w:r>
+        <w:rPr>
+          <w:sz w:val="16"/>
+          <w:szCs w:val="16"/>
+        </w:rPr>
+        <w:t>component_loader</w:t>
+      </w:r>
+      <w:proofErr w:type="spellEnd"/>
+      <w:r>
+        <w:rPr>
+          <w:sz w:val="16"/>
+          <w:szCs w:val="16"/>
+        </w:rPr>
+        <w:t>] '</w:t>
+      </w:r>
+      <w:proofErr w:type="spellStart"/>
+      <w:r>
+        <w:rPr>
+          <w:sz w:val="16"/>
+          <w:szCs w:val="16"/>
+        </w:rPr>
+        <w:t>fn_jira.components.jira_open_issue.FunctionComponent</w:t>
+      </w:r>
+      <w:proofErr w:type="spellEnd"/>
+      <w:r>
+        <w:rPr>
+          <w:sz w:val="16"/>
+          <w:szCs w:val="16"/>
+        </w:rPr>
+        <w:t>' loading</w:t>
       </w:r>
     </w:p>
     <w:p>
@@ -1133,7 +1267,39 @@
           <w:sz w:val="16"/>
           <w:szCs w:val="16"/>
         </w:rPr>
-        <w:t>2018-04-07 12:38:05,419 INFO [component_loader] 'fn_jira.components.jira_create_comment.FunctionComponent' loading</w:t>
+        <w:t>2018-04-07 12:38:05,419 INFO [</w:t>
+      </w:r>
+      <w:proofErr w:type="spellStart"/>
+      <w:r>
+        <w:rPr>
+          <w:sz w:val="16"/>
+          <w:szCs w:val="16"/>
+        </w:rPr>
+        <w:t>component_loader</w:t>
+      </w:r>
+      <w:proofErr w:type="spellEnd"/>
+      <w:r>
+        <w:rPr>
+          <w:sz w:val="16"/>
+          <w:szCs w:val="16"/>
+        </w:rPr>
+        <w:t>] '</w:t>
+      </w:r>
+      <w:proofErr w:type="spellStart"/>
+      <w:r>
+        <w:rPr>
+          <w:sz w:val="16"/>
+          <w:szCs w:val="16"/>
+        </w:rPr>
+        <w:t>fn_jira.components.jira_create_comment.FunctionComponent</w:t>
+      </w:r>
+      <w:proofErr w:type="spellEnd"/>
+      <w:r>
+        <w:rPr>
+          <w:sz w:val="16"/>
+          <w:szCs w:val="16"/>
+        </w:rPr>
+        <w:t>' loading</w:t>
       </w:r>
     </w:p>
     <w:p>
@@ -1157,7 +1323,39 @@
           <w:sz w:val="16"/>
           <w:szCs w:val="16"/>
         </w:rPr>
-        <w:t>2018-04-07 12:38:05,420 INFO [component_loader] 'fn_jira.components.jira_transition_issue.FunctionComponent' loading</w:t>
+        <w:t>2018-04-07 12:38:05,420 INFO [</w:t>
+      </w:r>
+      <w:proofErr w:type="spellStart"/>
+      <w:r>
+        <w:rPr>
+          <w:sz w:val="16"/>
+          <w:szCs w:val="16"/>
+        </w:rPr>
+        <w:t>component_loader</w:t>
+      </w:r>
+      <w:proofErr w:type="spellEnd"/>
+      <w:r>
+        <w:rPr>
+          <w:sz w:val="16"/>
+          <w:szCs w:val="16"/>
+        </w:rPr>
+        <w:t>] '</w:t>
+      </w:r>
+      <w:proofErr w:type="spellStart"/>
+      <w:r>
+        <w:rPr>
+          <w:sz w:val="16"/>
+          <w:szCs w:val="16"/>
+        </w:rPr>
+        <w:t>fn_jira.components.jira_transition_issue.FunctionComponent</w:t>
+      </w:r>
+      <w:proofErr w:type="spellEnd"/>
+      <w:r>
+        <w:rPr>
+          <w:sz w:val="16"/>
+          <w:szCs w:val="16"/>
+        </w:rPr>
+        <w:t>' loading</w:t>
       </w:r>
     </w:p>
     <w:p>
@@ -1205,7 +1403,71 @@
           <w:sz w:val="16"/>
           <w:szCs w:val="16"/>
         </w:rPr>
-        <w:t>2018-04-07 12:38:05,435 INFO [actions_component] 'fn_jira.components.jira_open_issue.FunctionComponent' function 'jira_open_issue' registered to 'jira'</w:t>
+        <w:t>2018-04-07 12:38:05,435 INFO [</w:t>
+      </w:r>
+      <w:proofErr w:type="spellStart"/>
+      <w:r>
+        <w:rPr>
+          <w:sz w:val="16"/>
+          <w:szCs w:val="16"/>
+        </w:rPr>
+        <w:t>actions_component</w:t>
+      </w:r>
+      <w:proofErr w:type="spellEnd"/>
+      <w:r>
+        <w:rPr>
+          <w:sz w:val="16"/>
+          <w:szCs w:val="16"/>
+        </w:rPr>
+        <w:t>] '</w:t>
+      </w:r>
+      <w:proofErr w:type="spellStart"/>
+      <w:r>
+        <w:rPr>
+          <w:sz w:val="16"/>
+          <w:szCs w:val="16"/>
+        </w:rPr>
+        <w:t>fn_jira.components.jira_open_issue.FunctionComponent</w:t>
+      </w:r>
+      <w:proofErr w:type="spellEnd"/>
+      <w:r>
+        <w:rPr>
+          <w:sz w:val="16"/>
+          <w:szCs w:val="16"/>
+        </w:rPr>
+        <w:t>' function '</w:t>
+      </w:r>
+      <w:proofErr w:type="spellStart"/>
+      <w:r>
+        <w:rPr>
+          <w:sz w:val="16"/>
+          <w:szCs w:val="16"/>
+        </w:rPr>
+        <w:t>jira_open_issue</w:t>
+      </w:r>
+      <w:proofErr w:type="spellEnd"/>
+      <w:r>
+        <w:rPr>
+          <w:sz w:val="16"/>
+          <w:szCs w:val="16"/>
+        </w:rPr>
+        <w:t>' registered to '</w:t>
+      </w:r>
+      <w:proofErr w:type="spellStart"/>
+      <w:r>
+        <w:rPr>
+          <w:sz w:val="16"/>
+          <w:szCs w:val="16"/>
+        </w:rPr>
+        <w:t>jira</w:t>
+      </w:r>
+      <w:proofErr w:type="spellEnd"/>
+      <w:r>
+        <w:rPr>
+          <w:sz w:val="16"/>
+          <w:szCs w:val="16"/>
+        </w:rPr>
+        <w:t>'</w:t>
       </w:r>
     </w:p>
     <w:p>
@@ -1229,7 +1491,71 @@
           <w:sz w:val="16"/>
           <w:szCs w:val="16"/>
         </w:rPr>
-        <w:t>2018-04-07 12:38:05,436 INFO [actions_component] 'fn_jira.components.jira_create_comment.FunctionComponent' function 'jira_create_comment' registered to 'jira'</w:t>
+        <w:t>2018-04-07 12:38:05,436 INFO [</w:t>
+      </w:r>
+      <w:proofErr w:type="spellStart"/>
+      <w:r>
+        <w:rPr>
+          <w:sz w:val="16"/>
+          <w:szCs w:val="16"/>
+        </w:rPr>
+        <w:t>actions_component</w:t>
+      </w:r>
+      <w:proofErr w:type="spellEnd"/>
+      <w:r>
+        <w:rPr>
+          <w:sz w:val="16"/>
+          <w:szCs w:val="16"/>
+        </w:rPr>
+        <w:t>] '</w:t>
+      </w:r>
+      <w:proofErr w:type="spellStart"/>
+      <w:r>
+        <w:rPr>
+          <w:sz w:val="16"/>
+          <w:szCs w:val="16"/>
+        </w:rPr>
+        <w:t>fn_jira.components.jira_create_comment.FunctionComponent</w:t>
+      </w:r>
+      <w:proofErr w:type="spellEnd"/>
+      <w:r>
+        <w:rPr>
+          <w:sz w:val="16"/>
+          <w:szCs w:val="16"/>
+        </w:rPr>
+        <w:t>' function '</w:t>
+      </w:r>
+      <w:proofErr w:type="spellStart"/>
+      <w:r>
+        <w:rPr>
+          <w:sz w:val="16"/>
+          <w:szCs w:val="16"/>
+        </w:rPr>
+        <w:t>jira_create_comment</w:t>
+      </w:r>
+      <w:proofErr w:type="spellEnd"/>
+      <w:r>
+        <w:rPr>
+          <w:sz w:val="16"/>
+          <w:szCs w:val="16"/>
+        </w:rPr>
+        <w:t>' registered to '</w:t>
+      </w:r>
+      <w:proofErr w:type="spellStart"/>
+      <w:r>
+        <w:rPr>
+          <w:sz w:val="16"/>
+          <w:szCs w:val="16"/>
+        </w:rPr>
+        <w:t>jira</w:t>
+      </w:r>
+      <w:proofErr w:type="spellEnd"/>
+      <w:r>
+        <w:rPr>
+          <w:sz w:val="16"/>
+          <w:szCs w:val="16"/>
+        </w:rPr>
+        <w:t>'</w:t>
       </w:r>
     </w:p>
     <w:p>
@@ -1253,7 +1579,71 @@
           <w:sz w:val="16"/>
           <w:szCs w:val="16"/>
         </w:rPr>
-        <w:t>2018-04-07 12:38:05,437 INFO [actions_component] 'fn_jira.components.jira_transition_issue.FunctionComponent' function 'jira_transition_issue' registered to 'jira'</w:t>
+        <w:t>2018-04-07 12:38:05,437 INFO [</w:t>
+      </w:r>
+      <w:proofErr w:type="spellStart"/>
+      <w:r>
+        <w:rPr>
+          <w:sz w:val="16"/>
+          <w:szCs w:val="16"/>
+        </w:rPr>
+        <w:t>actions_component</w:t>
+      </w:r>
+      <w:proofErr w:type="spellEnd"/>
+      <w:r>
+        <w:rPr>
+          <w:sz w:val="16"/>
+          <w:szCs w:val="16"/>
+        </w:rPr>
+        <w:t>] '</w:t>
+      </w:r>
+      <w:proofErr w:type="spellStart"/>
+      <w:r>
+        <w:rPr>
+          <w:sz w:val="16"/>
+          <w:szCs w:val="16"/>
+        </w:rPr>
+        <w:t>fn_jira.components.jira_transition_issue.FunctionComponent</w:t>
+      </w:r>
+      <w:proofErr w:type="spellEnd"/>
+      <w:r>
+        <w:rPr>
+          <w:sz w:val="16"/>
+          <w:szCs w:val="16"/>
+        </w:rPr>
+        <w:t>' function '</w:t>
+      </w:r>
+      <w:proofErr w:type="spellStart"/>
+      <w:r>
+        <w:rPr>
+          <w:sz w:val="16"/>
+          <w:szCs w:val="16"/>
+        </w:rPr>
+        <w:t>jira_transition_issue</w:t>
+      </w:r>
+      <w:proofErr w:type="spellEnd"/>
+      <w:r>
+        <w:rPr>
+          <w:sz w:val="16"/>
+          <w:szCs w:val="16"/>
+        </w:rPr>
+        <w:t>' registered to '</w:t>
+      </w:r>
+      <w:proofErr w:type="spellStart"/>
+      <w:r>
+        <w:rPr>
+          <w:sz w:val="16"/>
+          <w:szCs w:val="16"/>
+        </w:rPr>
+        <w:t>jira</w:t>
+      </w:r>
+      <w:proofErr w:type="spellEnd"/>
+      <w:r>
+        <w:rPr>
+          <w:sz w:val="16"/>
+          <w:szCs w:val="16"/>
+        </w:rPr>
+        <w:t>'</w:t>
       </w:r>
     </w:p>
     <w:p>
@@ -1301,7 +1691,39 @@
           <w:sz w:val="16"/>
           <w:szCs w:val="16"/>
         </w:rPr>
-        <w:t>2018-04-07 12:38:05,729 INFO [actions_component] Subscribe to message destination 'jira'</w:t>
+        <w:t>2018-04-07 12:38:05,729 INFO [</w:t>
+      </w:r>
+      <w:proofErr w:type="spellStart"/>
+      <w:r>
+        <w:rPr>
+          <w:sz w:val="16"/>
+          <w:szCs w:val="16"/>
+        </w:rPr>
+        <w:t>actions_component</w:t>
+      </w:r>
+      <w:proofErr w:type="spellEnd"/>
+      <w:r>
+        <w:rPr>
+          <w:sz w:val="16"/>
+          <w:szCs w:val="16"/>
+        </w:rPr>
+        <w:t>] Subscribe to message destination '</w:t>
+      </w:r>
+      <w:proofErr w:type="spellStart"/>
+      <w:r>
+        <w:rPr>
+          <w:sz w:val="16"/>
+          <w:szCs w:val="16"/>
+        </w:rPr>
+        <w:t>jira</w:t>
+      </w:r>
+      <w:proofErr w:type="spellEnd"/>
+      <w:r>
+        <w:rPr>
+          <w:sz w:val="16"/>
+          <w:szCs w:val="16"/>
+        </w:rPr>
+        <w:t>'</w:t>
       </w:r>
     </w:p>
     <w:p>
@@ -1349,7 +1771,23 @@
           <w:sz w:val="16"/>
           <w:szCs w:val="16"/>
         </w:rPr>
-        <w:t>2018-04-07 12:38:05,731 INFO [stomp_component] Subscribe to message destination actions.</w:t>
+        <w:t>2018-04-07 12:38:05,731 INFO [</w:t>
+      </w:r>
+      <w:proofErr w:type="spellStart"/>
+      <w:r>
+        <w:rPr>
+          <w:sz w:val="16"/>
+          <w:szCs w:val="16"/>
+        </w:rPr>
+        <w:t>stomp_component</w:t>
+      </w:r>
+      <w:proofErr w:type="spellEnd"/>
+      <w:r>
+        <w:rPr>
+          <w:sz w:val="16"/>
+          <w:szCs w:val="16"/>
+        </w:rPr>
+        <w:t>] Subscribe to message destination actions.</w:t>
       </w:r>
       <w:r>
         <w:rPr>
@@ -1363,8 +1801,17 @@
           <w:sz w:val="16"/>
           <w:szCs w:val="16"/>
         </w:rPr>
-        <w:t>.jira</w:t>
-      </w:r>
+        <w:t>.</w:t>
+      </w:r>
+      <w:proofErr w:type="spellStart"/>
+      <w:r>
+        <w:rPr>
+          <w:sz w:val="16"/>
+          <w:szCs w:val="16"/>
+        </w:rPr>
+        <w:t>jira</w:t>
+      </w:r>
+      <w:proofErr w:type="spellEnd"/>
     </w:p>
     <w:p>
       <w:pPr>
@@ -1648,21 +2095,25 @@
       <w:r>
         <w:t xml:space="preserve">unction for the specific </w:t>
       </w:r>
+      <w:proofErr w:type="spellStart"/>
       <w:r>
         <w:rPr>
           <w:b/>
         </w:rPr>
         <w:t>jira_project</w:t>
       </w:r>
+      <w:proofErr w:type="spellEnd"/>
       <w:r>
         <w:t xml:space="preserve"> and </w:t>
       </w:r>
+      <w:proofErr w:type="spellStart"/>
       <w:r>
         <w:rPr>
           <w:b/>
         </w:rPr>
         <w:t>jira_issuetype</w:t>
       </w:r>
+      <w:proofErr w:type="spellEnd"/>
       <w:r>
         <w:t xml:space="preserve"> fields for your Jira use.</w:t>
       </w:r>
@@ -1722,12 +2173,14 @@
       <w:r>
         <w:t xml:space="preserve">unction for the specific </w:t>
       </w:r>
+      <w:proofErr w:type="spellStart"/>
       <w:r>
         <w:rPr>
           <w:b/>
         </w:rPr>
         <w:t>jira_transition_id</w:t>
       </w:r>
+      <w:proofErr w:type="spellEnd"/>
       <w:r>
         <w:t xml:space="preserve"> </w:t>
       </w:r>
@@ -1896,7 +2349,6 @@
       <w:pPr>
         <w:pStyle w:val="BodyText"/>
       </w:pPr>
-      <w:bookmarkStart w:id="7" w:name="_GoBack"/>
       <w:r>
         <w:rPr>
           <w:noProof/>
@@ -1947,58 +2399,135 @@
           </wp:inline>
         </w:drawing>
       </w:r>
+    </w:p>
+    <w:p>
+      <w:pPr>
+        <w:pStyle w:val="Heading10"/>
+      </w:pPr>
+      <w:r>
+        <w:t>Operation</w:t>
+      </w:r>
+      <w:bookmarkEnd w:id="6"/>
+    </w:p>
+    <w:p>
+      <w:pPr>
+        <w:pStyle w:val="BodyText"/>
+      </w:pPr>
+      <w:r>
+        <w:t>The default operation is to automatically create</w:t>
+      </w:r>
+      <w:r>
+        <w:t xml:space="preserve"> a Jira issue when a Resilient i</w:t>
+      </w:r>
+      <w:r>
+        <w:t xml:space="preserve">ncident is created. </w:t>
+      </w:r>
+      <w:r>
+        <w:t xml:space="preserve">You can change this behavior </w:t>
+      </w:r>
+      <w:r>
+        <w:t xml:space="preserve">as indicated in the Configuration section above. Furthermore, </w:t>
+      </w:r>
+      <w:r>
+        <w:t xml:space="preserve">you can add </w:t>
+      </w:r>
+      <w:r>
+        <w:t>conditions to restrict the type o</w:t>
+      </w:r>
+      <w:r>
+        <w:t>f Incidents which trigger Jira i</w:t>
+      </w:r>
+      <w:r>
+        <w:t>ssue creation.</w:t>
+      </w:r>
+    </w:p>
+    <w:p>
+      <w:pPr>
+        <w:pStyle w:val="Heading20"/>
+      </w:pPr>
+      <w:r>
+        <w:lastRenderedPageBreak/>
+        <w:t>Modifications</w:t>
+      </w:r>
+    </w:p>
+    <w:p>
+      <w:pPr>
+        <w:pStyle w:val="BodyText"/>
+      </w:pPr>
+      <w:r>
+        <w:t>Both the Jira Open Issue and Jira Transition Issue workflows use a mapping between Resilient incident severity codes and Jira Issue priorities. If you wish to have a different mapping to Jira, modify these two workflows and their corre</w:t>
+      </w:r>
+      <w:r>
+        <w:t>sponding Pre-Processing Scripts</w:t>
+      </w:r>
+      <w:r>
+        <w:rPr>
+          <w:noProof/>
+        </w:rPr>
+        <w:t>.</w:t>
+      </w:r>
+      <w:r>
+        <w:rPr>
+          <w:noProof/>
+        </w:rPr>
+        <w:drawing>
+          <wp:inline distT="0" distB="0" distL="0" distR="0" wp14:anchorId="1F90001B" wp14:editId="7EB66B4F">
+            <wp:extent cx="5486400" cy="3423285"/>
+            <wp:effectExtent l="152400" t="152400" r="342900" b="348615"/>
+            <wp:docPr id="6" name="Picture 6"/>
+            <wp:cNvGraphicFramePr>
+              <a:graphicFrameLocks xmlns:a="http://schemas.openxmlformats.org/drawingml/2006/main" noChangeAspect="1"/>
+            </wp:cNvGraphicFramePr>
+            <a:graphic xmlns:a="http://schemas.openxmlformats.org/drawingml/2006/main">
+              <a:graphicData uri="http://schemas.openxmlformats.org/drawingml/2006/picture">
+                <pic:pic xmlns:pic="http://schemas.openxmlformats.org/drawingml/2006/picture">
+                  <pic:nvPicPr>
+                    <pic:cNvPr id="6" name="Screen Shot 2018-04-20 at 2.40.15 PM.png"/>
+                    <pic:cNvPicPr/>
+                  </pic:nvPicPr>
+                  <pic:blipFill>
+                    <a:blip r:embed="rId13"/>
+                    <a:stretch>
+                      <a:fillRect/>
+                    </a:stretch>
+                  </pic:blipFill>
+                  <pic:spPr>
+                    <a:xfrm>
+                      <a:off x="0" y="0"/>
+                      <a:ext cx="5486400" cy="3423285"/>
+                    </a:xfrm>
+                    <a:prstGeom prst="rect">
+                      <a:avLst/>
+                    </a:prstGeom>
+                    <a:ln>
+                      <a:noFill/>
+                    </a:ln>
+                    <a:effectLst>
+                      <a:outerShdw blurRad="292100" dist="139700" dir="2700000" algn="tl" rotWithShape="0">
+                        <a:srgbClr val="333333">
+                          <a:alpha val="65000"/>
+                        </a:srgbClr>
+                      </a:outerShdw>
+                    </a:effectLst>
+                  </pic:spPr>
+                </pic:pic>
+              </a:graphicData>
+            </a:graphic>
+          </wp:inline>
+        </w:drawing>
+      </w:r>
+    </w:p>
+    <w:p>
+      <w:pPr>
+        <w:pStyle w:val="Heading10"/>
+      </w:pPr>
+      <w:bookmarkStart w:id="7" w:name="_Toc510253273"/>
+      <w:bookmarkStart w:id="8" w:name="_GoBack"/>
+      <w:bookmarkEnd w:id="8"/>
+      <w:r>
+        <w:t>Troubleshooting</w:t>
+      </w:r>
       <w:bookmarkEnd w:id="7"/>
-    </w:p>
-    <w:p>
-      <w:pPr>
-        <w:pStyle w:val="Heading10"/>
-      </w:pPr>
-      <w:r>
-        <w:t>Operation</w:t>
-      </w:r>
-      <w:bookmarkEnd w:id="6"/>
-    </w:p>
-    <w:p>
-      <w:pPr>
-        <w:pStyle w:val="BodyText"/>
-      </w:pPr>
-      <w:r>
-        <w:t>The default operation is to automatically create</w:t>
-      </w:r>
-      <w:r>
-        <w:t xml:space="preserve"> a Jira issue when a Resilient i</w:t>
-      </w:r>
-      <w:r>
-        <w:t xml:space="preserve">ncident is created. </w:t>
-      </w:r>
-      <w:r>
-        <w:t xml:space="preserve">You can change this behavior </w:t>
-      </w:r>
-      <w:r>
-        <w:t xml:space="preserve">as indicated in the Configuration section above. Furthermore, </w:t>
-      </w:r>
-      <w:r>
-        <w:t xml:space="preserve">you can add </w:t>
-      </w:r>
-      <w:r>
-        <w:t>conditions to restrict the type o</w:t>
-      </w:r>
-      <w:r>
-        <w:t>f Incidents which trigger Jira i</w:t>
-      </w:r>
-      <w:r>
-        <w:t>ssue creation.</w:t>
-      </w:r>
-    </w:p>
-    <w:p>
-      <w:pPr>
-        <w:pStyle w:val="Heading10"/>
-      </w:pPr>
-      <w:bookmarkStart w:id="8" w:name="_Toc510253273"/>
-      <w:r>
-        <w:t>Troubleshooting</w:t>
-      </w:r>
-      <w:bookmarkEnd w:id="8"/>
     </w:p>
     <w:p>
       <w:pPr>
@@ -2020,7 +2549,6 @@
         <w:contextualSpacing/>
       </w:pPr>
       <w:r>
-        <w:lastRenderedPageBreak/>
         <w:t>Resilient Action Status</w:t>
       </w:r>
     </w:p>
@@ -2088,7 +2616,21 @@
         <w:rPr>
           <w:rStyle w:val="codeChar"/>
         </w:rPr>
-        <w:t>/var/log/resilient-scripting/resilient-scripting.log</w:t>
+        <w:t>/</w:t>
+      </w:r>
+      <w:proofErr w:type="spellStart"/>
+      <w:r>
+        <w:rPr>
+          <w:rStyle w:val="codeChar"/>
+        </w:rPr>
+        <w:t>var</w:t>
+      </w:r>
+      <w:proofErr w:type="spellEnd"/>
+      <w:r>
+        <w:rPr>
+          <w:rStyle w:val="codeChar"/>
+        </w:rPr>
+        <w:t>/log/resilient-scripting/resilient-scripting.log</w:t>
       </w:r>
     </w:p>
     <w:p>
@@ -2120,7 +2662,21 @@
         <w:rPr>
           <w:rStyle w:val="codeChar"/>
         </w:rPr>
-        <w:t>/usr/share/co3/logs</w:t>
+        <w:t>/</w:t>
+      </w:r>
+      <w:proofErr w:type="spellStart"/>
+      <w:r>
+        <w:rPr>
+          <w:rStyle w:val="codeChar"/>
+        </w:rPr>
+        <w:t>usr</w:t>
+      </w:r>
+      <w:proofErr w:type="spellEnd"/>
+      <w:r>
+        <w:rPr>
+          <w:rStyle w:val="codeChar"/>
+        </w:rPr>
+        <w:t>/share/co3/logs</w:t>
       </w:r>
       <w:r>
         <w:t xml:space="preserve">. The </w:t>
@@ -2152,6 +2708,7 @@
         <w:ind w:left="360"/>
       </w:pPr>
       <w:r>
+        <w:lastRenderedPageBreak/>
         <w:t xml:space="preserve">The log </w:t>
       </w:r>
       <w:r>
@@ -2161,8 +2718,16 @@
         <w:rPr>
           <w:rStyle w:val="codeChar"/>
         </w:rPr>
-        <w:t>.resilient/app.config</w:t>
-      </w:r>
+        <w:t>.resilient/</w:t>
+      </w:r>
+      <w:proofErr w:type="spellStart"/>
+      <w:r>
+        <w:rPr>
+          <w:rStyle w:val="codeChar"/>
+        </w:rPr>
+        <w:t>app.config</w:t>
+      </w:r>
+      <w:proofErr w:type="spellEnd"/>
       <w:r>
         <w:t xml:space="preserve"> file under the section </w:t>
       </w:r>
@@ -2187,12 +2752,14 @@
       <w:r>
         <w:t xml:space="preserve"> and the property </w:t>
       </w:r>
+      <w:proofErr w:type="spellStart"/>
       <w:r>
         <w:rPr>
           <w:rStyle w:val="codeChar"/>
         </w:rPr>
         <w:t>logdir</w:t>
       </w:r>
+      <w:proofErr w:type="spellEnd"/>
       <w:r>
         <w:t xml:space="preserve">. The default file name is </w:t>
       </w:r>
@@ -2242,7 +2809,7 @@
       <w:r>
         <w:t xml:space="preserve">For additional support, contact </w:t>
       </w:r>
-      <w:hyperlink r:id="rId13">
+      <w:hyperlink r:id="rId14">
         <w:r>
           <w:rPr>
             <w:rStyle w:val="Hyperlink"/>
@@ -2279,12 +2846,12 @@
       </w:pPr>
     </w:p>
     <w:sectPr>
-      <w:headerReference w:type="even" r:id="rId14"/>
-      <w:headerReference w:type="default" r:id="rId15"/>
-      <w:footerReference w:type="even" r:id="rId16"/>
-      <w:footerReference w:type="default" r:id="rId17"/>
-      <w:headerReference w:type="first" r:id="rId18"/>
-      <w:footerReference w:type="first" r:id="rId19"/>
+      <w:headerReference w:type="even" r:id="rId15"/>
+      <w:headerReference w:type="default" r:id="rId16"/>
+      <w:footerReference w:type="even" r:id="rId17"/>
+      <w:footerReference w:type="default" r:id="rId18"/>
+      <w:headerReference w:type="first" r:id="rId19"/>
+      <w:footerReference w:type="first" r:id="rId20"/>
       <w:pgSz w:w="12240" w:h="15840"/>
       <w:pgMar w:top="1440" w:right="1800" w:bottom="1440" w:left="1800" w:header="720" w:footer="144" w:gutter="0"/>
       <w:pgNumType w:start="1"/>
@@ -5947,7 +6514,7 @@
 </file>
 
 <file path=customXml/itemProps1.xml><?xml version="1.0" encoding="utf-8"?>
-<ds:datastoreItem xmlns:ds="http://schemas.openxmlformats.org/officeDocument/2006/customXml" ds:itemID="{64590B00-01F0-5E4A-AE88-11034FF2D5EA}">
+<ds:datastoreItem xmlns:ds="http://schemas.openxmlformats.org/officeDocument/2006/customXml" ds:itemID="{E95148ED-F647-E04D-93FE-DDC1B2793409}">
   <ds:schemaRefs>
     <ds:schemaRef ds:uri="http://schemas.openxmlformats.org/officeDocument/2006/bibliography"/>
   </ds:schemaRefs>

</xml_diff>

<commit_message>
pixelate names in documents
</commit_message>
<xml_diff>
--- a/fn_jira/doc/Resilient Integration to Jira.docx
+++ b/fn_jira/doc/Resilient Integration to Jira.docx
@@ -338,10 +338,10 @@
         </w:rPr>
         <w:lastRenderedPageBreak/>
         <w:drawing>
-          <wp:inline distT="0" distB="0" distL="0" distR="0" wp14:anchorId="52BFBC07" wp14:editId="4C716A6B">
-            <wp:extent cx="5486400" cy="2200275"/>
-            <wp:effectExtent l="152400" t="152400" r="342900" b="339725"/>
-            <wp:docPr id="7" name="Picture 7"/>
+          <wp:inline distT="0" distB="0" distL="0" distR="0" wp14:anchorId="23366853" wp14:editId="282A7F96">
+            <wp:extent cx="5711252" cy="2411418"/>
+            <wp:effectExtent l="0" t="0" r="0" b="1905"/>
+            <wp:docPr id="9" name="Picture 9"/>
             <wp:cNvGraphicFramePr>
               <a:graphicFrameLocks xmlns:a="http://schemas.openxmlformats.org/drawingml/2006/main" noChangeAspect="1"/>
             </wp:cNvGraphicFramePr>
@@ -349,7 +349,7 @@
               <a:graphicData uri="http://schemas.openxmlformats.org/drawingml/2006/picture">
                 <pic:pic xmlns:pic="http://schemas.openxmlformats.org/drawingml/2006/picture">
                   <pic:nvPicPr>
-                    <pic:cNvPr id="7" name="Screen Shot 2018-04-07 at 5.15.33 PM.png"/>
+                    <pic:cNvPr id="1" name=""/>
                     <pic:cNvPicPr/>
                   </pic:nvPicPr>
                   <pic:blipFill>
@@ -361,21 +361,11 @@
                   <pic:spPr>
                     <a:xfrm>
                       <a:off x="0" y="0"/>
-                      <a:ext cx="5486400" cy="2200275"/>
+                      <a:ext cx="5724311" cy="2416932"/>
                     </a:xfrm>
                     <a:prstGeom prst="rect">
                       <a:avLst/>
                     </a:prstGeom>
-                    <a:ln>
-                      <a:noFill/>
-                    </a:ln>
-                    <a:effectLst>
-                      <a:outerShdw blurRad="292100" dist="139700" dir="2700000" algn="tl" rotWithShape="0">
-                        <a:srgbClr val="333333">
-                          <a:alpha val="65000"/>
-                        </a:srgbClr>
-                      </a:outerShdw>
-                    </a:effectLst>
                   </pic:spPr>
                 </pic:pic>
               </a:graphicData>
@@ -383,22 +373,24 @@
           </wp:inline>
         </w:drawing>
       </w:r>
+      <w:bookmarkStart w:id="1" w:name="_GoBack"/>
+      <w:bookmarkEnd w:id="1"/>
     </w:p>
     <w:p>
       <w:pPr>
         <w:pStyle w:val="Heading10"/>
       </w:pPr>
-      <w:bookmarkStart w:id="1" w:name="_Toc510253264"/>
+      <w:bookmarkStart w:id="2" w:name="_Toc510253264"/>
       <w:r>
         <w:t>Setup</w:t>
       </w:r>
-      <w:bookmarkEnd w:id="1"/>
+      <w:bookmarkEnd w:id="2"/>
     </w:p>
     <w:p>
       <w:pPr>
         <w:pStyle w:val="BodyText"/>
       </w:pPr>
-      <w:bookmarkStart w:id="2" w:name="_Toc510253265"/>
+      <w:bookmarkStart w:id="3" w:name="_Toc510253265"/>
       <w:r>
         <w:t>The following lists the system requirements:</w:t>
       </w:r>
@@ -665,7 +657,7 @@
         <w:t xml:space="preserve"> functions, message destinations, etc.</w:t>
       </w:r>
     </w:p>
-    <w:bookmarkEnd w:id="2"/>
+    <w:bookmarkEnd w:id="3"/>
     <w:p>
       <w:pPr>
         <w:pStyle w:val="BodyText"/>
@@ -1835,7 +1827,7 @@
       <w:pPr>
         <w:pStyle w:val="Heading10"/>
       </w:pPr>
-      <w:bookmarkStart w:id="3" w:name="_Toc510253268"/>
+      <w:bookmarkStart w:id="4" w:name="_Toc510253268"/>
       <w:r>
         <w:t xml:space="preserve">Resilient </w:t>
       </w:r>
@@ -1845,7 +1837,7 @@
       <w:r>
         <w:t>Configuration</w:t>
       </w:r>
-      <w:bookmarkEnd w:id="3"/>
+      <w:bookmarkEnd w:id="4"/>
     </w:p>
     <w:p>
       <w:pPr>
@@ -2046,12 +2038,12 @@
         <w:pStyle w:val="ListBullet"/>
         <w:keepNext/>
       </w:pPr>
-      <w:bookmarkStart w:id="4" w:name="_Toc510253270"/>
+      <w:bookmarkStart w:id="5" w:name="_Toc510253270"/>
       <w:r>
         <w:lastRenderedPageBreak/>
         <w:t>Workflows</w:t>
       </w:r>
-      <w:bookmarkEnd w:id="4"/>
+      <w:bookmarkEnd w:id="5"/>
       <w:r>
         <w:t xml:space="preserve">. </w:t>
       </w:r>
@@ -2211,11 +2203,11 @@
         <w:pStyle w:val="ListBullet"/>
         <w:keepNext/>
       </w:pPr>
-      <w:bookmarkStart w:id="5" w:name="_Toc510253271"/>
+      <w:bookmarkStart w:id="6" w:name="_Toc510253271"/>
       <w:r>
         <w:t>Rules</w:t>
       </w:r>
-      <w:bookmarkEnd w:id="5"/>
+      <w:bookmarkEnd w:id="6"/>
       <w:r>
         <w:t>. O</w:t>
       </w:r>
@@ -2308,7 +2300,7 @@
       <w:pPr>
         <w:pStyle w:val="Heading20"/>
       </w:pPr>
-      <w:bookmarkStart w:id="6" w:name="_Toc510253272"/>
+      <w:bookmarkStart w:id="7" w:name="_Toc510253272"/>
       <w:r>
         <w:t>Layout</w:t>
       </w:r>
@@ -2407,7 +2399,7 @@
       <w:r>
         <w:t>Operation</w:t>
       </w:r>
-      <w:bookmarkEnd w:id="6"/>
+      <w:bookmarkEnd w:id="7"/>
     </w:p>
     <w:p>
       <w:pPr>
@@ -2455,10 +2447,7 @@
         <w:pStyle w:val="BodyText"/>
       </w:pPr>
       <w:r>
-        <w:t>Both the Jira Open Issue and Jira Transition Issue workflows use a mapping between Resilient incident severity codes and Jira Issue priorities. If you wish to have a different mapping to Jira, modify these two workflows and their corre</w:t>
-      </w:r>
-      <w:r>
-        <w:t>sponding Pre-Processing Scripts</w:t>
+        <w:t>Both the Jira Open Issue and Jira Transition Issue workflows use a mapping between Resilient incident severity codes and Jira Issue priorities. If you wish to have a different mapping to Jira, modify these two workflows and their corresponding Pre-Processing Scripts</w:t>
       </w:r>
       <w:r>
         <w:rPr>
@@ -2521,13 +2510,11 @@
       <w:pPr>
         <w:pStyle w:val="Heading10"/>
       </w:pPr>
-      <w:bookmarkStart w:id="7" w:name="_Toc510253273"/>
-      <w:bookmarkStart w:id="8" w:name="_GoBack"/>
+      <w:bookmarkStart w:id="8" w:name="_Toc510253273"/>
+      <w:r>
+        <w:t>Troubleshooting</w:t>
+      </w:r>
       <w:bookmarkEnd w:id="8"/>
-      <w:r>
-        <w:t>Troubleshooting</w:t>
-      </w:r>
-      <w:bookmarkEnd w:id="7"/>
     </w:p>
     <w:p>
       <w:pPr>
@@ -6514,7 +6501,7 @@
 </file>
 
 <file path=customXml/itemProps1.xml><?xml version="1.0" encoding="utf-8"?>
-<ds:datastoreItem xmlns:ds="http://schemas.openxmlformats.org/officeDocument/2006/customXml" ds:itemID="{E95148ED-F647-E04D-93FE-DDC1B2793409}">
+<ds:datastoreItem xmlns:ds="http://schemas.openxmlformats.org/officeDocument/2006/customXml" ds:itemID="{1D287D02-23D6-B340-8908-60D959960C3C}">
   <ds:schemaRefs>
     <ds:schemaRef ds:uri="http://schemas.openxmlformats.org/officeDocument/2006/bibliography"/>
   </ds:schemaRefs>

</xml_diff>

<commit_message>
INT-778 - added task creation and markdown conversion
</commit_message>
<xml_diff>
--- a/fn_jira/doc/Resilient Integration to Jira.docx
+++ b/fn_jira/doc/Resilient Integration to Jira.docx
@@ -175,7 +175,19 @@
         <w:rPr>
           <w:rFonts w:ascii="Times New Roman" w:eastAsia="Times New Roman" w:hAnsi="Times New Roman" w:cs="Times New Roman"/>
         </w:rPr>
-        <w:t>Release Date: April 2018</w:t>
+        <w:t xml:space="preserve">Release Date: </w:t>
+      </w:r>
+      <w:r>
+        <w:rPr>
+          <w:rFonts w:ascii="Times New Roman" w:eastAsia="Times New Roman" w:hAnsi="Times New Roman" w:cs="Times New Roman"/>
+        </w:rPr>
+        <w:t>December</w:t>
+      </w:r>
+      <w:r>
+        <w:rPr>
+          <w:rFonts w:ascii="Times New Roman" w:eastAsia="Times New Roman" w:hAnsi="Times New Roman" w:cs="Times New Roman"/>
+        </w:rPr>
+        <w:t xml:space="preserve"> 2018</w:t>
       </w:r>
     </w:p>
     <w:p>
@@ -216,7 +228,13 @@
         <w:keepNext/>
       </w:pPr>
       <w:r>
-        <w:t>This guide describes the Jira Function.</w:t>
+        <w:t>This guide describes the Jira Function</w:t>
+      </w:r>
+      <w:r>
+        <w:t xml:space="preserve"> Integrations</w:t>
+      </w:r>
+      <w:r>
+        <w:t>.</w:t>
       </w:r>
     </w:p>
     <w:p>
@@ -373,24 +391,22 @@
           </wp:inline>
         </w:drawing>
       </w:r>
-      <w:bookmarkStart w:id="1" w:name="_GoBack"/>
+    </w:p>
+    <w:p>
+      <w:pPr>
+        <w:pStyle w:val="Heading10"/>
+      </w:pPr>
+      <w:bookmarkStart w:id="1" w:name="_Toc510253264"/>
+      <w:r>
+        <w:t>Setup</w:t>
+      </w:r>
       <w:bookmarkEnd w:id="1"/>
     </w:p>
     <w:p>
       <w:pPr>
-        <w:pStyle w:val="Heading10"/>
-      </w:pPr>
-      <w:bookmarkStart w:id="2" w:name="_Toc510253264"/>
-      <w:r>
-        <w:t>Setup</w:t>
-      </w:r>
-      <w:bookmarkEnd w:id="2"/>
-    </w:p>
-    <w:p>
-      <w:pPr>
         <w:pStyle w:val="BodyText"/>
       </w:pPr>
-      <w:bookmarkStart w:id="3" w:name="_Toc510253265"/>
+      <w:bookmarkStart w:id="2" w:name="_Toc510253265"/>
       <w:r>
         <w:t>The following lists the system requirements:</w:t>
       </w:r>
@@ -635,9 +651,6 @@
       <w:r>
         <w:t>resilient-circuits customize</w:t>
       </w:r>
-      <w:r>
-        <w:t xml:space="preserve"> </w:t>
-      </w:r>
     </w:p>
     <w:p>
       <w:pPr>
@@ -657,7 +670,7 @@
         <w:t xml:space="preserve"> functions, message destinations, etc.</w:t>
       </w:r>
     </w:p>
-    <w:bookmarkEnd w:id="3"/>
+    <w:bookmarkEnd w:id="2"/>
     <w:p>
       <w:pPr>
         <w:pStyle w:val="BodyText"/>
@@ -1827,7 +1840,7 @@
       <w:pPr>
         <w:pStyle w:val="Heading10"/>
       </w:pPr>
-      <w:bookmarkStart w:id="4" w:name="_Toc510253268"/>
+      <w:bookmarkStart w:id="3" w:name="_Toc510253268"/>
       <w:r>
         <w:t xml:space="preserve">Resilient </w:t>
       </w:r>
@@ -1837,7 +1850,7 @@
       <w:r>
         <w:t>Configuration</w:t>
       </w:r>
-      <w:bookmarkEnd w:id="4"/>
+      <w:bookmarkEnd w:id="3"/>
     </w:p>
     <w:p>
       <w:pPr>
@@ -2038,12 +2051,12 @@
         <w:pStyle w:val="ListBullet"/>
         <w:keepNext/>
       </w:pPr>
-      <w:bookmarkStart w:id="5" w:name="_Toc510253270"/>
+      <w:bookmarkStart w:id="4" w:name="_Toc510253270"/>
       <w:r>
         <w:lastRenderedPageBreak/>
         <w:t>Workflows</w:t>
       </w:r>
-      <w:bookmarkEnd w:id="5"/>
+      <w:bookmarkEnd w:id="4"/>
       <w:r>
         <w:t xml:space="preserve">. </w:t>
       </w:r>
@@ -2073,6 +2086,12 @@
         <w:rPr>
           <w:b/>
         </w:rPr>
+        <w:t xml:space="preserve">Example: </w:t>
+      </w:r>
+      <w:r>
+        <w:rPr>
+          <w:b/>
+        </w:rPr>
         <w:t>Jira Open Issue</w:t>
       </w:r>
       <w:r>
@@ -2090,7 +2109,7 @@
       <w:proofErr w:type="spellStart"/>
       <w:r>
         <w:rPr>
-          <w:b/>
+          <w:rFonts w:ascii="Courier New" w:hAnsi="Courier New" w:cs="Courier New"/>
         </w:rPr>
         <w:t>jira_project</w:t>
       </w:r>
@@ -2101,7 +2120,7 @@
       <w:proofErr w:type="spellStart"/>
       <w:r>
         <w:rPr>
-          <w:b/>
+          <w:rFonts w:ascii="Courier New" w:hAnsi="Courier New" w:cs="Courier New"/>
         </w:rPr>
         <w:t>jira_issuetype</w:t>
       </w:r>
@@ -2123,10 +2142,10 @@
         <w:rPr>
           <w:b/>
         </w:rPr>
-        <w:t>Jira Create Comment</w:t>
-      </w:r>
-      <w:r>
-        <w:t>.</w:t>
+        <w:t>Example: Jira Open Issue (Task)</w:t>
+      </w:r>
+      <w:r>
+        <w:t>. Similar to creating a Jira issue from an incident, but instead creates a Jira issue based on an incident task.</w:t>
       </w:r>
     </w:p>
     <w:p>
@@ -2142,6 +2161,37 @@
         <w:rPr>
           <w:b/>
         </w:rPr>
+        <w:t xml:space="preserve">Example: </w:t>
+      </w:r>
+      <w:r>
+        <w:rPr>
+          <w:b/>
+        </w:rPr>
+        <w:t>Jira Create Comment</w:t>
+      </w:r>
+      <w:r>
+        <w:t>.</w:t>
+      </w:r>
+    </w:p>
+    <w:p>
+      <w:pPr>
+        <w:pStyle w:val="ListBullet"/>
+        <w:numPr>
+          <w:ilvl w:val="1"/>
+          <w:numId w:val="16"/>
+        </w:numPr>
+        <w:ind w:left="720"/>
+      </w:pPr>
+      <w:r>
+        <w:rPr>
+          <w:b/>
+        </w:rPr>
+        <w:t xml:space="preserve">Example: </w:t>
+      </w:r>
+      <w:r>
+        <w:rPr>
+          <w:b/>
+        </w:rPr>
         <w:t xml:space="preserve">Jira Transition </w:t>
       </w:r>
       <w:r>
@@ -2168,7 +2218,7 @@
       <w:proofErr w:type="spellStart"/>
       <w:r>
         <w:rPr>
-          <w:b/>
+          <w:rFonts w:ascii="Courier New" w:hAnsi="Courier New" w:cs="Courier New"/>
         </w:rPr>
         <w:t>jira_transition_id</w:t>
       </w:r>
@@ -2203,11 +2253,11 @@
         <w:pStyle w:val="ListBullet"/>
         <w:keepNext/>
       </w:pPr>
-      <w:bookmarkStart w:id="6" w:name="_Toc510253271"/>
+      <w:bookmarkStart w:id="5" w:name="_Toc510253271"/>
       <w:r>
         <w:t>Rules</w:t>
       </w:r>
-      <w:bookmarkEnd w:id="6"/>
+      <w:bookmarkEnd w:id="5"/>
       <w:r>
         <w:t>. O</w:t>
       </w:r>
@@ -2218,7 +2268,13 @@
         <w:t>ncide</w:t>
       </w:r>
       <w:r>
-        <w:t>nt or an i</w:t>
+        <w:t>nt</w:t>
+      </w:r>
+      <w:r>
+        <w:t>, task</w:t>
+      </w:r>
+      <w:r>
+        <w:t xml:space="preserve"> or an i</w:t>
       </w:r>
       <w:r>
         <w:t xml:space="preserve">ncident’s </w:t>
@@ -2265,7 +2321,10 @@
         <w:contextualSpacing/>
       </w:pPr>
       <w:r>
-        <w:t>Jira Open Issue</w:t>
+        <w:t xml:space="preserve">Example: Create </w:t>
+      </w:r>
+      <w:r>
+        <w:t>Jira Issue</w:t>
       </w:r>
     </w:p>
     <w:p>
@@ -2279,7 +2338,7 @@
         <w:contextualSpacing/>
       </w:pPr>
       <w:r>
-        <w:t>Jira Create Comment</w:t>
+        <w:t>Example: Create Jira Issue (Task)</w:t>
       </w:r>
     </w:p>
     <w:p>
@@ -2293,6 +2352,26 @@
         <w:contextualSpacing/>
       </w:pPr>
       <w:r>
+        <w:t xml:space="preserve">Example: </w:t>
+      </w:r>
+      <w:r>
+        <w:t>Jira Create Comment</w:t>
+      </w:r>
+    </w:p>
+    <w:p>
+      <w:pPr>
+        <w:pStyle w:val="ListBullet"/>
+        <w:numPr>
+          <w:ilvl w:val="1"/>
+          <w:numId w:val="16"/>
+        </w:numPr>
+        <w:ind w:left="720"/>
+        <w:contextualSpacing/>
+      </w:pPr>
+      <w:r>
+        <w:t xml:space="preserve">Example: </w:t>
+      </w:r>
+      <w:r>
         <w:t xml:space="preserve">Jira Close Issue </w:t>
       </w:r>
     </w:p>
@@ -2300,7 +2379,7 @@
       <w:pPr>
         <w:pStyle w:val="Heading20"/>
       </w:pPr>
-      <w:bookmarkStart w:id="7" w:name="_Toc510253272"/>
+      <w:bookmarkStart w:id="6" w:name="_Toc510253272"/>
       <w:r>
         <w:t>Layout</w:t>
       </w:r>
@@ -2339,7 +2418,25 @@
     </w:p>
     <w:p>
       <w:pPr>
-        <w:pStyle w:val="BodyText"/>
+        <w:pStyle w:val="ListBullet"/>
+        <w:numPr>
+          <w:ilvl w:val="0"/>
+          <w:numId w:val="0"/>
+        </w:numPr>
+        <w:ind w:left="360"/>
+      </w:pPr>
+    </w:p>
+    <w:p>
+      <w:pPr>
+        <w:pStyle w:val="ListBullet"/>
+        <w:numPr>
+          <w:ilvl w:val="0"/>
+          <w:numId w:val="0"/>
+        </w:numPr>
+        <w:ind w:left="360"/>
+        <w:rPr>
+          <w:noProof/>
+        </w:rPr>
       </w:pPr>
       <w:r>
         <w:rPr>
@@ -2392,6 +2489,73 @@
         </w:drawing>
       </w:r>
     </w:p>
+    <w:p/>
+    <w:p/>
+    <w:p/>
+    <w:p>
+      <w:pPr>
+        <w:pStyle w:val="ListBullet"/>
+      </w:pPr>
+      <w:r>
+        <w:t>Perform the same update operations with the Jira Task References data table on the Task layout.</w:t>
+      </w:r>
+    </w:p>
+    <w:p>
+      <w:pPr>
+        <w:pStyle w:val="BodyText"/>
+      </w:pPr>
+      <w:r>
+        <w:rPr>
+          <w:noProof/>
+        </w:rPr>
+        <w:lastRenderedPageBreak/>
+        <w:drawing>
+          <wp:inline distT="0" distB="0" distL="0" distR="0" wp14:anchorId="76FECC33" wp14:editId="696FC121">
+            <wp:extent cx="5486400" cy="3705860"/>
+            <wp:effectExtent l="152400" t="152400" r="330200" b="345440"/>
+            <wp:docPr id="7" name="Picture 7" descr="A screenshot of a computer&#13;&#10;&#13;&#10;Description automatically generated"/>
+            <wp:cNvGraphicFramePr>
+              <a:graphicFrameLocks xmlns:a="http://schemas.openxmlformats.org/drawingml/2006/main" noChangeAspect="1"/>
+            </wp:cNvGraphicFramePr>
+            <a:graphic xmlns:a="http://schemas.openxmlformats.org/drawingml/2006/main">
+              <a:graphicData uri="http://schemas.openxmlformats.org/drawingml/2006/picture">
+                <pic:pic xmlns:pic="http://schemas.openxmlformats.org/drawingml/2006/picture">
+                  <pic:nvPicPr>
+                    <pic:cNvPr id="7" name="jira_task.png"/>
+                    <pic:cNvPicPr/>
+                  </pic:nvPicPr>
+                  <pic:blipFill>
+                    <a:blip r:embed="rId13"/>
+                    <a:stretch>
+                      <a:fillRect/>
+                    </a:stretch>
+                  </pic:blipFill>
+                  <pic:spPr>
+                    <a:xfrm>
+                      <a:off x="0" y="0"/>
+                      <a:ext cx="5486400" cy="3705860"/>
+                    </a:xfrm>
+                    <a:prstGeom prst="rect">
+                      <a:avLst/>
+                    </a:prstGeom>
+                    <a:ln>
+                      <a:noFill/>
+                    </a:ln>
+                    <a:effectLst>
+                      <a:outerShdw blurRad="292100" dist="139700" dir="2700000" algn="tl" rotWithShape="0">
+                        <a:srgbClr val="333333">
+                          <a:alpha val="65000"/>
+                        </a:srgbClr>
+                      </a:outerShdw>
+                    </a:effectLst>
+                  </pic:spPr>
+                </pic:pic>
+              </a:graphicData>
+            </a:graphic>
+          </wp:inline>
+        </w:drawing>
+      </w:r>
+    </w:p>
     <w:p>
       <w:pPr>
         <w:pStyle w:val="Heading10"/>
@@ -2399,20 +2563,32 @@
       <w:r>
         <w:t>Operation</w:t>
       </w:r>
-      <w:bookmarkEnd w:id="7"/>
+      <w:bookmarkEnd w:id="6"/>
     </w:p>
     <w:p>
       <w:pPr>
         <w:pStyle w:val="BodyText"/>
       </w:pPr>
       <w:r>
-        <w:t>The default operation is to automatically create</w:t>
-      </w:r>
-      <w:r>
-        <w:t xml:space="preserve"> a Jira issue when a Resilient i</w:t>
-      </w:r>
-      <w:r>
-        <w:t xml:space="preserve">ncident is created. </w:t>
+        <w:t xml:space="preserve">The </w:t>
+      </w:r>
+      <w:r>
+        <w:t xml:space="preserve">example </w:t>
+      </w:r>
+      <w:r>
+        <w:t>operation</w:t>
+      </w:r>
+      <w:r>
+        <w:t xml:space="preserve"> creates</w:t>
+      </w:r>
+      <w:r>
+        <w:t xml:space="preserve"> a Jira issue </w:t>
+      </w:r>
+      <w:r>
+        <w:t>manually</w:t>
+      </w:r>
+      <w:r>
+        <w:t xml:space="preserve">. </w:t>
       </w:r>
       <w:r>
         <w:t xml:space="preserve">You can change this behavior </w:t>
@@ -2427,7 +2603,13 @@
         <w:t>conditions to restrict the type o</w:t>
       </w:r>
       <w:r>
-        <w:t>f Incidents which trigger Jira i</w:t>
+        <w:t>f Incidents which trigger</w:t>
+      </w:r>
+      <w:r>
+        <w:t>s</w:t>
+      </w:r>
+      <w:r>
+        <w:t xml:space="preserve"> Jira i</w:t>
       </w:r>
       <w:r>
         <w:t>ssue creation.</w:t>
@@ -2475,7 +2657,7 @@
                     <pic:cNvPicPr/>
                   </pic:nvPicPr>
                   <pic:blipFill>
-                    <a:blip r:embed="rId13"/>
+                    <a:blip r:embed="rId14"/>
                     <a:stretch>
                       <a:fillRect/>
                     </a:stretch>
@@ -2510,11 +2692,11 @@
       <w:pPr>
         <w:pStyle w:val="Heading10"/>
       </w:pPr>
-      <w:bookmarkStart w:id="8" w:name="_Toc510253273"/>
+      <w:bookmarkStart w:id="7" w:name="_Toc510253273"/>
       <w:r>
         <w:t>Troubleshooting</w:t>
       </w:r>
-      <w:bookmarkEnd w:id="8"/>
+      <w:bookmarkEnd w:id="7"/>
     </w:p>
     <w:p>
       <w:pPr>
@@ -2782,11 +2964,11 @@
       <w:pPr>
         <w:pStyle w:val="Heading10"/>
       </w:pPr>
-      <w:bookmarkStart w:id="9" w:name="_Toc510253274"/>
+      <w:bookmarkStart w:id="8" w:name="_Toc510253274"/>
       <w:r>
         <w:t>Support</w:t>
       </w:r>
-      <w:bookmarkEnd w:id="9"/>
+      <w:bookmarkEnd w:id="8"/>
     </w:p>
     <w:p>
       <w:pPr>
@@ -2794,51 +2976,37 @@
         <w:keepNext/>
       </w:pPr>
       <w:r>
-        <w:t xml:space="preserve">For additional support, contact </w:t>
-      </w:r>
-      <w:hyperlink r:id="rId14">
+        <w:t xml:space="preserve">For additional support, </w:t>
+      </w:r>
+      <w:r>
+        <w:t xml:space="preserve">go to Resilient Community Forum at </w:t>
+      </w:r>
+      <w:hyperlink r:id="rId15" w:history="1">
         <w:r>
           <w:rPr>
             <w:rStyle w:val="Hyperlink"/>
           </w:rPr>
-          <w:t>support@resilientsystems.com</w:t>
+          <w:t>https://ibm.biz/resilientcommunity</w:t>
         </w:r>
       </w:hyperlink>
       <w:r>
         <w:t>.</w:t>
       </w:r>
+      <w:bookmarkStart w:id="9" w:name="_GoBack"/>
+      <w:bookmarkEnd w:id="9"/>
     </w:p>
     <w:p>
       <w:pPr>
         <w:pStyle w:val="BodyText"/>
       </w:pPr>
-      <w:r>
-        <w:t xml:space="preserve">Including relevant </w:t>
-      </w:r>
-      <w:r>
-        <w:t>information</w:t>
-      </w:r>
-      <w:r>
-        <w:t xml:space="preserve"> from the log files will help us resolve your issue.</w:t>
-      </w:r>
-    </w:p>
-    <w:p>
-      <w:pPr>
-        <w:pStyle w:val="BodyText"/>
-      </w:pPr>
-    </w:p>
-    <w:p>
-      <w:pPr>
-        <w:pStyle w:val="BodyText"/>
-      </w:pPr>
     </w:p>
     <w:sectPr>
-      <w:headerReference w:type="even" r:id="rId15"/>
-      <w:headerReference w:type="default" r:id="rId16"/>
-      <w:footerReference w:type="even" r:id="rId17"/>
-      <w:footerReference w:type="default" r:id="rId18"/>
-      <w:headerReference w:type="first" r:id="rId19"/>
-      <w:footerReference w:type="first" r:id="rId20"/>
+      <w:headerReference w:type="even" r:id="rId16"/>
+      <w:headerReference w:type="default" r:id="rId17"/>
+      <w:footerReference w:type="even" r:id="rId18"/>
+      <w:footerReference w:type="default" r:id="rId19"/>
+      <w:headerReference w:type="first" r:id="rId20"/>
+      <w:footerReference w:type="first" r:id="rId21"/>
       <w:pgSz w:w="12240" w:h="15840"/>
       <w:pgMar w:top="1440" w:right="1800" w:bottom="1440" w:left="1800" w:header="720" w:footer="144" w:gutter="0"/>
       <w:pgNumType w:start="1"/>
@@ -4532,7 +4700,7 @@
   <w:abstractNum w:abstractNumId="13" w15:restartNumberingAfterBreak="0">
     <w:nsid w:val="73BB1991"/>
     <w:multiLevelType w:val="hybridMultilevel"/>
-    <w:tmpl w:val="1E18CC22"/>
+    <w:tmpl w:val="275C50C8"/>
     <w:lvl w:ilvl="0" w:tplc="BCD25B6C">
       <w:start w:val="1"/>
       <w:numFmt w:val="bullet"/>
@@ -6173,6 +6341,18 @@
       <w:spacing w:after="120"/>
     </w:pPr>
   </w:style>
+  <w:style w:type="character" w:styleId="UnresolvedMention">
+    <w:name w:val="Unresolved Mention"/>
+    <w:basedOn w:val="DefaultParagraphFont"/>
+    <w:uiPriority w:val="99"/>
+    <w:semiHidden/>
+    <w:unhideWhenUsed/>
+    <w:rsid w:val="00413AAA"/>
+    <w:rPr>
+      <w:color w:val="605E5C"/>
+      <w:shd w:val="clear" w:color="auto" w:fill="E1DFDD"/>
+    </w:rPr>
+  </w:style>
 </w:styles>
 </file>
 
@@ -6501,7 +6681,7 @@
 </file>
 
 <file path=customXml/itemProps1.xml><?xml version="1.0" encoding="utf-8"?>
-<ds:datastoreItem xmlns:ds="http://schemas.openxmlformats.org/officeDocument/2006/customXml" ds:itemID="{1D287D02-23D6-B340-8908-60D959960C3C}">
+<ds:datastoreItem xmlns:ds="http://schemas.openxmlformats.org/officeDocument/2006/customXml" ds:itemID="{2154D616-E282-0B41-A796-5F1CF052E8FF}">
   <ds:schemaRefs>
     <ds:schemaRef ds:uri="http://schemas.openxmlformats.org/officeDocument/2006/bibliography"/>
   </ds:schemaRefs>

</xml_diff>

<commit_message>
INT-778 - prep for submission
</commit_message>
<xml_diff>
--- a/fn_jira/doc/Resilient Integration to Jira.docx
+++ b/fn_jira/doc/Resilient Integration to Jira.docx
@@ -889,8 +889,10 @@
       </w:pPr>
       <w:proofErr w:type="spellStart"/>
       <w:r>
-        <w:t>verifyFlag</w:t>
-      </w:r>
+        <w:t>verify_cert</w:t>
+      </w:r>
+      <w:bookmarkStart w:id="3" w:name="_GoBack"/>
+      <w:bookmarkEnd w:id="3"/>
       <w:proofErr w:type="spellEnd"/>
       <w:r>
         <w:t>=[</w:t>
@@ -1840,7 +1842,7 @@
       <w:pPr>
         <w:pStyle w:val="Heading10"/>
       </w:pPr>
-      <w:bookmarkStart w:id="3" w:name="_Toc510253268"/>
+      <w:bookmarkStart w:id="4" w:name="_Toc510253268"/>
       <w:r>
         <w:t xml:space="preserve">Resilient </w:t>
       </w:r>
@@ -1850,7 +1852,7 @@
       <w:r>
         <w:t>Configuration</w:t>
       </w:r>
-      <w:bookmarkEnd w:id="3"/>
+      <w:bookmarkEnd w:id="4"/>
     </w:p>
     <w:p>
       <w:pPr>
@@ -2051,12 +2053,12 @@
         <w:pStyle w:val="ListBullet"/>
         <w:keepNext/>
       </w:pPr>
-      <w:bookmarkStart w:id="4" w:name="_Toc510253270"/>
+      <w:bookmarkStart w:id="5" w:name="_Toc510253270"/>
       <w:r>
         <w:lastRenderedPageBreak/>
         <w:t>Workflows</w:t>
       </w:r>
-      <w:bookmarkEnd w:id="4"/>
+      <w:bookmarkEnd w:id="5"/>
       <w:r>
         <w:t xml:space="preserve">. </w:t>
       </w:r>
@@ -2253,11 +2255,11 @@
         <w:pStyle w:val="ListBullet"/>
         <w:keepNext/>
       </w:pPr>
-      <w:bookmarkStart w:id="5" w:name="_Toc510253271"/>
+      <w:bookmarkStart w:id="6" w:name="_Toc510253271"/>
       <w:r>
         <w:t>Rules</w:t>
       </w:r>
-      <w:bookmarkEnd w:id="5"/>
+      <w:bookmarkEnd w:id="6"/>
       <w:r>
         <w:t>. O</w:t>
       </w:r>
@@ -2377,11 +2379,36 @@
     </w:p>
     <w:p>
       <w:pPr>
+        <w:pStyle w:val="ListBullet"/>
+        <w:numPr>
+          <w:ilvl w:val="1"/>
+          <w:numId w:val="16"/>
+        </w:numPr>
+        <w:ind w:left="720"/>
+        <w:contextualSpacing/>
+      </w:pPr>
+      <w:r>
+        <w:t>Example: Jira Close Issue (Task)</w:t>
+      </w:r>
+    </w:p>
+    <w:p>
+      <w:pPr>
         <w:pStyle w:val="Heading20"/>
       </w:pPr>
-      <w:bookmarkStart w:id="6" w:name="_Toc510253272"/>
+      <w:bookmarkStart w:id="7" w:name="_Toc510253272"/>
       <w:r>
         <w:t>Layout</w:t>
+      </w:r>
+    </w:p>
+    <w:p>
+      <w:pPr>
+        <w:pStyle w:val="Heading7"/>
+      </w:pPr>
+      <w:r>
+        <w:t>Jira Ticket URL</w:t>
+      </w:r>
+      <w:r>
+        <w:t xml:space="preserve"> Custom Field</w:t>
       </w:r>
     </w:p>
     <w:p>
@@ -2494,6 +2521,15 @@
     <w:p/>
     <w:p>
       <w:pPr>
+        <w:pStyle w:val="Heading7"/>
+      </w:pPr>
+      <w:r>
+        <w:lastRenderedPageBreak/>
+        <w:t>Jira Task Reference Data Table</w:t>
+      </w:r>
+    </w:p>
+    <w:p>
+      <w:pPr>
         <w:pStyle w:val="ListBullet"/>
       </w:pPr>
       <w:r>
@@ -2508,7 +2544,6 @@
         <w:rPr>
           <w:noProof/>
         </w:rPr>
-        <w:lastRenderedPageBreak/>
         <w:drawing>
           <wp:inline distT="0" distB="0" distL="0" distR="0" wp14:anchorId="76FECC33" wp14:editId="696FC121">
             <wp:extent cx="5486400" cy="3705860"/>
@@ -2563,56 +2598,86 @@
       <w:r>
         <w:t>Operation</w:t>
       </w:r>
-      <w:bookmarkEnd w:id="6"/>
+      <w:bookmarkEnd w:id="7"/>
     </w:p>
     <w:p>
       <w:pPr>
         <w:pStyle w:val="BodyText"/>
       </w:pPr>
       <w:r>
-        <w:t xml:space="preserve">The </w:t>
-      </w:r>
-      <w:r>
-        <w:t xml:space="preserve">example </w:t>
-      </w:r>
-      <w:r>
-        <w:t>operation</w:t>
-      </w:r>
-      <w:r>
-        <w:t xml:space="preserve"> creates</w:t>
-      </w:r>
-      <w:r>
-        <w:t xml:space="preserve"> a Jira issue </w:t>
-      </w:r>
-      <w:r>
-        <w:t>manually</w:t>
-      </w:r>
-      <w:r>
-        <w:t xml:space="preserve">. </w:t>
-      </w:r>
-      <w:r>
-        <w:t xml:space="preserve">You can change this behavior </w:t>
-      </w:r>
-      <w:r>
-        <w:t xml:space="preserve">as indicated in the Configuration section above. Furthermore, </w:t>
-      </w:r>
-      <w:r>
-        <w:t xml:space="preserve">you can add </w:t>
-      </w:r>
-      <w:r>
-        <w:t>conditions to restrict the type o</w:t>
-      </w:r>
-      <w:r>
-        <w:t>f Incidents which trigger</w:t>
-      </w:r>
-      <w:r>
-        <w:t>s</w:t>
-      </w:r>
-      <w:r>
-        <w:t xml:space="preserve"> Jira i</w:t>
-      </w:r>
-      <w:r>
-        <w:t>ssue creation.</w:t>
+        <w:t>There are two use cases provided in this package:</w:t>
+      </w:r>
+    </w:p>
+    <w:p>
+      <w:pPr>
+        <w:pStyle w:val="BodyText"/>
+        <w:numPr>
+          <w:ilvl w:val="0"/>
+          <w:numId w:val="26"/>
+        </w:numPr>
+      </w:pPr>
+      <w:r>
+        <w:t>Create a Jira issue associated with a Resilient Incident</w:t>
+      </w:r>
+    </w:p>
+    <w:p>
+      <w:pPr>
+        <w:pStyle w:val="BodyText"/>
+        <w:numPr>
+          <w:ilvl w:val="1"/>
+          <w:numId w:val="26"/>
+        </w:numPr>
+      </w:pPr>
+      <w:r>
+        <w:t>Notes are automatically pushed to Jira once the Jira Issue is created</w:t>
+      </w:r>
+    </w:p>
+    <w:p>
+      <w:pPr>
+        <w:pStyle w:val="BodyText"/>
+        <w:numPr>
+          <w:ilvl w:val="1"/>
+          <w:numId w:val="26"/>
+        </w:numPr>
+      </w:pPr>
+      <w:r>
+        <w:t>Jira issue is closed when the Resilient Incident is closed</w:t>
+      </w:r>
+    </w:p>
+    <w:p>
+      <w:pPr>
+        <w:pStyle w:val="BodyText"/>
+        <w:numPr>
+          <w:ilvl w:val="0"/>
+          <w:numId w:val="26"/>
+        </w:numPr>
+      </w:pPr>
+      <w:r>
+        <w:t>Create a Jira issue associated with an Incident’s task</w:t>
+      </w:r>
+    </w:p>
+    <w:p>
+      <w:pPr>
+        <w:pStyle w:val="BodyText"/>
+        <w:numPr>
+          <w:ilvl w:val="1"/>
+          <w:numId w:val="26"/>
+        </w:numPr>
+      </w:pPr>
+      <w:r>
+        <w:t>Notes are automatically pushed to Jira once the Jira Issue is created</w:t>
+      </w:r>
+    </w:p>
+    <w:p>
+      <w:pPr>
+        <w:pStyle w:val="BodyText"/>
+        <w:numPr>
+          <w:ilvl w:val="1"/>
+          <w:numId w:val="26"/>
+        </w:numPr>
+      </w:pPr>
+      <w:r>
+        <w:t>Jira issue is closed when the data table menu rule is invoked</w:t>
       </w:r>
     </w:p>
     <w:p>
@@ -2690,13 +2755,77 @@
     </w:p>
     <w:p>
       <w:pPr>
+        <w:pStyle w:val="BodyText"/>
+      </w:pPr>
+      <w:bookmarkStart w:id="8" w:name="_Toc510253273"/>
+      <w:r>
+        <w:t>In addition</w:t>
+      </w:r>
+      <w:r>
+        <w:t>, the assignee of the Jira ticket is controlled by a pre-processing script lookup relationship between Resilient users and Jira users. Edit the following line in ‘Example: Jira Open Issue’ workflow to match the list associated with your enterprise:</w:t>
+      </w:r>
+    </w:p>
+    <w:p>
+      <w:pPr>
+        <w:pStyle w:val="code"/>
+        <w:ind w:left="0"/>
+        <w:jc w:val="both"/>
+      </w:pPr>
+      <w:r>
+        <w:t>lookup = { "Resilient email ID": "JIRA assignee"</w:t>
+      </w:r>
+      <w:r>
+        <w:t xml:space="preserve"> [, </w:t>
+      </w:r>
+      <w:r>
+        <w:t>"</w:t>
+      </w:r>
+      <w:r>
+        <w:t>user2</w:t>
+      </w:r>
+      <w:r>
+        <w:t>": "</w:t>
+      </w:r>
+      <w:proofErr w:type="spellStart"/>
+      <w:r>
+        <w:t>jira</w:t>
+      </w:r>
+      <w:proofErr w:type="spellEnd"/>
+      <w:r>
+        <w:t xml:space="preserve"> user2</w:t>
+      </w:r>
+      <w:r>
+        <w:t>"</w:t>
+      </w:r>
+      <w:r>
+        <w:t xml:space="preserve"> ]</w:t>
+      </w:r>
+      <w:r>
+        <w:t xml:space="preserve"> }</w:t>
+      </w:r>
+    </w:p>
+    <w:p>
+      <w:pPr>
+        <w:pStyle w:val="BodyText"/>
+      </w:pPr>
+      <w:r>
+        <w:t>Refer to the post-processing scripts for comments on the sample</w:t>
+      </w:r>
+      <w:r>
+        <w:t xml:space="preserve"> </w:t>
+      </w:r>
+      <w:r>
+        <w:t>payload returned.</w:t>
+      </w:r>
+    </w:p>
+    <w:p>
+      <w:pPr>
         <w:pStyle w:val="Heading10"/>
       </w:pPr>
-      <w:bookmarkStart w:id="7" w:name="_Toc510253273"/>
       <w:r>
         <w:t>Troubleshooting</w:t>
       </w:r>
-      <w:bookmarkEnd w:id="7"/>
+      <w:bookmarkEnd w:id="8"/>
     </w:p>
     <w:p>
       <w:pPr>
@@ -2819,6 +2948,7 @@
         <w:ind w:left="360"/>
       </w:pPr>
       <w:r>
+        <w:lastRenderedPageBreak/>
         <w:t xml:space="preserve">By default, </w:t>
       </w:r>
       <w:r>
@@ -2877,7 +3007,6 @@
         <w:ind w:left="360"/>
       </w:pPr>
       <w:r>
-        <w:lastRenderedPageBreak/>
         <w:t xml:space="preserve">The log </w:t>
       </w:r>
       <w:r>
@@ -2964,11 +3093,11 @@
       <w:pPr>
         <w:pStyle w:val="Heading10"/>
       </w:pPr>
-      <w:bookmarkStart w:id="8" w:name="_Toc510253274"/>
+      <w:bookmarkStart w:id="9" w:name="_Toc510253274"/>
       <w:r>
         <w:t>Support</w:t>
       </w:r>
-      <w:bookmarkEnd w:id="8"/>
+      <w:bookmarkEnd w:id="9"/>
     </w:p>
     <w:p>
       <w:pPr>
@@ -2992,8 +3121,6 @@
       <w:r>
         <w:t>.</w:t>
       </w:r>
-      <w:bookmarkStart w:id="9" w:name="_GoBack"/>
-      <w:bookmarkEnd w:id="9"/>
     </w:p>
     <w:p>
       <w:pPr>
@@ -4347,6 +4474,95 @@
     </w:lvl>
   </w:abstractNum>
   <w:abstractNum w:abstractNumId="10" w15:restartNumberingAfterBreak="0">
+    <w:nsid w:val="52EC74A3"/>
+    <w:multiLevelType w:val="hybridMultilevel"/>
+    <w:tmpl w:val="D6807656"/>
+    <w:lvl w:ilvl="0" w:tplc="04090011">
+      <w:start w:val="1"/>
+      <w:numFmt w:val="decimal"/>
+      <w:lvlText w:val="%1)"/>
+      <w:lvlJc w:val="left"/>
+      <w:pPr>
+        <w:ind w:left="720" w:hanging="360"/>
+      </w:pPr>
+      <w:rPr>
+        <w:rFonts w:hint="default"/>
+      </w:rPr>
+    </w:lvl>
+    <w:lvl w:ilvl="1" w:tplc="04090019">
+      <w:start w:val="1"/>
+      <w:numFmt w:val="lowerLetter"/>
+      <w:lvlText w:val="%2."/>
+      <w:lvlJc w:val="left"/>
+      <w:pPr>
+        <w:ind w:left="1440" w:hanging="360"/>
+      </w:pPr>
+    </w:lvl>
+    <w:lvl w:ilvl="2" w:tplc="0409001B" w:tentative="1">
+      <w:start w:val="1"/>
+      <w:numFmt w:val="lowerRoman"/>
+      <w:lvlText w:val="%3."/>
+      <w:lvlJc w:val="right"/>
+      <w:pPr>
+        <w:ind w:left="2160" w:hanging="180"/>
+      </w:pPr>
+    </w:lvl>
+    <w:lvl w:ilvl="3" w:tplc="0409000F" w:tentative="1">
+      <w:start w:val="1"/>
+      <w:numFmt w:val="decimal"/>
+      <w:lvlText w:val="%4."/>
+      <w:lvlJc w:val="left"/>
+      <w:pPr>
+        <w:ind w:left="2880" w:hanging="360"/>
+      </w:pPr>
+    </w:lvl>
+    <w:lvl w:ilvl="4" w:tplc="04090019" w:tentative="1">
+      <w:start w:val="1"/>
+      <w:numFmt w:val="lowerLetter"/>
+      <w:lvlText w:val="%5."/>
+      <w:lvlJc w:val="left"/>
+      <w:pPr>
+        <w:ind w:left="3600" w:hanging="360"/>
+      </w:pPr>
+    </w:lvl>
+    <w:lvl w:ilvl="5" w:tplc="0409001B" w:tentative="1">
+      <w:start w:val="1"/>
+      <w:numFmt w:val="lowerRoman"/>
+      <w:lvlText w:val="%6."/>
+      <w:lvlJc w:val="right"/>
+      <w:pPr>
+        <w:ind w:left="4320" w:hanging="180"/>
+      </w:pPr>
+    </w:lvl>
+    <w:lvl w:ilvl="6" w:tplc="0409000F" w:tentative="1">
+      <w:start w:val="1"/>
+      <w:numFmt w:val="decimal"/>
+      <w:lvlText w:val="%7."/>
+      <w:lvlJc w:val="left"/>
+      <w:pPr>
+        <w:ind w:left="5040" w:hanging="360"/>
+      </w:pPr>
+    </w:lvl>
+    <w:lvl w:ilvl="7" w:tplc="04090019" w:tentative="1">
+      <w:start w:val="1"/>
+      <w:numFmt w:val="lowerLetter"/>
+      <w:lvlText w:val="%8."/>
+      <w:lvlJc w:val="left"/>
+      <w:pPr>
+        <w:ind w:left="5760" w:hanging="360"/>
+      </w:pPr>
+    </w:lvl>
+    <w:lvl w:ilvl="8" w:tplc="0409001B" w:tentative="1">
+      <w:start w:val="1"/>
+      <w:numFmt w:val="lowerRoman"/>
+      <w:lvlText w:val="%9."/>
+      <w:lvlJc w:val="right"/>
+      <w:pPr>
+        <w:ind w:left="6480" w:hanging="180"/>
+      </w:pPr>
+    </w:lvl>
+  </w:abstractNum>
+  <w:abstractNum w:abstractNumId="11" w15:restartNumberingAfterBreak="0">
     <w:nsid w:val="6A4070EB"/>
     <w:multiLevelType w:val="hybridMultilevel"/>
     <w:tmpl w:val="61D226EA"/>
@@ -4435,7 +4651,7 @@
       </w:pPr>
     </w:lvl>
   </w:abstractNum>
-  <w:abstractNum w:abstractNumId="11" w15:restartNumberingAfterBreak="0">
+  <w:abstractNum w:abstractNumId="12" w15:restartNumberingAfterBreak="0">
     <w:nsid w:val="6B336021"/>
     <w:multiLevelType w:val="multilevel"/>
     <w:tmpl w:val="3974804C"/>
@@ -4584,7 +4800,7 @@
       </w:rPr>
     </w:lvl>
   </w:abstractNum>
-  <w:abstractNum w:abstractNumId="12" w15:restartNumberingAfterBreak="0">
+  <w:abstractNum w:abstractNumId="13" w15:restartNumberingAfterBreak="0">
     <w:nsid w:val="6EA04465"/>
     <w:multiLevelType w:val="hybridMultilevel"/>
     <w:tmpl w:val="6C3806E2"/>
@@ -4697,7 +4913,7 @@
       </w:rPr>
     </w:lvl>
   </w:abstractNum>
-  <w:abstractNum w:abstractNumId="13" w15:restartNumberingAfterBreak="0">
+  <w:abstractNum w:abstractNumId="14" w15:restartNumberingAfterBreak="0">
     <w:nsid w:val="73BB1991"/>
     <w:multiLevelType w:val="hybridMultilevel"/>
     <w:tmpl w:val="275C50C8"/>
@@ -4811,7 +5027,7 @@
       </w:rPr>
     </w:lvl>
   </w:abstractNum>
-  <w:abstractNum w:abstractNumId="14" w15:restartNumberingAfterBreak="0">
+  <w:abstractNum w:abstractNumId="15" w15:restartNumberingAfterBreak="0">
     <w:nsid w:val="78337C56"/>
     <w:multiLevelType w:val="multilevel"/>
     <w:tmpl w:val="23AE2340"/>
@@ -4924,7 +5140,7 @@
       </w:rPr>
     </w:lvl>
   </w:abstractNum>
-  <w:abstractNum w:abstractNumId="15" w15:restartNumberingAfterBreak="0">
+  <w:abstractNum w:abstractNumId="16" w15:restartNumberingAfterBreak="0">
     <w:nsid w:val="795C0914"/>
     <w:multiLevelType w:val="multilevel"/>
     <w:tmpl w:val="DC3A327C"/>
@@ -5073,7 +5289,7 @@
       </w:rPr>
     </w:lvl>
   </w:abstractNum>
-  <w:abstractNum w:abstractNumId="16" w15:restartNumberingAfterBreak="0">
+  <w:abstractNum w:abstractNumId="17" w15:restartNumberingAfterBreak="0">
     <w:nsid w:val="7E21193F"/>
     <w:multiLevelType w:val="multilevel"/>
     <w:tmpl w:val="23AE2340"/>
@@ -5186,7 +5402,7 @@
       </w:rPr>
     </w:lvl>
   </w:abstractNum>
-  <w:abstractNum w:abstractNumId="17" w15:restartNumberingAfterBreak="0">
+  <w:abstractNum w:abstractNumId="18" w15:restartNumberingAfterBreak="0">
     <w:nsid w:val="7FB773C7"/>
     <w:multiLevelType w:val="hybridMultilevel"/>
     <w:tmpl w:val="C68A27AC"/>
@@ -5303,28 +5519,28 @@
     <w:abstractNumId w:val="5"/>
   </w:num>
   <w:num w:numId="2">
-    <w:abstractNumId w:val="15"/>
+    <w:abstractNumId w:val="16"/>
   </w:num>
   <w:num w:numId="3">
     <w:abstractNumId w:val="1"/>
   </w:num>
   <w:num w:numId="4">
-    <w:abstractNumId w:val="14"/>
+    <w:abstractNumId w:val="15"/>
   </w:num>
   <w:num w:numId="5">
-    <w:abstractNumId w:val="16"/>
+    <w:abstractNumId w:val="17"/>
   </w:num>
   <w:num w:numId="6">
     <w:abstractNumId w:val="4"/>
   </w:num>
   <w:num w:numId="7">
-    <w:abstractNumId w:val="11"/>
+    <w:abstractNumId w:val="12"/>
   </w:num>
   <w:num w:numId="8">
     <w:abstractNumId w:val="2"/>
   </w:num>
   <w:num w:numId="9">
-    <w:abstractNumId w:val="12"/>
+    <w:abstractNumId w:val="13"/>
   </w:num>
   <w:num w:numId="10">
     <w:abstractNumId w:val="9"/>
@@ -5333,10 +5549,10 @@
     <w:abstractNumId w:val="3"/>
   </w:num>
   <w:num w:numId="12">
-    <w:abstractNumId w:val="10"/>
+    <w:abstractNumId w:val="11"/>
   </w:num>
   <w:num w:numId="13">
-    <w:abstractNumId w:val="17"/>
+    <w:abstractNumId w:val="18"/>
   </w:num>
   <w:num w:numId="14">
     <w:abstractNumId w:val="6"/>
@@ -5345,10 +5561,10 @@
     <w:abstractNumId w:val="0"/>
   </w:num>
   <w:num w:numId="16">
-    <w:abstractNumId w:val="13"/>
+    <w:abstractNumId w:val="14"/>
   </w:num>
   <w:num w:numId="17">
-    <w:abstractNumId w:val="13"/>
+    <w:abstractNumId w:val="14"/>
   </w:num>
   <w:num w:numId="18">
     <w:abstractNumId w:val="7"/>
@@ -5357,22 +5573,25 @@
     <w:abstractNumId w:val="8"/>
   </w:num>
   <w:num w:numId="20">
-    <w:abstractNumId w:val="13"/>
+    <w:abstractNumId w:val="14"/>
   </w:num>
   <w:num w:numId="21">
-    <w:abstractNumId w:val="13"/>
+    <w:abstractNumId w:val="14"/>
   </w:num>
   <w:num w:numId="22">
-    <w:abstractNumId w:val="13"/>
+    <w:abstractNumId w:val="14"/>
   </w:num>
   <w:num w:numId="23">
-    <w:abstractNumId w:val="13"/>
+    <w:abstractNumId w:val="14"/>
   </w:num>
   <w:num w:numId="24">
-    <w:abstractNumId w:val="13"/>
+    <w:abstractNumId w:val="14"/>
   </w:num>
   <w:num w:numId="25">
-    <w:abstractNumId w:val="13"/>
+    <w:abstractNumId w:val="14"/>
+  </w:num>
+  <w:num w:numId="26">
+    <w:abstractNumId w:val="10"/>
   </w:num>
 </w:numbering>
 </file>
@@ -5874,6 +6093,28 @@
       <w:szCs w:val="20"/>
     </w:rPr>
   </w:style>
+  <w:style w:type="paragraph" w:styleId="Heading7">
+    <w:name w:val="heading 7"/>
+    <w:basedOn w:val="Normal"/>
+    <w:next w:val="Normal"/>
+    <w:link w:val="Heading7Char"/>
+    <w:uiPriority w:val="9"/>
+    <w:unhideWhenUsed/>
+    <w:qFormat/>
+    <w:rsid w:val="009C00BE"/>
+    <w:pPr>
+      <w:keepNext/>
+      <w:keepLines/>
+      <w:spacing w:before="40"/>
+      <w:outlineLvl w:val="6"/>
+    </w:pPr>
+    <w:rPr>
+      <w:rFonts w:asciiTheme="majorHAnsi" w:eastAsiaTheme="majorEastAsia" w:hAnsiTheme="majorHAnsi" w:cstheme="majorBidi"/>
+      <w:i/>
+      <w:iCs/>
+      <w:color w:val="243F60" w:themeColor="accent1" w:themeShade="7F"/>
+    </w:rPr>
+  </w:style>
   <w:style w:type="character" w:default="1" w:styleId="DefaultParagraphFont">
     <w:name w:val="Default Paragraph Font"/>
     <w:uiPriority w:val="1"/>
@@ -6353,6 +6594,50 @@
       <w:shd w:val="clear" w:color="auto" w:fill="E1DFDD"/>
     </w:rPr>
   </w:style>
+  <w:style w:type="character" w:customStyle="1" w:styleId="Heading7Char">
+    <w:name w:val="Heading 7 Char"/>
+    <w:basedOn w:val="DefaultParagraphFont"/>
+    <w:link w:val="Heading7"/>
+    <w:uiPriority w:val="9"/>
+    <w:rsid w:val="009C00BE"/>
+    <w:rPr>
+      <w:rFonts w:asciiTheme="majorHAnsi" w:eastAsiaTheme="majorEastAsia" w:hAnsiTheme="majorHAnsi" w:cstheme="majorBidi"/>
+      <w:i/>
+      <w:iCs/>
+      <w:color w:val="243F60" w:themeColor="accent1" w:themeShade="7F"/>
+    </w:rPr>
+  </w:style>
+  <w:style w:type="paragraph" w:styleId="Quote">
+    <w:name w:val="Quote"/>
+    <w:basedOn w:val="Normal"/>
+    <w:next w:val="Normal"/>
+    <w:link w:val="QuoteChar"/>
+    <w:uiPriority w:val="29"/>
+    <w:qFormat/>
+    <w:rsid w:val="00C10496"/>
+    <w:pPr>
+      <w:spacing w:before="200" w:after="160"/>
+      <w:ind w:left="864" w:right="864"/>
+      <w:jc w:val="center"/>
+    </w:pPr>
+    <w:rPr>
+      <w:i/>
+      <w:iCs/>
+      <w:color w:val="404040" w:themeColor="text1" w:themeTint="BF"/>
+    </w:rPr>
+  </w:style>
+  <w:style w:type="character" w:customStyle="1" w:styleId="QuoteChar">
+    <w:name w:val="Quote Char"/>
+    <w:basedOn w:val="DefaultParagraphFont"/>
+    <w:link w:val="Quote"/>
+    <w:uiPriority w:val="29"/>
+    <w:rsid w:val="00C10496"/>
+    <w:rPr>
+      <w:i/>
+      <w:iCs/>
+      <w:color w:val="404040" w:themeColor="text1" w:themeTint="BF"/>
+    </w:rPr>
+  </w:style>
 </w:styles>
 </file>
 
@@ -6681,7 +6966,7 @@
 </file>
 
 <file path=customXml/itemProps1.xml><?xml version="1.0" encoding="utf-8"?>
-<ds:datastoreItem xmlns:ds="http://schemas.openxmlformats.org/officeDocument/2006/customXml" ds:itemID="{2154D616-E282-0B41-A796-5F1CF052E8FF}">
+<ds:datastoreItem xmlns:ds="http://schemas.openxmlformats.org/officeDocument/2006/customXml" ds:itemID="{6603E884-CF23-1344-BB38-F107FBC1171D}">
   <ds:schemaRefs>
     <ds:schemaRef ds:uri="http://schemas.openxmlformats.org/officeDocument/2006/bibliography"/>
   </ds:schemaRefs>

</xml_diff>

<commit_message>
INT-1623 - use of resilient-lib
</commit_message>
<xml_diff>
--- a/fn_jira/doc/Resilient Integration to Jira.docx
+++ b/fn_jira/doc/Resilient Integration to Jira.docx
@@ -163,7 +163,13 @@
         <w:rPr>
           <w:color w:val="FF8300"/>
         </w:rPr>
-        <w:t xml:space="preserve"> Function V1.0.0</w:t>
+        <w:t xml:space="preserve"> Function V1.0.</w:t>
+      </w:r>
+      <w:r>
+        <w:rPr>
+          <w:color w:val="FF8300"/>
+        </w:rPr>
+        <w:t>2</w:t>
       </w:r>
     </w:p>
     <w:p>
@@ -465,6 +471,15 @@
         <w:contextualSpacing/>
       </w:pPr>
       <w:r>
+        <w:t>Resilient-Lib common package of helper utilities</w:t>
+      </w:r>
+    </w:p>
+    <w:p>
+      <w:pPr>
+        <w:pStyle w:val="ListBullet"/>
+        <w:contextualSpacing/>
+      </w:pPr>
+      <w:r>
         <w:t xml:space="preserve">Resilient </w:t>
       </w:r>
       <w:r>
@@ -616,9 +631,11 @@
         </w:rPr>
         <w:t>version</w:t>
       </w:r>
+      <w:proofErr w:type="gramStart"/>
       <w:r>
         <w:t>&gt;.tar.gz</w:t>
       </w:r>
+      <w:proofErr w:type="gramEnd"/>
     </w:p>
     <w:p>
       <w:pPr>
@@ -891,8 +908,6 @@
       <w:r>
         <w:t>verify_cert</w:t>
       </w:r>
-      <w:bookmarkStart w:id="3" w:name="_GoBack"/>
-      <w:bookmarkEnd w:id="3"/>
       <w:proofErr w:type="spellEnd"/>
       <w:r>
         <w:t>=[</w:t>
@@ -1242,7 +1257,23 @@
           <w:sz w:val="16"/>
           <w:szCs w:val="16"/>
         </w:rPr>
-        <w:t>fn_jira.components.jira_open_issue.FunctionComponent</w:t>
+        <w:t>fn_</w:t>
+      </w:r>
+      <w:proofErr w:type="gramStart"/>
+      <w:r>
+        <w:rPr>
+          <w:sz w:val="16"/>
+          <w:szCs w:val="16"/>
+        </w:rPr>
+        <w:t>jira.components</w:t>
+      </w:r>
+      <w:proofErr w:type="gramEnd"/>
+      <w:r>
+        <w:rPr>
+          <w:sz w:val="16"/>
+          <w:szCs w:val="16"/>
+        </w:rPr>
+        <w:t>.jira_open_issue.FunctionComponent</w:t>
       </w:r>
       <w:proofErr w:type="spellEnd"/>
       <w:r>
@@ -1298,7 +1329,23 @@
           <w:sz w:val="16"/>
           <w:szCs w:val="16"/>
         </w:rPr>
-        <w:t>fn_jira.components.jira_create_comment.FunctionComponent</w:t>
+        <w:t>fn_</w:t>
+      </w:r>
+      <w:proofErr w:type="gramStart"/>
+      <w:r>
+        <w:rPr>
+          <w:sz w:val="16"/>
+          <w:szCs w:val="16"/>
+        </w:rPr>
+        <w:t>jira.components</w:t>
+      </w:r>
+      <w:proofErr w:type="gramEnd"/>
+      <w:r>
+        <w:rPr>
+          <w:sz w:val="16"/>
+          <w:szCs w:val="16"/>
+        </w:rPr>
+        <w:t>.jira_create_comment.FunctionComponent</w:t>
       </w:r>
       <w:proofErr w:type="spellEnd"/>
       <w:r>
@@ -1354,7 +1401,23 @@
           <w:sz w:val="16"/>
           <w:szCs w:val="16"/>
         </w:rPr>
-        <w:t>fn_jira.components.jira_transition_issue.FunctionComponent</w:t>
+        <w:t>fn_</w:t>
+      </w:r>
+      <w:proofErr w:type="gramStart"/>
+      <w:r>
+        <w:rPr>
+          <w:sz w:val="16"/>
+          <w:szCs w:val="16"/>
+        </w:rPr>
+        <w:t>jira.components</w:t>
+      </w:r>
+      <w:proofErr w:type="gramEnd"/>
+      <w:r>
+        <w:rPr>
+          <w:sz w:val="16"/>
+          <w:szCs w:val="16"/>
+        </w:rPr>
+        <w:t>.jira_transition_issue.FunctionComponent</w:t>
       </w:r>
       <w:proofErr w:type="spellEnd"/>
       <w:r>
@@ -1434,7 +1497,23 @@
           <w:sz w:val="16"/>
           <w:szCs w:val="16"/>
         </w:rPr>
-        <w:t>fn_jira.components.jira_open_issue.FunctionComponent</w:t>
+        <w:t>fn_</w:t>
+      </w:r>
+      <w:proofErr w:type="gramStart"/>
+      <w:r>
+        <w:rPr>
+          <w:sz w:val="16"/>
+          <w:szCs w:val="16"/>
+        </w:rPr>
+        <w:t>jira.components</w:t>
+      </w:r>
+      <w:proofErr w:type="gramEnd"/>
+      <w:r>
+        <w:rPr>
+          <w:sz w:val="16"/>
+          <w:szCs w:val="16"/>
+        </w:rPr>
+        <w:t>.jira_open_issue.FunctionComponent</w:t>
       </w:r>
       <w:proofErr w:type="spellEnd"/>
       <w:r>
@@ -1522,7 +1601,23 @@
           <w:sz w:val="16"/>
           <w:szCs w:val="16"/>
         </w:rPr>
-        <w:t>fn_jira.components.jira_create_comment.FunctionComponent</w:t>
+        <w:t>fn_</w:t>
+      </w:r>
+      <w:proofErr w:type="gramStart"/>
+      <w:r>
+        <w:rPr>
+          <w:sz w:val="16"/>
+          <w:szCs w:val="16"/>
+        </w:rPr>
+        <w:t>jira.components</w:t>
+      </w:r>
+      <w:proofErr w:type="gramEnd"/>
+      <w:r>
+        <w:rPr>
+          <w:sz w:val="16"/>
+          <w:szCs w:val="16"/>
+        </w:rPr>
+        <w:t>.jira_create_comment.FunctionComponent</w:t>
       </w:r>
       <w:proofErr w:type="spellEnd"/>
       <w:r>
@@ -1610,7 +1705,23 @@
           <w:sz w:val="16"/>
           <w:szCs w:val="16"/>
         </w:rPr>
-        <w:t>fn_jira.components.jira_transition_issue.FunctionComponent</w:t>
+        <w:t>fn_</w:t>
+      </w:r>
+      <w:proofErr w:type="gramStart"/>
+      <w:r>
+        <w:rPr>
+          <w:sz w:val="16"/>
+          <w:szCs w:val="16"/>
+        </w:rPr>
+        <w:t>jira.components</w:t>
+      </w:r>
+      <w:proofErr w:type="gramEnd"/>
+      <w:r>
+        <w:rPr>
+          <w:sz w:val="16"/>
+          <w:szCs w:val="16"/>
+        </w:rPr>
+        <w:t>.jira_transition_issue.FunctionComponent</w:t>
       </w:r>
       <w:proofErr w:type="spellEnd"/>
       <w:r>
@@ -1794,14 +1905,30 @@
           <w:sz w:val="16"/>
           <w:szCs w:val="16"/>
         </w:rPr>
-        <w:t>] Subscribe to message destination actions.</w:t>
-      </w:r>
-      <w:r>
-        <w:rPr>
-          <w:sz w:val="16"/>
-          <w:szCs w:val="16"/>
-        </w:rPr>
-        <w:t>&lt;org id&gt;</w:t>
+        <w:t xml:space="preserve">] Subscribe to message destination </w:t>
+      </w:r>
+      <w:proofErr w:type="gramStart"/>
+      <w:r>
+        <w:rPr>
+          <w:sz w:val="16"/>
+          <w:szCs w:val="16"/>
+        </w:rPr>
+        <w:t>actions.</w:t>
+      </w:r>
+      <w:r>
+        <w:rPr>
+          <w:sz w:val="16"/>
+          <w:szCs w:val="16"/>
+        </w:rPr>
+        <w:t>&lt;</w:t>
+      </w:r>
+      <w:proofErr w:type="gramEnd"/>
+      <w:r>
+        <w:rPr>
+          <w:sz w:val="16"/>
+          <w:szCs w:val="16"/>
+        </w:rPr>
+        <w:t>org id&gt;</w:t>
       </w:r>
       <w:r>
         <w:rPr>
@@ -1842,7 +1969,7 @@
       <w:pPr>
         <w:pStyle w:val="Heading10"/>
       </w:pPr>
-      <w:bookmarkStart w:id="4" w:name="_Toc510253268"/>
+      <w:bookmarkStart w:id="3" w:name="_Toc510253268"/>
       <w:r>
         <w:t xml:space="preserve">Resilient </w:t>
       </w:r>
@@ -1852,7 +1979,7 @@
       <w:r>
         <w:t>Configuration</w:t>
       </w:r>
-      <w:bookmarkEnd w:id="4"/>
+      <w:bookmarkEnd w:id="3"/>
     </w:p>
     <w:p>
       <w:pPr>
@@ -2053,12 +2180,12 @@
         <w:pStyle w:val="ListBullet"/>
         <w:keepNext/>
       </w:pPr>
-      <w:bookmarkStart w:id="5" w:name="_Toc510253270"/>
+      <w:bookmarkStart w:id="4" w:name="_Toc510253270"/>
       <w:r>
         <w:lastRenderedPageBreak/>
         <w:t>Workflows</w:t>
       </w:r>
-      <w:bookmarkEnd w:id="5"/>
+      <w:bookmarkEnd w:id="4"/>
       <w:r>
         <w:t xml:space="preserve">. </w:t>
       </w:r>
@@ -2253,13 +2380,45 @@
     <w:p>
       <w:pPr>
         <w:pStyle w:val="ListBullet"/>
+        <w:numPr>
+          <w:ilvl w:val="1"/>
+          <w:numId w:val="16"/>
+        </w:numPr>
+        <w:ind w:left="720"/>
+      </w:pPr>
+      <w:r>
+        <w:rPr>
+          <w:b/>
+        </w:rPr>
+        <w:t>Example</w:t>
+      </w:r>
+      <w:r>
+        <w:t>:</w:t>
+      </w:r>
+      <w:r>
+        <w:t xml:space="preserve"> </w:t>
+      </w:r>
+      <w:r>
+        <w:rPr>
+          <w:b/>
+          <w:bCs/>
+        </w:rPr>
+        <w:t>Jira Transition Issue (Task)</w:t>
+      </w:r>
+      <w:r>
+        <w:t>: For a task with an associated issue, transition the issue.</w:t>
+      </w:r>
+    </w:p>
+    <w:p>
+      <w:pPr>
+        <w:pStyle w:val="ListBullet"/>
         <w:keepNext/>
       </w:pPr>
-      <w:bookmarkStart w:id="6" w:name="_Toc510253271"/>
+      <w:bookmarkStart w:id="5" w:name="_Toc510253271"/>
       <w:r>
         <w:t>Rules</w:t>
       </w:r>
-      <w:bookmarkEnd w:id="6"/>
+      <w:bookmarkEnd w:id="5"/>
       <w:r>
         <w:t>. O</w:t>
       </w:r>
@@ -2395,7 +2554,7 @@
       <w:pPr>
         <w:pStyle w:val="Heading20"/>
       </w:pPr>
-      <w:bookmarkStart w:id="7" w:name="_Toc510253272"/>
+      <w:bookmarkStart w:id="6" w:name="_Toc510253272"/>
       <w:r>
         <w:t>Layout</w:t>
       </w:r>
@@ -2405,10 +2564,7 @@
         <w:pStyle w:val="Heading7"/>
       </w:pPr>
       <w:r>
-        <w:t>Jira Ticket URL</w:t>
-      </w:r>
-      <w:r>
-        <w:t xml:space="preserve"> Custom Field</w:t>
+        <w:t>Jira Ticket URL Custom Field</w:t>
       </w:r>
     </w:p>
     <w:p>
@@ -2524,7 +2680,6 @@
         <w:pStyle w:val="Heading7"/>
       </w:pPr>
       <w:r>
-        <w:lastRenderedPageBreak/>
         <w:t>Jira Task Reference Data Table</w:t>
       </w:r>
     </w:p>
@@ -2598,7 +2753,7 @@
       <w:r>
         <w:t>Operation</w:t>
       </w:r>
-      <w:bookmarkEnd w:id="7"/>
+      <w:bookmarkEnd w:id="6"/>
     </w:p>
     <w:p>
       <w:pPr>
@@ -2691,16 +2846,26 @@
     </w:p>
     <w:p>
       <w:pPr>
+        <w:pStyle w:val="Heading20"/>
+        <w:rPr>
+          <w:sz w:val="24"/>
+          <w:szCs w:val="24"/>
+        </w:rPr>
+      </w:pPr>
+      <w:r>
+        <w:rPr>
+          <w:sz w:val="24"/>
+          <w:szCs w:val="24"/>
+        </w:rPr>
+        <w:t>Priorities</w:t>
+      </w:r>
+    </w:p>
+    <w:p>
+      <w:pPr>
         <w:pStyle w:val="BodyText"/>
       </w:pPr>
       <w:r>
-        <w:t>Both the Jira Open Issue and Jira Transition Issue workflows use a mapping between Resilient incident severity codes and Jira Issue priorities. If you wish to have a different mapping to Jira, modify these two workflows and their corresponding Pre-Processing Scripts</w:t>
-      </w:r>
-      <w:r>
-        <w:rPr>
-          <w:noProof/>
-        </w:rPr>
-        <w:t>.</w:t>
+        <w:t>Both the Jira Open Issue and Jira Transition Issue workflows use a mapping between Resilient incident severity codes and Jira Issue priorities. If you wish to have a different mapping to Jira, modify these two workflows and their corresponding Pre-Processing Script</w:t>
       </w:r>
       <w:r>
         <w:rPr>
@@ -2755,27 +2920,56 @@
     </w:p>
     <w:p>
       <w:pPr>
+        <w:pStyle w:val="Heading20"/>
+        <w:rPr>
+          <w:sz w:val="24"/>
+          <w:szCs w:val="24"/>
+        </w:rPr>
+      </w:pPr>
+      <w:bookmarkStart w:id="7" w:name="_Toc510253273"/>
+      <w:r>
+        <w:rPr>
+          <w:sz w:val="24"/>
+          <w:szCs w:val="24"/>
+        </w:rPr>
+        <w:t>Assignee</w:t>
+      </w:r>
+    </w:p>
+    <w:p>
+      <w:pPr>
         <w:pStyle w:val="BodyText"/>
       </w:pPr>
-      <w:bookmarkStart w:id="8" w:name="_Toc510253273"/>
-      <w:r>
-        <w:t>In addition</w:t>
-      </w:r>
-      <w:r>
-        <w:t>, the assignee of the Jira ticket is controlled by a pre-processing script lookup relationship between Resilient users and Jira users. Edit the following line in ‘Example: Jira Open Issue’ workflow to match the list associated with your enterprise:</w:t>
+      <w:r>
+        <w:t>T</w:t>
+      </w:r>
+      <w:r>
+        <w:t>he assignee of the Jira ticket is controlled by a pre-processing script lookup relationship between Resilient users and Jira users. Edit the following line in ‘Example: Jira Open Issue’ workflow</w:t>
+      </w:r>
+      <w:r>
+        <w:t>s</w:t>
+      </w:r>
+      <w:r>
+        <w:t xml:space="preserve"> to match the list associated with your enterprise:</w:t>
       </w:r>
     </w:p>
     <w:p>
       <w:pPr>
         <w:pStyle w:val="code"/>
-        <w:ind w:left="0"/>
         <w:jc w:val="both"/>
       </w:pPr>
       <w:r>
-        <w:t>lookup = { "Resilient email ID": "JIRA assignee"</w:t>
-      </w:r>
-      <w:r>
-        <w:t xml:space="preserve"> [, </w:t>
+        <w:t xml:space="preserve">lookup = </w:t>
+      </w:r>
+      <w:proofErr w:type="gramStart"/>
+      <w:r>
+        <w:t>{ "</w:t>
+      </w:r>
+      <w:proofErr w:type="gramEnd"/>
+      <w:r>
+        <w:t>Resilient email ID": "JIRA assignee"</w:t>
+      </w:r>
+      <w:r>
+        <w:t xml:space="preserve"> [ </w:t>
       </w:r>
       <w:r>
         <w:t>"</w:t>
@@ -2820,12 +3014,352 @@
     </w:p>
     <w:p>
       <w:pPr>
+        <w:pStyle w:val="Heading20"/>
+        <w:rPr>
+          <w:sz w:val="24"/>
+          <w:szCs w:val="24"/>
+        </w:rPr>
+      </w:pPr>
+      <w:r>
+        <w:rPr>
+          <w:sz w:val="24"/>
+          <w:szCs w:val="24"/>
+        </w:rPr>
+        <w:t>Resolution</w:t>
+      </w:r>
+      <w:r>
+        <w:rPr>
+          <w:sz w:val="24"/>
+          <w:szCs w:val="24"/>
+        </w:rPr>
+        <w:t xml:space="preserve"> Field</w:t>
+      </w:r>
+    </w:p>
+    <w:p>
+      <w:pPr>
+        <w:pStyle w:val="BodyText"/>
+      </w:pPr>
+      <w:r>
+        <w:t xml:space="preserve">Some </w:t>
+      </w:r>
+      <w:r>
+        <w:t>J</w:t>
+      </w:r>
+      <w:bookmarkStart w:id="8" w:name="_GoBack"/>
+      <w:bookmarkEnd w:id="8"/>
+      <w:r>
+        <w:t>ira issues do not support a resolution field when closed. In these cases, edit the Jira Transition Issue and Jira Transition Issue (Task) pre-processor scripts and comment out the following line:</w:t>
+      </w:r>
+    </w:p>
+    <w:p>
+      <w:pPr>
+        <w:pStyle w:val="BodyText"/>
+        <w:ind w:left="720"/>
+        <w:rPr>
+          <w:rStyle w:val="codeChar"/>
+        </w:rPr>
+      </w:pPr>
+      <w:proofErr w:type="spellStart"/>
+      <w:proofErr w:type="gramStart"/>
+      <w:r>
+        <w:rPr>
+          <w:rStyle w:val="codeChar"/>
+        </w:rPr>
+        <w:t>inputs.jira</w:t>
+      </w:r>
+      <w:proofErr w:type="gramEnd"/>
+      <w:r>
+        <w:rPr>
+          <w:rStyle w:val="codeChar"/>
+        </w:rPr>
+        <w:t>_resolution</w:t>
+      </w:r>
+      <w:proofErr w:type="spellEnd"/>
+      <w:r>
+        <w:rPr>
+          <w:rStyle w:val="codeChar"/>
+        </w:rPr>
+        <w:t xml:space="preserve"> = </w:t>
+      </w:r>
+      <w:proofErr w:type="spellStart"/>
+      <w:r>
+        <w:rPr>
+          <w:rStyle w:val="codeChar"/>
+        </w:rPr>
+        <w:t>lookup.get</w:t>
+      </w:r>
+      <w:proofErr w:type="spellEnd"/>
+      <w:r>
+        <w:rPr>
+          <w:rStyle w:val="codeChar"/>
+        </w:rPr>
+        <w:t>(str(</w:t>
+      </w:r>
+      <w:proofErr w:type="spellStart"/>
+      <w:r>
+        <w:rPr>
+          <w:rStyle w:val="codeChar"/>
+        </w:rPr>
+        <w:t>incident.resolution_id</w:t>
+      </w:r>
+      <w:proofErr w:type="spellEnd"/>
+      <w:r>
+        <w:rPr>
+          <w:rStyle w:val="codeChar"/>
+        </w:rPr>
+        <w:t>).lower(), None)</w:t>
+      </w:r>
+    </w:p>
+    <w:p>
+      <w:pPr>
+        <w:pStyle w:val="BodyText"/>
+        <w:rPr>
+          <w:rStyle w:val="codeChar"/>
+        </w:rPr>
+      </w:pPr>
+    </w:p>
+    <w:p>
+      <w:pPr>
+        <w:pStyle w:val="Heading20"/>
+        <w:rPr>
+          <w:sz w:val="24"/>
+          <w:szCs w:val="24"/>
+        </w:rPr>
+      </w:pPr>
+      <w:r>
+        <w:rPr>
+          <w:sz w:val="24"/>
+          <w:szCs w:val="24"/>
+        </w:rPr>
+        <w:lastRenderedPageBreak/>
+        <w:t>Transition ID</w:t>
+      </w:r>
+    </w:p>
+    <w:p>
+      <w:pPr>
+        <w:pStyle w:val="BodyText"/>
+      </w:pPr>
+      <w:r>
+        <w:t xml:space="preserve">All issue types have a defined workflow of states which the issue can transition between. These states can be identified through the </w:t>
+      </w:r>
+      <w:r>
+        <w:t>API</w:t>
+      </w:r>
+      <w:r>
+        <w:t xml:space="preserve"> using the curl command similar to the following</w:t>
+      </w:r>
+      <w:r>
+        <w:t xml:space="preserve"> on a given type of issue (28623).</w:t>
+      </w:r>
+    </w:p>
+    <w:p>
+      <w:pPr>
+        <w:pStyle w:val="BodyText"/>
+        <w:ind w:left="720"/>
+        <w:rPr>
+          <w:rStyle w:val="codeChar"/>
+        </w:rPr>
+      </w:pPr>
+      <w:r>
+        <w:rPr>
+          <w:rStyle w:val="codeChar"/>
+        </w:rPr>
+        <w:t xml:space="preserve">curl  -u </w:t>
+      </w:r>
+      <w:proofErr w:type="spellStart"/>
+      <w:r>
+        <w:rPr>
+          <w:rStyle w:val="codeChar"/>
+        </w:rPr>
+        <w:t>admin</w:t>
+      </w:r>
+      <w:r>
+        <w:rPr>
+          <w:rStyle w:val="codeChar"/>
+        </w:rPr>
+        <w:t>:</w:t>
+      </w:r>
+      <w:r>
+        <w:rPr>
+          <w:rStyle w:val="codeChar"/>
+        </w:rPr>
+        <w:t>admin</w:t>
+      </w:r>
+      <w:proofErr w:type="spellEnd"/>
+      <w:r>
+        <w:rPr>
+          <w:rStyle w:val="codeChar"/>
+        </w:rPr>
+        <w:t xml:space="preserve"> </w:t>
+      </w:r>
+      <w:r>
+        <w:rPr>
+          <w:rStyle w:val="codeChar"/>
+        </w:rPr>
+        <w:t xml:space="preserve">-XGET -H "Content-Type: application/json" -k </w:t>
+      </w:r>
+      <w:hyperlink r:id="rId15" w:history="1">
+        <w:r>
+          <w:rPr>
+            <w:rStyle w:val="Hyperlink"/>
+            <w:rFonts w:ascii="Courier New" w:hAnsi="Courier New" w:cs="Courier New"/>
+            <w:spacing w:val="-5"/>
+            <w:kern w:val="1"/>
+            <w:sz w:val="18"/>
+            <w:szCs w:val="18"/>
+            <w:shd w:val="clear" w:color="auto" w:fill="F2F2F2" w:themeFill="background1" w:themeFillShade="F2"/>
+          </w:rPr>
+          <w:t>https://</w:t>
+        </w:r>
+        <w:r>
+          <w:rPr>
+            <w:rStyle w:val="Hyperlink"/>
+            <w:rFonts w:ascii="Courier New" w:hAnsi="Courier New" w:cs="Courier New"/>
+            <w:spacing w:val="-5"/>
+            <w:kern w:val="1"/>
+            <w:sz w:val="18"/>
+            <w:szCs w:val="18"/>
+            <w:shd w:val="clear" w:color="auto" w:fill="F2F2F2" w:themeFill="background1" w:themeFillShade="F2"/>
+          </w:rPr>
+          <w:t>localhost</w:t>
+        </w:r>
+        <w:r>
+          <w:rPr>
+            <w:rStyle w:val="Hyperlink"/>
+            <w:rFonts w:ascii="Courier New" w:hAnsi="Courier New" w:cs="Courier New"/>
+            <w:spacing w:val="-5"/>
+            <w:kern w:val="1"/>
+            <w:sz w:val="18"/>
+            <w:szCs w:val="18"/>
+            <w:shd w:val="clear" w:color="auto" w:fill="F2F2F2" w:themeFill="background1" w:themeFillShade="F2"/>
+          </w:rPr>
+          <w:t>/rest/api/2/issue/28623/transitions</w:t>
+        </w:r>
+      </w:hyperlink>
+    </w:p>
+    <w:p>
+      <w:pPr>
+        <w:pStyle w:val="BodyText"/>
+        <w:rPr>
+          <w:rStyle w:val="codeChar"/>
+          <w:rFonts w:ascii="Arial" w:hAnsi="Arial" w:cs="Times New Roman"/>
+          <w:spacing w:val="0"/>
+          <w:kern w:val="0"/>
+          <w:sz w:val="20"/>
+          <w:szCs w:val="24"/>
+          <w:shd w:val="clear" w:color="auto" w:fill="auto"/>
+        </w:rPr>
+      </w:pPr>
+      <w:r>
+        <w:rPr>
+          <w:rStyle w:val="codeChar"/>
+          <w:rFonts w:ascii="Arial" w:hAnsi="Arial" w:cs="Times New Roman"/>
+          <w:spacing w:val="0"/>
+          <w:kern w:val="0"/>
+          <w:sz w:val="20"/>
+          <w:szCs w:val="24"/>
+          <w:shd w:val="clear" w:color="auto" w:fill="auto"/>
+        </w:rPr>
+        <w:t xml:space="preserve">The returned </w:t>
+      </w:r>
+      <w:r>
+        <w:rPr>
+          <w:rStyle w:val="codeChar"/>
+          <w:rFonts w:ascii="Arial" w:hAnsi="Arial" w:cs="Times New Roman"/>
+          <w:spacing w:val="0"/>
+          <w:kern w:val="0"/>
+          <w:sz w:val="20"/>
+          <w:szCs w:val="24"/>
+          <w:shd w:val="clear" w:color="auto" w:fill="auto"/>
+        </w:rPr>
+        <w:t xml:space="preserve">json will identify the transition id to use in the </w:t>
+      </w:r>
+      <w:proofErr w:type="spellStart"/>
+      <w:r>
+        <w:rPr>
+          <w:rStyle w:val="codeChar"/>
+          <w:rFonts w:ascii="Arial" w:hAnsi="Arial" w:cs="Times New Roman"/>
+          <w:spacing w:val="0"/>
+          <w:kern w:val="0"/>
+          <w:sz w:val="20"/>
+          <w:szCs w:val="24"/>
+          <w:shd w:val="clear" w:color="auto" w:fill="auto"/>
+        </w:rPr>
+        <w:t>jira_transition_id</w:t>
+      </w:r>
+      <w:proofErr w:type="spellEnd"/>
+      <w:r>
+        <w:rPr>
+          <w:rStyle w:val="codeChar"/>
+          <w:rFonts w:ascii="Arial" w:hAnsi="Arial" w:cs="Times New Roman"/>
+          <w:spacing w:val="0"/>
+          <w:kern w:val="0"/>
+          <w:sz w:val="20"/>
+          <w:szCs w:val="24"/>
+          <w:shd w:val="clear" w:color="auto" w:fill="auto"/>
+        </w:rPr>
+        <w:t xml:space="preserve"> input field for the transition workflows:</w:t>
+      </w:r>
+    </w:p>
+    <w:p>
+      <w:pPr>
+        <w:pStyle w:val="code"/>
+      </w:pPr>
+      <w:r>
+        <w:t>{</w:t>
+      </w:r>
+    </w:p>
+    <w:p>
+      <w:pPr>
+        <w:pStyle w:val="code"/>
+      </w:pPr>
+      <w:r>
+        <w:t xml:space="preserve">   </w:t>
+      </w:r>
+      <w:r>
+        <w:t>"id": "231",</w:t>
+      </w:r>
+    </w:p>
+    <w:p>
+      <w:pPr>
+        <w:pStyle w:val="code"/>
+      </w:pPr>
+      <w:r>
+        <w:t xml:space="preserve">   "name": "Done",</w:t>
+      </w:r>
+    </w:p>
+    <w:p>
+      <w:pPr>
+        <w:pStyle w:val="code"/>
+      </w:pPr>
+      <w:r>
+        <w:t xml:space="preserve">   “to”: </w:t>
+      </w:r>
+      <w:proofErr w:type="gramStart"/>
+      <w:r>
+        <w:t>{ …</w:t>
+      </w:r>
+      <w:proofErr w:type="gramEnd"/>
+      <w:r>
+        <w:t xml:space="preserve"> }</w:t>
+      </w:r>
+    </w:p>
+    <w:p>
+      <w:pPr>
+        <w:pStyle w:val="code"/>
+      </w:pPr>
+      <w:r>
+        <w:t>}</w:t>
+      </w:r>
+    </w:p>
+    <w:p>
+      <w:pPr>
         <w:pStyle w:val="Heading10"/>
       </w:pPr>
       <w:r>
         <w:t>Troubleshooting</w:t>
       </w:r>
-      <w:bookmarkEnd w:id="8"/>
+      <w:bookmarkEnd w:id="7"/>
     </w:p>
     <w:p>
       <w:pPr>
@@ -2914,21 +3448,7 @@
         <w:rPr>
           <w:rStyle w:val="codeChar"/>
         </w:rPr>
-        <w:t>/</w:t>
-      </w:r>
-      <w:proofErr w:type="spellStart"/>
-      <w:r>
-        <w:rPr>
-          <w:rStyle w:val="codeChar"/>
-        </w:rPr>
-        <w:t>var</w:t>
-      </w:r>
-      <w:proofErr w:type="spellEnd"/>
-      <w:r>
-        <w:rPr>
-          <w:rStyle w:val="codeChar"/>
-        </w:rPr>
-        <w:t>/log/resilient-scripting/resilient-scripting.log</w:t>
+        <w:t>/var/log/resilient-scripting/resilient-scripting.log</w:t>
       </w:r>
     </w:p>
     <w:p>
@@ -2948,7 +3468,6 @@
         <w:ind w:left="360"/>
       </w:pPr>
       <w:r>
-        <w:lastRenderedPageBreak/>
         <w:t xml:space="preserve">By default, </w:t>
       </w:r>
       <w:r>
@@ -3110,7 +3629,7 @@
       <w:r>
         <w:t xml:space="preserve">go to Resilient Community Forum at </w:t>
       </w:r>
-      <w:hyperlink r:id="rId15" w:history="1">
+      <w:hyperlink r:id="rId16" w:history="1">
         <w:r>
           <w:rPr>
             <w:rStyle w:val="Hyperlink"/>
@@ -3128,12 +3647,12 @@
       </w:pPr>
     </w:p>
     <w:sectPr>
-      <w:headerReference w:type="even" r:id="rId16"/>
-      <w:headerReference w:type="default" r:id="rId17"/>
-      <w:footerReference w:type="even" r:id="rId18"/>
-      <w:footerReference w:type="default" r:id="rId19"/>
-      <w:headerReference w:type="first" r:id="rId20"/>
-      <w:footerReference w:type="first" r:id="rId21"/>
+      <w:headerReference w:type="even" r:id="rId17"/>
+      <w:headerReference w:type="default" r:id="rId18"/>
+      <w:footerReference w:type="even" r:id="rId19"/>
+      <w:footerReference w:type="default" r:id="rId20"/>
+      <w:headerReference w:type="first" r:id="rId21"/>
+      <w:footerReference w:type="first" r:id="rId22"/>
       <w:pgSz w:w="12240" w:h="15840"/>
       <w:pgMar w:top="1440" w:right="1800" w:bottom="1440" w:left="1800" w:header="720" w:footer="144" w:gutter="0"/>
       <w:pgNumType w:start="1"/>
@@ -5610,7 +6129,7 @@
     </w:rPrDefault>
     <w:pPrDefault/>
   </w:docDefaults>
-  <w:latentStyles w:defLockedState="0" w:defUIPriority="99" w:defSemiHidden="0" w:defUnhideWhenUsed="0" w:defQFormat="0" w:count="375">
+  <w:latentStyles w:defLockedState="0" w:defUIPriority="99" w:defSemiHidden="0" w:defUnhideWhenUsed="0" w:defQFormat="0" w:count="376">
     <w:lsdException w:name="Normal" w:uiPriority="0" w:qFormat="1"/>
     <w:lsdException w:name="heading 1" w:uiPriority="0" w:qFormat="1"/>
     <w:lsdException w:name="heading 2" w:semiHidden="1" w:uiPriority="9" w:unhideWhenUsed="1" w:qFormat="1"/>
@@ -5716,7 +6235,6 @@
     <w:lsdException w:name="HTML Sample" w:semiHidden="1" w:unhideWhenUsed="1"/>
     <w:lsdException w:name="HTML Typewriter" w:semiHidden="1" w:unhideWhenUsed="1"/>
     <w:lsdException w:name="HTML Variable" w:semiHidden="1" w:unhideWhenUsed="1"/>
-    <w:lsdException w:name="Normal Table" w:semiHidden="1" w:unhideWhenUsed="1"/>
     <w:lsdException w:name="annotation subject" w:semiHidden="1" w:unhideWhenUsed="1"/>
     <w:lsdException w:name="No List" w:semiHidden="1" w:unhideWhenUsed="1"/>
     <w:lsdException w:name="Outline List 1" w:semiHidden="1" w:unhideWhenUsed="1"/>
@@ -5763,10 +6281,8 @@
     <w:lsdException w:name="Table Subtle 2" w:semiHidden="1" w:unhideWhenUsed="1"/>
     <w:lsdException w:name="Table Web 1" w:semiHidden="1" w:unhideWhenUsed="1"/>
     <w:lsdException w:name="Table Web 2" w:semiHidden="1" w:unhideWhenUsed="1"/>
-    <w:lsdException w:name="Table Web 3" w:semiHidden="1" w:unhideWhenUsed="1"/>
     <w:lsdException w:name="Balloon Text" w:semiHidden="1" w:unhideWhenUsed="1"/>
     <w:lsdException w:name="Table Grid" w:uiPriority="59"/>
-    <w:lsdException w:name="Table Theme" w:semiHidden="1" w:unhideWhenUsed="1"/>
     <w:lsdException w:name="Placeholder Text" w:semiHidden="1"/>
     <w:lsdException w:name="No Spacing" w:uiPriority="1" w:qFormat="1"/>
     <w:lsdException w:name="Light Shading" w:uiPriority="60"/>
@@ -5986,6 +6502,7 @@
     <w:lsdException w:name="Smart Hyperlink" w:semiHidden="1" w:unhideWhenUsed="1"/>
     <w:lsdException w:name="Hashtag" w:semiHidden="1" w:unhideWhenUsed="1"/>
     <w:lsdException w:name="Unresolved Mention" w:semiHidden="1" w:unhideWhenUsed="1"/>
+    <w:lsdException w:name="Smart Link" w:semiHidden="1" w:unhideWhenUsed="1"/>
   </w:latentStyles>
   <w:style w:type="paragraph" w:default="1" w:styleId="Normal">
     <w:name w:val="Normal"/>
@@ -6118,7 +6635,6 @@
   <w:style w:type="character" w:default="1" w:styleId="DefaultParagraphFont">
     <w:name w:val="Default Paragraph Font"/>
     <w:uiPriority w:val="1"/>
-    <w:semiHidden/>
     <w:unhideWhenUsed/>
   </w:style>
   <w:style w:type="table" w:default="1" w:styleId="TableNormal">
@@ -6966,7 +7482,7 @@
 </file>
 
 <file path=customXml/itemProps1.xml><?xml version="1.0" encoding="utf-8"?>
-<ds:datastoreItem xmlns:ds="http://schemas.openxmlformats.org/officeDocument/2006/customXml" ds:itemID="{6603E884-CF23-1344-BB38-F107FBC1171D}">
+<ds:datastoreItem xmlns:ds="http://schemas.openxmlformats.org/officeDocument/2006/customXml" ds:itemID="{C14E3CAF-43E6-2D4E-B9EC-A32172E74768}">
   <ds:schemaRefs>
     <ds:schemaRef ds:uri="http://schemas.openxmlformats.org/officeDocument/2006/bibliography"/>
   </ds:schemaRefs>

</xml_diff>

<commit_message>
INT-1609 - remove inadvertent jira changes
</commit_message>
<xml_diff>
--- a/fn_jira/doc/Resilient Integration to Jira.docx
+++ b/fn_jira/doc/Resilient Integration to Jira.docx
@@ -163,13 +163,7 @@
         <w:rPr>
           <w:color w:val="FF8300"/>
         </w:rPr>
-        <w:t xml:space="preserve"> Function V1.0.</w:t>
-      </w:r>
-      <w:r>
-        <w:rPr>
-          <w:color w:val="FF8300"/>
-        </w:rPr>
-        <w:t>2</w:t>
+        <w:t xml:space="preserve"> Function V1.0.0</w:t>
       </w:r>
     </w:p>
     <w:p>
@@ -471,15 +465,6 @@
         <w:contextualSpacing/>
       </w:pPr>
       <w:r>
-        <w:t>Resilient-Lib common package of helper utilities</w:t>
-      </w:r>
-    </w:p>
-    <w:p>
-      <w:pPr>
-        <w:pStyle w:val="ListBullet"/>
-        <w:contextualSpacing/>
-      </w:pPr>
-      <w:r>
         <w:t xml:space="preserve">Resilient </w:t>
       </w:r>
       <w:r>
@@ -631,11 +616,9 @@
         </w:rPr>
         <w:t>version</w:t>
       </w:r>
-      <w:proofErr w:type="gramStart"/>
       <w:r>
         <w:t>&gt;.tar.gz</w:t>
       </w:r>
-      <w:proofErr w:type="gramEnd"/>
     </w:p>
     <w:p>
       <w:pPr>
@@ -908,6 +891,8 @@
       <w:r>
         <w:t>verify_cert</w:t>
       </w:r>
+      <w:bookmarkStart w:id="3" w:name="_GoBack"/>
+      <w:bookmarkEnd w:id="3"/>
       <w:proofErr w:type="spellEnd"/>
       <w:r>
         <w:t>=[</w:t>
@@ -1257,23 +1242,7 @@
           <w:sz w:val="16"/>
           <w:szCs w:val="16"/>
         </w:rPr>
-        <w:t>fn_</w:t>
-      </w:r>
-      <w:proofErr w:type="gramStart"/>
-      <w:r>
-        <w:rPr>
-          <w:sz w:val="16"/>
-          <w:szCs w:val="16"/>
-        </w:rPr>
-        <w:t>jira.components</w:t>
-      </w:r>
-      <w:proofErr w:type="gramEnd"/>
-      <w:r>
-        <w:rPr>
-          <w:sz w:val="16"/>
-          <w:szCs w:val="16"/>
-        </w:rPr>
-        <w:t>.jira_open_issue.FunctionComponent</w:t>
+        <w:t>fn_jira.components.jira_open_issue.FunctionComponent</w:t>
       </w:r>
       <w:proofErr w:type="spellEnd"/>
       <w:r>
@@ -1329,23 +1298,7 @@
           <w:sz w:val="16"/>
           <w:szCs w:val="16"/>
         </w:rPr>
-        <w:t>fn_</w:t>
-      </w:r>
-      <w:proofErr w:type="gramStart"/>
-      <w:r>
-        <w:rPr>
-          <w:sz w:val="16"/>
-          <w:szCs w:val="16"/>
-        </w:rPr>
-        <w:t>jira.components</w:t>
-      </w:r>
-      <w:proofErr w:type="gramEnd"/>
-      <w:r>
-        <w:rPr>
-          <w:sz w:val="16"/>
-          <w:szCs w:val="16"/>
-        </w:rPr>
-        <w:t>.jira_create_comment.FunctionComponent</w:t>
+        <w:t>fn_jira.components.jira_create_comment.FunctionComponent</w:t>
       </w:r>
       <w:proofErr w:type="spellEnd"/>
       <w:r>
@@ -1401,23 +1354,7 @@
           <w:sz w:val="16"/>
           <w:szCs w:val="16"/>
         </w:rPr>
-        <w:t>fn_</w:t>
-      </w:r>
-      <w:proofErr w:type="gramStart"/>
-      <w:r>
-        <w:rPr>
-          <w:sz w:val="16"/>
-          <w:szCs w:val="16"/>
-        </w:rPr>
-        <w:t>jira.components</w:t>
-      </w:r>
-      <w:proofErr w:type="gramEnd"/>
-      <w:r>
-        <w:rPr>
-          <w:sz w:val="16"/>
-          <w:szCs w:val="16"/>
-        </w:rPr>
-        <w:t>.jira_transition_issue.FunctionComponent</w:t>
+        <w:t>fn_jira.components.jira_transition_issue.FunctionComponent</w:t>
       </w:r>
       <w:proofErr w:type="spellEnd"/>
       <w:r>
@@ -1497,23 +1434,7 @@
           <w:sz w:val="16"/>
           <w:szCs w:val="16"/>
         </w:rPr>
-        <w:t>fn_</w:t>
-      </w:r>
-      <w:proofErr w:type="gramStart"/>
-      <w:r>
-        <w:rPr>
-          <w:sz w:val="16"/>
-          <w:szCs w:val="16"/>
-        </w:rPr>
-        <w:t>jira.components</w:t>
-      </w:r>
-      <w:proofErr w:type="gramEnd"/>
-      <w:r>
-        <w:rPr>
-          <w:sz w:val="16"/>
-          <w:szCs w:val="16"/>
-        </w:rPr>
-        <w:t>.jira_open_issue.FunctionComponent</w:t>
+        <w:t>fn_jira.components.jira_open_issue.FunctionComponent</w:t>
       </w:r>
       <w:proofErr w:type="spellEnd"/>
       <w:r>
@@ -1601,23 +1522,7 @@
           <w:sz w:val="16"/>
           <w:szCs w:val="16"/>
         </w:rPr>
-        <w:t>fn_</w:t>
-      </w:r>
-      <w:proofErr w:type="gramStart"/>
-      <w:r>
-        <w:rPr>
-          <w:sz w:val="16"/>
-          <w:szCs w:val="16"/>
-        </w:rPr>
-        <w:t>jira.components</w:t>
-      </w:r>
-      <w:proofErr w:type="gramEnd"/>
-      <w:r>
-        <w:rPr>
-          <w:sz w:val="16"/>
-          <w:szCs w:val="16"/>
-        </w:rPr>
-        <w:t>.jira_create_comment.FunctionComponent</w:t>
+        <w:t>fn_jira.components.jira_create_comment.FunctionComponent</w:t>
       </w:r>
       <w:proofErr w:type="spellEnd"/>
       <w:r>
@@ -1705,23 +1610,7 @@
           <w:sz w:val="16"/>
           <w:szCs w:val="16"/>
         </w:rPr>
-        <w:t>fn_</w:t>
-      </w:r>
-      <w:proofErr w:type="gramStart"/>
-      <w:r>
-        <w:rPr>
-          <w:sz w:val="16"/>
-          <w:szCs w:val="16"/>
-        </w:rPr>
-        <w:t>jira.components</w:t>
-      </w:r>
-      <w:proofErr w:type="gramEnd"/>
-      <w:r>
-        <w:rPr>
-          <w:sz w:val="16"/>
-          <w:szCs w:val="16"/>
-        </w:rPr>
-        <w:t>.jira_transition_issue.FunctionComponent</w:t>
+        <w:t>fn_jira.components.jira_transition_issue.FunctionComponent</w:t>
       </w:r>
       <w:proofErr w:type="spellEnd"/>
       <w:r>
@@ -1905,30 +1794,14 @@
           <w:sz w:val="16"/>
           <w:szCs w:val="16"/>
         </w:rPr>
-        <w:t xml:space="preserve">] Subscribe to message destination </w:t>
-      </w:r>
-      <w:proofErr w:type="gramStart"/>
-      <w:r>
-        <w:rPr>
-          <w:sz w:val="16"/>
-          <w:szCs w:val="16"/>
-        </w:rPr>
-        <w:t>actions.</w:t>
-      </w:r>
-      <w:r>
-        <w:rPr>
-          <w:sz w:val="16"/>
-          <w:szCs w:val="16"/>
-        </w:rPr>
-        <w:t>&lt;</w:t>
-      </w:r>
-      <w:proofErr w:type="gramEnd"/>
-      <w:r>
-        <w:rPr>
-          <w:sz w:val="16"/>
-          <w:szCs w:val="16"/>
-        </w:rPr>
-        <w:t>org id&gt;</w:t>
+        <w:t>] Subscribe to message destination actions.</w:t>
+      </w:r>
+      <w:r>
+        <w:rPr>
+          <w:sz w:val="16"/>
+          <w:szCs w:val="16"/>
+        </w:rPr>
+        <w:t>&lt;org id&gt;</w:t>
       </w:r>
       <w:r>
         <w:rPr>
@@ -1969,7 +1842,7 @@
       <w:pPr>
         <w:pStyle w:val="Heading10"/>
       </w:pPr>
-      <w:bookmarkStart w:id="3" w:name="_Toc510253268"/>
+      <w:bookmarkStart w:id="4" w:name="_Toc510253268"/>
       <w:r>
         <w:t xml:space="preserve">Resilient </w:t>
       </w:r>
@@ -1979,7 +1852,7 @@
       <w:r>
         <w:t>Configuration</w:t>
       </w:r>
-      <w:bookmarkEnd w:id="3"/>
+      <w:bookmarkEnd w:id="4"/>
     </w:p>
     <w:p>
       <w:pPr>
@@ -2180,12 +2053,12 @@
         <w:pStyle w:val="ListBullet"/>
         <w:keepNext/>
       </w:pPr>
-      <w:bookmarkStart w:id="4" w:name="_Toc510253270"/>
+      <w:bookmarkStart w:id="5" w:name="_Toc510253270"/>
       <w:r>
         <w:lastRenderedPageBreak/>
         <w:t>Workflows</w:t>
       </w:r>
-      <w:bookmarkEnd w:id="4"/>
+      <w:bookmarkEnd w:id="5"/>
       <w:r>
         <w:t xml:space="preserve">. </w:t>
       </w:r>
@@ -2380,45 +2253,13 @@
     <w:p>
       <w:pPr>
         <w:pStyle w:val="ListBullet"/>
-        <w:numPr>
-          <w:ilvl w:val="1"/>
-          <w:numId w:val="16"/>
-        </w:numPr>
-        <w:ind w:left="720"/>
-      </w:pPr>
-      <w:r>
-        <w:rPr>
-          <w:b/>
-        </w:rPr>
-        <w:t>Example</w:t>
-      </w:r>
-      <w:r>
-        <w:t>:</w:t>
-      </w:r>
-      <w:r>
-        <w:t xml:space="preserve"> </w:t>
-      </w:r>
-      <w:r>
-        <w:rPr>
-          <w:b/>
-          <w:bCs/>
-        </w:rPr>
-        <w:t>Jira Transition Issue (Task)</w:t>
-      </w:r>
-      <w:r>
-        <w:t>: For a task with an associated issue, transition the issue.</w:t>
-      </w:r>
-    </w:p>
-    <w:p>
-      <w:pPr>
-        <w:pStyle w:val="ListBullet"/>
         <w:keepNext/>
       </w:pPr>
-      <w:bookmarkStart w:id="5" w:name="_Toc510253271"/>
+      <w:bookmarkStart w:id="6" w:name="_Toc510253271"/>
       <w:r>
         <w:t>Rules</w:t>
       </w:r>
-      <w:bookmarkEnd w:id="5"/>
+      <w:bookmarkEnd w:id="6"/>
       <w:r>
         <w:t>. O</w:t>
       </w:r>
@@ -2554,7 +2395,7 @@
       <w:pPr>
         <w:pStyle w:val="Heading20"/>
       </w:pPr>
-      <w:bookmarkStart w:id="6" w:name="_Toc510253272"/>
+      <w:bookmarkStart w:id="7" w:name="_Toc510253272"/>
       <w:r>
         <w:t>Layout</w:t>
       </w:r>
@@ -2564,7 +2405,10 @@
         <w:pStyle w:val="Heading7"/>
       </w:pPr>
       <w:r>
-        <w:t>Jira Ticket URL Custom Field</w:t>
+        <w:t>Jira Ticket URL</w:t>
+      </w:r>
+      <w:r>
+        <w:t xml:space="preserve"> Custom Field</w:t>
       </w:r>
     </w:p>
     <w:p>
@@ -2680,6 +2524,7 @@
         <w:pStyle w:val="Heading7"/>
       </w:pPr>
       <w:r>
+        <w:lastRenderedPageBreak/>
         <w:t>Jira Task Reference Data Table</w:t>
       </w:r>
     </w:p>
@@ -2753,7 +2598,7 @@
       <w:r>
         <w:t>Operation</w:t>
       </w:r>
-      <w:bookmarkEnd w:id="6"/>
+      <w:bookmarkEnd w:id="7"/>
     </w:p>
     <w:p>
       <w:pPr>
@@ -2846,26 +2691,16 @@
     </w:p>
     <w:p>
       <w:pPr>
-        <w:pStyle w:val="Heading20"/>
-        <w:rPr>
-          <w:sz w:val="24"/>
-          <w:szCs w:val="24"/>
-        </w:rPr>
-      </w:pPr>
-      <w:r>
-        <w:rPr>
-          <w:sz w:val="24"/>
-          <w:szCs w:val="24"/>
-        </w:rPr>
-        <w:t>Priorities</w:t>
-      </w:r>
-    </w:p>
-    <w:p>
-      <w:pPr>
         <w:pStyle w:val="BodyText"/>
       </w:pPr>
       <w:r>
-        <w:t>Both the Jira Open Issue and Jira Transition Issue workflows use a mapping between Resilient incident severity codes and Jira Issue priorities. If you wish to have a different mapping to Jira, modify these two workflows and their corresponding Pre-Processing Script</w:t>
+        <w:t>Both the Jira Open Issue and Jira Transition Issue workflows use a mapping between Resilient incident severity codes and Jira Issue priorities. If you wish to have a different mapping to Jira, modify these two workflows and their corresponding Pre-Processing Scripts</w:t>
+      </w:r>
+      <w:r>
+        <w:rPr>
+          <w:noProof/>
+        </w:rPr>
+        <w:t>.</w:t>
       </w:r>
       <w:r>
         <w:rPr>
@@ -2920,56 +2755,27 @@
     </w:p>
     <w:p>
       <w:pPr>
-        <w:pStyle w:val="Heading20"/>
-        <w:rPr>
-          <w:sz w:val="24"/>
-          <w:szCs w:val="24"/>
-        </w:rPr>
-      </w:pPr>
-      <w:bookmarkStart w:id="7" w:name="_Toc510253273"/>
-      <w:r>
-        <w:rPr>
-          <w:sz w:val="24"/>
-          <w:szCs w:val="24"/>
-        </w:rPr>
-        <w:t>Assignee</w:t>
-      </w:r>
-    </w:p>
-    <w:p>
-      <w:pPr>
         <w:pStyle w:val="BodyText"/>
       </w:pPr>
-      <w:r>
-        <w:t>T</w:t>
-      </w:r>
-      <w:r>
-        <w:t>he assignee of the Jira ticket is controlled by a pre-processing script lookup relationship between Resilient users and Jira users. Edit the following line in ‘Example: Jira Open Issue’ workflow</w:t>
-      </w:r>
-      <w:r>
-        <w:t>s</w:t>
-      </w:r>
-      <w:r>
-        <w:t xml:space="preserve"> to match the list associated with your enterprise:</w:t>
+      <w:bookmarkStart w:id="8" w:name="_Toc510253273"/>
+      <w:r>
+        <w:t>In addition</w:t>
+      </w:r>
+      <w:r>
+        <w:t>, the assignee of the Jira ticket is controlled by a pre-processing script lookup relationship between Resilient users and Jira users. Edit the following line in ‘Example: Jira Open Issue’ workflow to match the list associated with your enterprise:</w:t>
       </w:r>
     </w:p>
     <w:p>
       <w:pPr>
         <w:pStyle w:val="code"/>
+        <w:ind w:left="0"/>
         <w:jc w:val="both"/>
       </w:pPr>
       <w:r>
-        <w:t xml:space="preserve">lookup = </w:t>
-      </w:r>
-      <w:proofErr w:type="gramStart"/>
-      <w:r>
-        <w:t>{ "</w:t>
-      </w:r>
-      <w:proofErr w:type="gramEnd"/>
-      <w:r>
-        <w:t>Resilient email ID": "JIRA assignee"</w:t>
-      </w:r>
-      <w:r>
-        <w:t xml:space="preserve"> [ </w:t>
+        <w:t>lookup = { "Resilient email ID": "JIRA assignee"</w:t>
+      </w:r>
+      <w:r>
+        <w:t xml:space="preserve"> [, </w:t>
       </w:r>
       <w:r>
         <w:t>"</w:t>
@@ -3014,352 +2820,12 @@
     </w:p>
     <w:p>
       <w:pPr>
-        <w:pStyle w:val="Heading20"/>
-        <w:rPr>
-          <w:sz w:val="24"/>
-          <w:szCs w:val="24"/>
-        </w:rPr>
-      </w:pPr>
-      <w:r>
-        <w:rPr>
-          <w:sz w:val="24"/>
-          <w:szCs w:val="24"/>
-        </w:rPr>
-        <w:t>Resolution</w:t>
-      </w:r>
-      <w:r>
-        <w:rPr>
-          <w:sz w:val="24"/>
-          <w:szCs w:val="24"/>
-        </w:rPr>
-        <w:t xml:space="preserve"> Field</w:t>
-      </w:r>
-    </w:p>
-    <w:p>
-      <w:pPr>
-        <w:pStyle w:val="BodyText"/>
-      </w:pPr>
-      <w:r>
-        <w:t xml:space="preserve">Some </w:t>
-      </w:r>
-      <w:r>
-        <w:t>J</w:t>
-      </w:r>
-      <w:bookmarkStart w:id="8" w:name="_GoBack"/>
+        <w:pStyle w:val="Heading10"/>
+      </w:pPr>
+      <w:r>
+        <w:t>Troubleshooting</w:t>
+      </w:r>
       <w:bookmarkEnd w:id="8"/>
-      <w:r>
-        <w:t>ira issues do not support a resolution field when closed. In these cases, edit the Jira Transition Issue and Jira Transition Issue (Task) pre-processor scripts and comment out the following line:</w:t>
-      </w:r>
-    </w:p>
-    <w:p>
-      <w:pPr>
-        <w:pStyle w:val="BodyText"/>
-        <w:ind w:left="720"/>
-        <w:rPr>
-          <w:rStyle w:val="codeChar"/>
-        </w:rPr>
-      </w:pPr>
-      <w:proofErr w:type="spellStart"/>
-      <w:proofErr w:type="gramStart"/>
-      <w:r>
-        <w:rPr>
-          <w:rStyle w:val="codeChar"/>
-        </w:rPr>
-        <w:t>inputs.jira</w:t>
-      </w:r>
-      <w:proofErr w:type="gramEnd"/>
-      <w:r>
-        <w:rPr>
-          <w:rStyle w:val="codeChar"/>
-        </w:rPr>
-        <w:t>_resolution</w:t>
-      </w:r>
-      <w:proofErr w:type="spellEnd"/>
-      <w:r>
-        <w:rPr>
-          <w:rStyle w:val="codeChar"/>
-        </w:rPr>
-        <w:t xml:space="preserve"> = </w:t>
-      </w:r>
-      <w:proofErr w:type="spellStart"/>
-      <w:r>
-        <w:rPr>
-          <w:rStyle w:val="codeChar"/>
-        </w:rPr>
-        <w:t>lookup.get</w:t>
-      </w:r>
-      <w:proofErr w:type="spellEnd"/>
-      <w:r>
-        <w:rPr>
-          <w:rStyle w:val="codeChar"/>
-        </w:rPr>
-        <w:t>(str(</w:t>
-      </w:r>
-      <w:proofErr w:type="spellStart"/>
-      <w:r>
-        <w:rPr>
-          <w:rStyle w:val="codeChar"/>
-        </w:rPr>
-        <w:t>incident.resolution_id</w:t>
-      </w:r>
-      <w:proofErr w:type="spellEnd"/>
-      <w:r>
-        <w:rPr>
-          <w:rStyle w:val="codeChar"/>
-        </w:rPr>
-        <w:t>).lower(), None)</w:t>
-      </w:r>
-    </w:p>
-    <w:p>
-      <w:pPr>
-        <w:pStyle w:val="BodyText"/>
-        <w:rPr>
-          <w:rStyle w:val="codeChar"/>
-        </w:rPr>
-      </w:pPr>
-    </w:p>
-    <w:p>
-      <w:pPr>
-        <w:pStyle w:val="Heading20"/>
-        <w:rPr>
-          <w:sz w:val="24"/>
-          <w:szCs w:val="24"/>
-        </w:rPr>
-      </w:pPr>
-      <w:r>
-        <w:rPr>
-          <w:sz w:val="24"/>
-          <w:szCs w:val="24"/>
-        </w:rPr>
-        <w:lastRenderedPageBreak/>
-        <w:t>Transition ID</w:t>
-      </w:r>
-    </w:p>
-    <w:p>
-      <w:pPr>
-        <w:pStyle w:val="BodyText"/>
-      </w:pPr>
-      <w:r>
-        <w:t xml:space="preserve">All issue types have a defined workflow of states which the issue can transition between. These states can be identified through the </w:t>
-      </w:r>
-      <w:r>
-        <w:t>API</w:t>
-      </w:r>
-      <w:r>
-        <w:t xml:space="preserve"> using the curl command similar to the following</w:t>
-      </w:r>
-      <w:r>
-        <w:t xml:space="preserve"> on a given type of issue (28623).</w:t>
-      </w:r>
-    </w:p>
-    <w:p>
-      <w:pPr>
-        <w:pStyle w:val="BodyText"/>
-        <w:ind w:left="720"/>
-        <w:rPr>
-          <w:rStyle w:val="codeChar"/>
-        </w:rPr>
-      </w:pPr>
-      <w:r>
-        <w:rPr>
-          <w:rStyle w:val="codeChar"/>
-        </w:rPr>
-        <w:t xml:space="preserve">curl  -u </w:t>
-      </w:r>
-      <w:proofErr w:type="spellStart"/>
-      <w:r>
-        <w:rPr>
-          <w:rStyle w:val="codeChar"/>
-        </w:rPr>
-        <w:t>admin</w:t>
-      </w:r>
-      <w:r>
-        <w:rPr>
-          <w:rStyle w:val="codeChar"/>
-        </w:rPr>
-        <w:t>:</w:t>
-      </w:r>
-      <w:r>
-        <w:rPr>
-          <w:rStyle w:val="codeChar"/>
-        </w:rPr>
-        <w:t>admin</w:t>
-      </w:r>
-      <w:proofErr w:type="spellEnd"/>
-      <w:r>
-        <w:rPr>
-          <w:rStyle w:val="codeChar"/>
-        </w:rPr>
-        <w:t xml:space="preserve"> </w:t>
-      </w:r>
-      <w:r>
-        <w:rPr>
-          <w:rStyle w:val="codeChar"/>
-        </w:rPr>
-        <w:t xml:space="preserve">-XGET -H "Content-Type: application/json" -k </w:t>
-      </w:r>
-      <w:hyperlink r:id="rId15" w:history="1">
-        <w:r>
-          <w:rPr>
-            <w:rStyle w:val="Hyperlink"/>
-            <w:rFonts w:ascii="Courier New" w:hAnsi="Courier New" w:cs="Courier New"/>
-            <w:spacing w:val="-5"/>
-            <w:kern w:val="1"/>
-            <w:sz w:val="18"/>
-            <w:szCs w:val="18"/>
-            <w:shd w:val="clear" w:color="auto" w:fill="F2F2F2" w:themeFill="background1" w:themeFillShade="F2"/>
-          </w:rPr>
-          <w:t>https://</w:t>
-        </w:r>
-        <w:r>
-          <w:rPr>
-            <w:rStyle w:val="Hyperlink"/>
-            <w:rFonts w:ascii="Courier New" w:hAnsi="Courier New" w:cs="Courier New"/>
-            <w:spacing w:val="-5"/>
-            <w:kern w:val="1"/>
-            <w:sz w:val="18"/>
-            <w:szCs w:val="18"/>
-            <w:shd w:val="clear" w:color="auto" w:fill="F2F2F2" w:themeFill="background1" w:themeFillShade="F2"/>
-          </w:rPr>
-          <w:t>localhost</w:t>
-        </w:r>
-        <w:r>
-          <w:rPr>
-            <w:rStyle w:val="Hyperlink"/>
-            <w:rFonts w:ascii="Courier New" w:hAnsi="Courier New" w:cs="Courier New"/>
-            <w:spacing w:val="-5"/>
-            <w:kern w:val="1"/>
-            <w:sz w:val="18"/>
-            <w:szCs w:val="18"/>
-            <w:shd w:val="clear" w:color="auto" w:fill="F2F2F2" w:themeFill="background1" w:themeFillShade="F2"/>
-          </w:rPr>
-          <w:t>/rest/api/2/issue/28623/transitions</w:t>
-        </w:r>
-      </w:hyperlink>
-    </w:p>
-    <w:p>
-      <w:pPr>
-        <w:pStyle w:val="BodyText"/>
-        <w:rPr>
-          <w:rStyle w:val="codeChar"/>
-          <w:rFonts w:ascii="Arial" w:hAnsi="Arial" w:cs="Times New Roman"/>
-          <w:spacing w:val="0"/>
-          <w:kern w:val="0"/>
-          <w:sz w:val="20"/>
-          <w:szCs w:val="24"/>
-          <w:shd w:val="clear" w:color="auto" w:fill="auto"/>
-        </w:rPr>
-      </w:pPr>
-      <w:r>
-        <w:rPr>
-          <w:rStyle w:val="codeChar"/>
-          <w:rFonts w:ascii="Arial" w:hAnsi="Arial" w:cs="Times New Roman"/>
-          <w:spacing w:val="0"/>
-          <w:kern w:val="0"/>
-          <w:sz w:val="20"/>
-          <w:szCs w:val="24"/>
-          <w:shd w:val="clear" w:color="auto" w:fill="auto"/>
-        </w:rPr>
-        <w:t xml:space="preserve">The returned </w:t>
-      </w:r>
-      <w:r>
-        <w:rPr>
-          <w:rStyle w:val="codeChar"/>
-          <w:rFonts w:ascii="Arial" w:hAnsi="Arial" w:cs="Times New Roman"/>
-          <w:spacing w:val="0"/>
-          <w:kern w:val="0"/>
-          <w:sz w:val="20"/>
-          <w:szCs w:val="24"/>
-          <w:shd w:val="clear" w:color="auto" w:fill="auto"/>
-        </w:rPr>
-        <w:t xml:space="preserve">json will identify the transition id to use in the </w:t>
-      </w:r>
-      <w:proofErr w:type="spellStart"/>
-      <w:r>
-        <w:rPr>
-          <w:rStyle w:val="codeChar"/>
-          <w:rFonts w:ascii="Arial" w:hAnsi="Arial" w:cs="Times New Roman"/>
-          <w:spacing w:val="0"/>
-          <w:kern w:val="0"/>
-          <w:sz w:val="20"/>
-          <w:szCs w:val="24"/>
-          <w:shd w:val="clear" w:color="auto" w:fill="auto"/>
-        </w:rPr>
-        <w:t>jira_transition_id</w:t>
-      </w:r>
-      <w:proofErr w:type="spellEnd"/>
-      <w:r>
-        <w:rPr>
-          <w:rStyle w:val="codeChar"/>
-          <w:rFonts w:ascii="Arial" w:hAnsi="Arial" w:cs="Times New Roman"/>
-          <w:spacing w:val="0"/>
-          <w:kern w:val="0"/>
-          <w:sz w:val="20"/>
-          <w:szCs w:val="24"/>
-          <w:shd w:val="clear" w:color="auto" w:fill="auto"/>
-        </w:rPr>
-        <w:t xml:space="preserve"> input field for the transition workflows:</w:t>
-      </w:r>
-    </w:p>
-    <w:p>
-      <w:pPr>
-        <w:pStyle w:val="code"/>
-      </w:pPr>
-      <w:r>
-        <w:t>{</w:t>
-      </w:r>
-    </w:p>
-    <w:p>
-      <w:pPr>
-        <w:pStyle w:val="code"/>
-      </w:pPr>
-      <w:r>
-        <w:t xml:space="preserve">   </w:t>
-      </w:r>
-      <w:r>
-        <w:t>"id": "231",</w:t>
-      </w:r>
-    </w:p>
-    <w:p>
-      <w:pPr>
-        <w:pStyle w:val="code"/>
-      </w:pPr>
-      <w:r>
-        <w:t xml:space="preserve">   "name": "Done",</w:t>
-      </w:r>
-    </w:p>
-    <w:p>
-      <w:pPr>
-        <w:pStyle w:val="code"/>
-      </w:pPr>
-      <w:r>
-        <w:t xml:space="preserve">   “to”: </w:t>
-      </w:r>
-      <w:proofErr w:type="gramStart"/>
-      <w:r>
-        <w:t>{ …</w:t>
-      </w:r>
-      <w:proofErr w:type="gramEnd"/>
-      <w:r>
-        <w:t xml:space="preserve"> }</w:t>
-      </w:r>
-    </w:p>
-    <w:p>
-      <w:pPr>
-        <w:pStyle w:val="code"/>
-      </w:pPr>
-      <w:r>
-        <w:t>}</w:t>
-      </w:r>
-    </w:p>
-    <w:p>
-      <w:pPr>
-        <w:pStyle w:val="Heading10"/>
-      </w:pPr>
-      <w:r>
-        <w:t>Troubleshooting</w:t>
-      </w:r>
-      <w:bookmarkEnd w:id="7"/>
     </w:p>
     <w:p>
       <w:pPr>
@@ -3448,7 +2914,21 @@
         <w:rPr>
           <w:rStyle w:val="codeChar"/>
         </w:rPr>
-        <w:t>/var/log/resilient-scripting/resilient-scripting.log</w:t>
+        <w:t>/</w:t>
+      </w:r>
+      <w:proofErr w:type="spellStart"/>
+      <w:r>
+        <w:rPr>
+          <w:rStyle w:val="codeChar"/>
+        </w:rPr>
+        <w:t>var</w:t>
+      </w:r>
+      <w:proofErr w:type="spellEnd"/>
+      <w:r>
+        <w:rPr>
+          <w:rStyle w:val="codeChar"/>
+        </w:rPr>
+        <w:t>/log/resilient-scripting/resilient-scripting.log</w:t>
       </w:r>
     </w:p>
     <w:p>
@@ -3468,6 +2948,7 @@
         <w:ind w:left="360"/>
       </w:pPr>
       <w:r>
+        <w:lastRenderedPageBreak/>
         <w:t xml:space="preserve">By default, </w:t>
       </w:r>
       <w:r>
@@ -3629,7 +3110,7 @@
       <w:r>
         <w:t xml:space="preserve">go to Resilient Community Forum at </w:t>
       </w:r>
-      <w:hyperlink r:id="rId16" w:history="1">
+      <w:hyperlink r:id="rId15" w:history="1">
         <w:r>
           <w:rPr>
             <w:rStyle w:val="Hyperlink"/>
@@ -3647,12 +3128,12 @@
       </w:pPr>
     </w:p>
     <w:sectPr>
-      <w:headerReference w:type="even" r:id="rId17"/>
-      <w:headerReference w:type="default" r:id="rId18"/>
-      <w:footerReference w:type="even" r:id="rId19"/>
-      <w:footerReference w:type="default" r:id="rId20"/>
-      <w:headerReference w:type="first" r:id="rId21"/>
-      <w:footerReference w:type="first" r:id="rId22"/>
+      <w:headerReference w:type="even" r:id="rId16"/>
+      <w:headerReference w:type="default" r:id="rId17"/>
+      <w:footerReference w:type="even" r:id="rId18"/>
+      <w:footerReference w:type="default" r:id="rId19"/>
+      <w:headerReference w:type="first" r:id="rId20"/>
+      <w:footerReference w:type="first" r:id="rId21"/>
       <w:pgSz w:w="12240" w:h="15840"/>
       <w:pgMar w:top="1440" w:right="1800" w:bottom="1440" w:left="1800" w:header="720" w:footer="144" w:gutter="0"/>
       <w:pgNumType w:start="1"/>
@@ -6129,7 +5610,7 @@
     </w:rPrDefault>
     <w:pPrDefault/>
   </w:docDefaults>
-  <w:latentStyles w:defLockedState="0" w:defUIPriority="99" w:defSemiHidden="0" w:defUnhideWhenUsed="0" w:defQFormat="0" w:count="376">
+  <w:latentStyles w:defLockedState="0" w:defUIPriority="99" w:defSemiHidden="0" w:defUnhideWhenUsed="0" w:defQFormat="0" w:count="375">
     <w:lsdException w:name="Normal" w:uiPriority="0" w:qFormat="1"/>
     <w:lsdException w:name="heading 1" w:uiPriority="0" w:qFormat="1"/>
     <w:lsdException w:name="heading 2" w:semiHidden="1" w:uiPriority="9" w:unhideWhenUsed="1" w:qFormat="1"/>
@@ -6235,6 +5716,7 @@
     <w:lsdException w:name="HTML Sample" w:semiHidden="1" w:unhideWhenUsed="1"/>
     <w:lsdException w:name="HTML Typewriter" w:semiHidden="1" w:unhideWhenUsed="1"/>
     <w:lsdException w:name="HTML Variable" w:semiHidden="1" w:unhideWhenUsed="1"/>
+    <w:lsdException w:name="Normal Table" w:semiHidden="1" w:unhideWhenUsed="1"/>
     <w:lsdException w:name="annotation subject" w:semiHidden="1" w:unhideWhenUsed="1"/>
     <w:lsdException w:name="No List" w:semiHidden="1" w:unhideWhenUsed="1"/>
     <w:lsdException w:name="Outline List 1" w:semiHidden="1" w:unhideWhenUsed="1"/>
@@ -6281,8 +5763,10 @@
     <w:lsdException w:name="Table Subtle 2" w:semiHidden="1" w:unhideWhenUsed="1"/>
     <w:lsdException w:name="Table Web 1" w:semiHidden="1" w:unhideWhenUsed="1"/>
     <w:lsdException w:name="Table Web 2" w:semiHidden="1" w:unhideWhenUsed="1"/>
+    <w:lsdException w:name="Table Web 3" w:semiHidden="1" w:unhideWhenUsed="1"/>
     <w:lsdException w:name="Balloon Text" w:semiHidden="1" w:unhideWhenUsed="1"/>
     <w:lsdException w:name="Table Grid" w:uiPriority="59"/>
+    <w:lsdException w:name="Table Theme" w:semiHidden="1" w:unhideWhenUsed="1"/>
     <w:lsdException w:name="Placeholder Text" w:semiHidden="1"/>
     <w:lsdException w:name="No Spacing" w:uiPriority="1" w:qFormat="1"/>
     <w:lsdException w:name="Light Shading" w:uiPriority="60"/>
@@ -6502,7 +5986,6 @@
     <w:lsdException w:name="Smart Hyperlink" w:semiHidden="1" w:unhideWhenUsed="1"/>
     <w:lsdException w:name="Hashtag" w:semiHidden="1" w:unhideWhenUsed="1"/>
     <w:lsdException w:name="Unresolved Mention" w:semiHidden="1" w:unhideWhenUsed="1"/>
-    <w:lsdException w:name="Smart Link" w:semiHidden="1" w:unhideWhenUsed="1"/>
   </w:latentStyles>
   <w:style w:type="paragraph" w:default="1" w:styleId="Normal">
     <w:name w:val="Normal"/>
@@ -6635,6 +6118,7 @@
   <w:style w:type="character" w:default="1" w:styleId="DefaultParagraphFont">
     <w:name w:val="Default Paragraph Font"/>
     <w:uiPriority w:val="1"/>
+    <w:semiHidden/>
     <w:unhideWhenUsed/>
   </w:style>
   <w:style w:type="table" w:default="1" w:styleId="TableNormal">
@@ -7482,7 +6966,7 @@
 </file>
 
 <file path=customXml/itemProps1.xml><?xml version="1.0" encoding="utf-8"?>
-<ds:datastoreItem xmlns:ds="http://schemas.openxmlformats.org/officeDocument/2006/customXml" ds:itemID="{C14E3CAF-43E6-2D4E-B9EC-A32172E74768}">
+<ds:datastoreItem xmlns:ds="http://schemas.openxmlformats.org/officeDocument/2006/customXml" ds:itemID="{6603E884-CF23-1344-BB38-F107FBC1171D}">
   <ds:schemaRefs>
     <ds:schemaRef ds:uri="http://schemas.openxmlformats.org/officeDocument/2006/bibliography"/>
   </ds:schemaRefs>

</xml_diff>

<commit_message>
INT-1623 - qa testing rework
</commit_message>
<xml_diff>
--- a/fn_jira/doc/Resilient Integration to Jira.docx
+++ b/fn_jira/doc/Resilient Integration to Jira.docx
@@ -471,7 +471,10 @@
         <w:t xml:space="preserve">platform version </w:t>
       </w:r>
       <w:r>
-        <w:t>30</w:t>
+        <w:t>3</w:t>
+      </w:r>
+      <w:r>
+        <w:t>1</w:t>
       </w:r>
       <w:r>
         <w:t>.0</w:t>
@@ -616,9 +619,11 @@
         </w:rPr>
         <w:t>version</w:t>
       </w:r>
+      <w:proofErr w:type="gramStart"/>
       <w:r>
         <w:t>&gt;.tar.gz</w:t>
       </w:r>
+      <w:proofErr w:type="gramEnd"/>
     </w:p>
     <w:p>
       <w:pPr>
@@ -648,8 +653,13 @@
       <w:pPr>
         <w:pStyle w:val="code"/>
       </w:pPr>
-      <w:r>
-        <w:t>resilient-circuits customize</w:t>
+      <w:proofErr w:type="gramStart"/>
+      <w:r>
+        <w:t>resilient-circuits</w:t>
+      </w:r>
+      <w:proofErr w:type="gramEnd"/>
+      <w:r>
+        <w:t xml:space="preserve"> customize</w:t>
       </w:r>
     </w:p>
     <w:p>
@@ -891,8 +901,6 @@
       <w:r>
         <w:t>verify_cert</w:t>
       </w:r>
-      <w:bookmarkStart w:id="3" w:name="_GoBack"/>
-      <w:bookmarkEnd w:id="3"/>
       <w:proofErr w:type="spellEnd"/>
       <w:r>
         <w:t>=[</w:t>
@@ -945,11 +953,19 @@
       <w:r>
         <w:t xml:space="preserve">enter the </w:t>
       </w:r>
+      <w:proofErr w:type="gramStart"/>
       <w:r>
         <w:rPr>
           <w:rFonts w:ascii="Courier New" w:hAnsi="Courier New" w:cs="Courier New"/>
         </w:rPr>
-        <w:t xml:space="preserve">resilient-circuits </w:t>
+        <w:t>resilient-circuits</w:t>
+      </w:r>
+      <w:proofErr w:type="gramEnd"/>
+      <w:r>
+        <w:rPr>
+          <w:rFonts w:ascii="Courier New" w:hAnsi="Courier New" w:cs="Courier New"/>
+        </w:rPr>
+        <w:t xml:space="preserve"> </w:t>
       </w:r>
       <w:r>
         <w:rPr>
@@ -1006,7 +1022,23 @@
           <w:sz w:val="16"/>
           <w:szCs w:val="16"/>
         </w:rPr>
-        <w:t>$ resilient-circuits run</w:t>
+        <w:t xml:space="preserve">$ </w:t>
+      </w:r>
+      <w:proofErr w:type="gramStart"/>
+      <w:r>
+        <w:rPr>
+          <w:sz w:val="16"/>
+          <w:szCs w:val="16"/>
+        </w:rPr>
+        <w:t>resilient-circuits</w:t>
+      </w:r>
+      <w:proofErr w:type="gramEnd"/>
+      <w:r>
+        <w:rPr>
+          <w:sz w:val="16"/>
+          <w:szCs w:val="16"/>
+        </w:rPr>
+        <w:t xml:space="preserve"> run</w:t>
       </w:r>
     </w:p>
     <w:p>
@@ -1242,7 +1274,23 @@
           <w:sz w:val="16"/>
           <w:szCs w:val="16"/>
         </w:rPr>
-        <w:t>fn_jira.components.jira_open_issue.FunctionComponent</w:t>
+        <w:t>fn_</w:t>
+      </w:r>
+      <w:proofErr w:type="gramStart"/>
+      <w:r>
+        <w:rPr>
+          <w:sz w:val="16"/>
+          <w:szCs w:val="16"/>
+        </w:rPr>
+        <w:t>jira.components</w:t>
+      </w:r>
+      <w:proofErr w:type="gramEnd"/>
+      <w:r>
+        <w:rPr>
+          <w:sz w:val="16"/>
+          <w:szCs w:val="16"/>
+        </w:rPr>
+        <w:t>.jira_open_issue.FunctionComponent</w:t>
       </w:r>
       <w:proofErr w:type="spellEnd"/>
       <w:r>
@@ -1298,7 +1346,23 @@
           <w:sz w:val="16"/>
           <w:szCs w:val="16"/>
         </w:rPr>
-        <w:t>fn_jira.components.jira_create_comment.FunctionComponent</w:t>
+        <w:t>fn_</w:t>
+      </w:r>
+      <w:proofErr w:type="gramStart"/>
+      <w:r>
+        <w:rPr>
+          <w:sz w:val="16"/>
+          <w:szCs w:val="16"/>
+        </w:rPr>
+        <w:t>jira.components</w:t>
+      </w:r>
+      <w:proofErr w:type="gramEnd"/>
+      <w:r>
+        <w:rPr>
+          <w:sz w:val="16"/>
+          <w:szCs w:val="16"/>
+        </w:rPr>
+        <w:t>.jira_create_comment.FunctionComponent</w:t>
       </w:r>
       <w:proofErr w:type="spellEnd"/>
       <w:r>
@@ -1354,7 +1418,23 @@
           <w:sz w:val="16"/>
           <w:szCs w:val="16"/>
         </w:rPr>
-        <w:t>fn_jira.components.jira_transition_issue.FunctionComponent</w:t>
+        <w:t>fn_</w:t>
+      </w:r>
+      <w:proofErr w:type="gramStart"/>
+      <w:r>
+        <w:rPr>
+          <w:sz w:val="16"/>
+          <w:szCs w:val="16"/>
+        </w:rPr>
+        <w:t>jira.components</w:t>
+      </w:r>
+      <w:proofErr w:type="gramEnd"/>
+      <w:r>
+        <w:rPr>
+          <w:sz w:val="16"/>
+          <w:szCs w:val="16"/>
+        </w:rPr>
+        <w:t>.jira_transition_issue.FunctionComponent</w:t>
       </w:r>
       <w:proofErr w:type="spellEnd"/>
       <w:r>
@@ -1434,7 +1514,23 @@
           <w:sz w:val="16"/>
           <w:szCs w:val="16"/>
         </w:rPr>
-        <w:t>fn_jira.components.jira_open_issue.FunctionComponent</w:t>
+        <w:t>fn_</w:t>
+      </w:r>
+      <w:proofErr w:type="gramStart"/>
+      <w:r>
+        <w:rPr>
+          <w:sz w:val="16"/>
+          <w:szCs w:val="16"/>
+        </w:rPr>
+        <w:t>jira.components</w:t>
+      </w:r>
+      <w:proofErr w:type="gramEnd"/>
+      <w:r>
+        <w:rPr>
+          <w:sz w:val="16"/>
+          <w:szCs w:val="16"/>
+        </w:rPr>
+        <w:t>.jira_open_issue.FunctionComponent</w:t>
       </w:r>
       <w:proofErr w:type="spellEnd"/>
       <w:r>
@@ -1522,7 +1618,23 @@
           <w:sz w:val="16"/>
           <w:szCs w:val="16"/>
         </w:rPr>
-        <w:t>fn_jira.components.jira_create_comment.FunctionComponent</w:t>
+        <w:t>fn_</w:t>
+      </w:r>
+      <w:proofErr w:type="gramStart"/>
+      <w:r>
+        <w:rPr>
+          <w:sz w:val="16"/>
+          <w:szCs w:val="16"/>
+        </w:rPr>
+        <w:t>jira.components</w:t>
+      </w:r>
+      <w:proofErr w:type="gramEnd"/>
+      <w:r>
+        <w:rPr>
+          <w:sz w:val="16"/>
+          <w:szCs w:val="16"/>
+        </w:rPr>
+        <w:t>.jira_create_comment.FunctionComponent</w:t>
       </w:r>
       <w:proofErr w:type="spellEnd"/>
       <w:r>
@@ -1610,7 +1722,23 @@
           <w:sz w:val="16"/>
           <w:szCs w:val="16"/>
         </w:rPr>
-        <w:t>fn_jira.components.jira_transition_issue.FunctionComponent</w:t>
+        <w:t>fn_</w:t>
+      </w:r>
+      <w:proofErr w:type="gramStart"/>
+      <w:r>
+        <w:rPr>
+          <w:sz w:val="16"/>
+          <w:szCs w:val="16"/>
+        </w:rPr>
+        <w:t>jira.components</w:t>
+      </w:r>
+      <w:proofErr w:type="gramEnd"/>
+      <w:r>
+        <w:rPr>
+          <w:sz w:val="16"/>
+          <w:szCs w:val="16"/>
+        </w:rPr>
+        <w:t>.jira_transition_issue.FunctionComponent</w:t>
       </w:r>
       <w:proofErr w:type="spellEnd"/>
       <w:r>
@@ -1794,14 +1922,30 @@
           <w:sz w:val="16"/>
           <w:szCs w:val="16"/>
         </w:rPr>
-        <w:t>] Subscribe to message destination actions.</w:t>
-      </w:r>
-      <w:r>
-        <w:rPr>
-          <w:sz w:val="16"/>
-          <w:szCs w:val="16"/>
-        </w:rPr>
-        <w:t>&lt;org id&gt;</w:t>
+        <w:t xml:space="preserve">] Subscribe to message destination </w:t>
+      </w:r>
+      <w:proofErr w:type="gramStart"/>
+      <w:r>
+        <w:rPr>
+          <w:sz w:val="16"/>
+          <w:szCs w:val="16"/>
+        </w:rPr>
+        <w:t>actions.</w:t>
+      </w:r>
+      <w:r>
+        <w:rPr>
+          <w:sz w:val="16"/>
+          <w:szCs w:val="16"/>
+        </w:rPr>
+        <w:t>&lt;</w:t>
+      </w:r>
+      <w:proofErr w:type="gramEnd"/>
+      <w:r>
+        <w:rPr>
+          <w:sz w:val="16"/>
+          <w:szCs w:val="16"/>
+        </w:rPr>
+        <w:t>org id&gt;</w:t>
       </w:r>
       <w:r>
         <w:rPr>
@@ -1842,7 +1986,7 @@
       <w:pPr>
         <w:pStyle w:val="Heading10"/>
       </w:pPr>
-      <w:bookmarkStart w:id="4" w:name="_Toc510253268"/>
+      <w:bookmarkStart w:id="3" w:name="_Toc510253268"/>
       <w:r>
         <w:t xml:space="preserve">Resilient </w:t>
       </w:r>
@@ -1852,7 +1996,7 @@
       <w:r>
         <w:t>Configuration</w:t>
       </w:r>
-      <w:bookmarkEnd w:id="4"/>
+      <w:bookmarkEnd w:id="3"/>
     </w:p>
     <w:p>
       <w:pPr>
@@ -1935,7 +2079,13 @@
         <w:t>w</w:t>
       </w:r>
       <w:r>
-        <w:t xml:space="preserve">orkflow which defines which </w:t>
+        <w:t>orkflow</w:t>
+      </w:r>
+      <w:r>
+        <w:t>s</w:t>
+      </w:r>
+      <w:r>
+        <w:t xml:space="preserve"> which defines which </w:t>
       </w:r>
       <w:r>
         <w:t>i</w:t>
@@ -2053,12 +2203,12 @@
         <w:pStyle w:val="ListBullet"/>
         <w:keepNext/>
       </w:pPr>
-      <w:bookmarkStart w:id="5" w:name="_Toc510253270"/>
+      <w:bookmarkStart w:id="4" w:name="_Toc510253270"/>
       <w:r>
         <w:lastRenderedPageBreak/>
         <w:t>Workflows</w:t>
       </w:r>
-      <w:bookmarkEnd w:id="5"/>
+      <w:bookmarkEnd w:id="4"/>
       <w:r>
         <w:t xml:space="preserve">. </w:t>
       </w:r>
@@ -2255,11 +2405,11 @@
         <w:pStyle w:val="ListBullet"/>
         <w:keepNext/>
       </w:pPr>
-      <w:bookmarkStart w:id="6" w:name="_Toc510253271"/>
+      <w:bookmarkStart w:id="5" w:name="_Toc510253271"/>
       <w:r>
         <w:t>Rules</w:t>
       </w:r>
-      <w:bookmarkEnd w:id="6"/>
+      <w:bookmarkEnd w:id="5"/>
       <w:r>
         <w:t>. O</w:t>
       </w:r>
@@ -2395,7 +2545,7 @@
       <w:pPr>
         <w:pStyle w:val="Heading20"/>
       </w:pPr>
-      <w:bookmarkStart w:id="7" w:name="_Toc510253272"/>
+      <w:bookmarkStart w:id="6" w:name="_Toc510253272"/>
       <w:r>
         <w:t>Layout</w:t>
       </w:r>
@@ -2405,10 +2555,7 @@
         <w:pStyle w:val="Heading7"/>
       </w:pPr>
       <w:r>
-        <w:t>Jira Ticket URL</w:t>
-      </w:r>
-      <w:r>
-        <w:t xml:space="preserve"> Custom Field</w:t>
+        <w:t>Jira Ticket URL Custom Field</w:t>
       </w:r>
     </w:p>
     <w:p>
@@ -2595,17 +2742,27 @@
       <w:pPr>
         <w:pStyle w:val="Heading10"/>
       </w:pPr>
+      <w:bookmarkStart w:id="7" w:name="_GoBack"/>
       <w:r>
         <w:t>Operation</w:t>
       </w:r>
-      <w:bookmarkEnd w:id="7"/>
+      <w:bookmarkEnd w:id="6"/>
     </w:p>
     <w:p>
       <w:pPr>
         <w:pStyle w:val="BodyText"/>
       </w:pPr>
       <w:r>
-        <w:t>There are two use cases provided in this package:</w:t>
+        <w:t xml:space="preserve">There are </w:t>
+      </w:r>
+      <w:r>
+        <w:t>two</w:t>
+      </w:r>
+      <w:r>
+        <w:t xml:space="preserve"> use cases provided in this package</w:t>
+      </w:r>
+      <w:r>
+        <w:t xml:space="preserve"> as reflected in the example rules. Your use cases will vary, and it is suggested that you define your own workflows and rules for production use.</w:t>
       </w:r>
     </w:p>
     <w:p>
@@ -2617,7 +2774,13 @@
         </w:numPr>
       </w:pPr>
       <w:r>
-        <w:t>Create a Jira issue associated with a Resilient Incident</w:t>
+        <w:t xml:space="preserve">Create a Jira issue associated with a Resilient </w:t>
+      </w:r>
+      <w:r>
+        <w:t>i</w:t>
+      </w:r>
+      <w:r>
+        <w:t>ncident</w:t>
       </w:r>
     </w:p>
     <w:p>
@@ -2629,7 +2792,22 @@
         </w:numPr>
       </w:pPr>
       <w:r>
-        <w:t>Notes are automatically pushed to Jira once the Jira Issue is created</w:t>
+        <w:t>Automatically push Resilient comments</w:t>
+      </w:r>
+      <w:r>
+        <w:t xml:space="preserve"> to Jira </w:t>
+      </w:r>
+      <w:r>
+        <w:t>after</w:t>
+      </w:r>
+      <w:r>
+        <w:t xml:space="preserve"> the Jira </w:t>
+      </w:r>
+      <w:r>
+        <w:t>i</w:t>
+      </w:r>
+      <w:r>
+        <w:t>ssue is created</w:t>
       </w:r>
     </w:p>
     <w:p>
@@ -2641,7 +2819,16 @@
         </w:numPr>
       </w:pPr>
       <w:r>
-        <w:t>Jira issue is closed when the Resilient Incident is closed</w:t>
+        <w:t xml:space="preserve">Automatically close the </w:t>
+      </w:r>
+      <w:r>
+        <w:t xml:space="preserve">Jira issue when the Resilient </w:t>
+      </w:r>
+      <w:r>
+        <w:t>i</w:t>
+      </w:r>
+      <w:r>
+        <w:t>ncident is closed</w:t>
       </w:r>
     </w:p>
     <w:p>
@@ -2653,7 +2840,13 @@
         </w:numPr>
       </w:pPr>
       <w:r>
-        <w:t>Create a Jira issue associated with an Incident’s task</w:t>
+        <w:t xml:space="preserve">Create a Jira issue associated with an </w:t>
+      </w:r>
+      <w:r>
+        <w:t>i</w:t>
+      </w:r>
+      <w:r>
+        <w:t>ncident’s task</w:t>
       </w:r>
     </w:p>
     <w:p>
@@ -2665,7 +2858,7 @@
         </w:numPr>
       </w:pPr>
       <w:r>
-        <w:t>Notes are automatically pushed to Jira once the Jira Issue is created</w:t>
+        <w:t>Automatically push Resilient comments to Jira after the Jira issue is created</w:t>
       </w:r>
     </w:p>
     <w:p>
@@ -2677,9 +2870,10 @@
         </w:numPr>
       </w:pPr>
       <w:r>
-        <w:t>Jira issue is closed when the data table menu rule is invoked</w:t>
-      </w:r>
-    </w:p>
+        <w:t>Automatically close the Jira issue when the Resilient incident is closed</w:t>
+      </w:r>
+    </w:p>
+    <w:bookmarkEnd w:id="7"/>
     <w:p>
       <w:pPr>
         <w:pStyle w:val="Heading20"/>
@@ -2691,10 +2885,28 @@
     </w:p>
     <w:p>
       <w:pPr>
+        <w:pStyle w:val="Heading20"/>
+      </w:pPr>
+      <w:r>
+        <w:rPr>
+          <w:sz w:val="24"/>
+          <w:szCs w:val="24"/>
+        </w:rPr>
+        <w:t>Severity and Priority Mapping</w:t>
+      </w:r>
+    </w:p>
+    <w:p>
+      <w:pPr>
         <w:pStyle w:val="BodyText"/>
       </w:pPr>
       <w:r>
-        <w:t>Both the Jira Open Issue and Jira Transition Issue workflows use a mapping between Resilient incident severity codes and Jira Issue priorities. If you wish to have a different mapping to Jira, modify these two workflows and their corresponding Pre-Processing Scripts</w:t>
+        <w:t xml:space="preserve">Both the Jira Open Issue and Jira Transition Issue workflows use a mapping between Resilient incident severity codes and Jira </w:t>
+      </w:r>
+      <w:r>
+        <w:t>i</w:t>
+      </w:r>
+      <w:r>
+        <w:t>ssue priorities. If you wish to have a different mapping to Jira, modify these two workflows and their corresponding Pre-Processing Scripts</w:t>
       </w:r>
       <w:r>
         <w:rPr>
@@ -2755,14 +2967,26 @@
     </w:p>
     <w:p>
       <w:pPr>
+        <w:pStyle w:val="Heading20"/>
+      </w:pPr>
+      <w:bookmarkStart w:id="8" w:name="_Toc510253273"/>
+      <w:r>
+        <w:rPr>
+          <w:sz w:val="24"/>
+          <w:szCs w:val="24"/>
+        </w:rPr>
+        <w:t>Assignee</w:t>
+      </w:r>
+    </w:p>
+    <w:p>
+      <w:pPr>
         <w:pStyle w:val="BodyText"/>
       </w:pPr>
-      <w:bookmarkStart w:id="8" w:name="_Toc510253273"/>
-      <w:r>
-        <w:t>In addition</w:t>
-      </w:r>
-      <w:r>
-        <w:t>, the assignee of the Jira ticket is controlled by a pre-processing script lookup relationship between Resilient users and Jira users. Edit the following line in ‘Example: Jira Open Issue’ workflow to match the list associated with your enterprise:</w:t>
+      <w:r>
+        <w:t>The</w:t>
+      </w:r>
+      <w:r>
+        <w:t xml:space="preserve"> assignee of the Jira ticket is controlled by a pre-processing script lookup relationship between Resilient users and Jira users. Edit the following line in ‘Example: Jira Open Issue’ workflow to match the list associated with your enterprise:</w:t>
       </w:r>
     </w:p>
     <w:p>
@@ -2772,7 +2996,15 @@
         <w:jc w:val="both"/>
       </w:pPr>
       <w:r>
-        <w:t>lookup = { "Resilient email ID": "JIRA assignee"</w:t>
+        <w:t xml:space="preserve">lookup = </w:t>
+      </w:r>
+      <w:proofErr w:type="gramStart"/>
+      <w:r>
+        <w:t>{ "</w:t>
+      </w:r>
+      <w:proofErr w:type="gramEnd"/>
+      <w:r>
+        <w:t>Resilient email ID": "JIRA assignee"</w:t>
       </w:r>
       <w:r>
         <w:t xml:space="preserve"> [, </w:t>
@@ -2817,6 +3049,693 @@
       <w:r>
         <w:t>payload returned.</w:t>
       </w:r>
+    </w:p>
+    <w:p>
+      <w:pPr>
+        <w:pStyle w:val="BodyText"/>
+      </w:pPr>
+    </w:p>
+    <w:p>
+      <w:pPr>
+        <w:pStyle w:val="Heading20"/>
+        <w:rPr>
+          <w:sz w:val="24"/>
+          <w:szCs w:val="24"/>
+        </w:rPr>
+      </w:pPr>
+      <w:r>
+        <w:rPr>
+          <w:sz w:val="24"/>
+          <w:szCs w:val="24"/>
+        </w:rPr>
+        <w:t>Jira Project Type and Issue Type</w:t>
+      </w:r>
+    </w:p>
+    <w:p>
+      <w:pPr>
+        <w:pStyle w:val="BodyText"/>
+      </w:pPr>
+      <w:r>
+        <w:t>For the workflows which create Jira issues, the input parameters to the Jira Open Issue function define which Jira Project and Issue Type to create. The default values should be change</w:t>
+      </w:r>
+      <w:r>
+        <w:t>d</w:t>
+      </w:r>
+      <w:r>
+        <w:t xml:space="preserve"> to reflect the specific project and issues </w:t>
+      </w:r>
+      <w:r>
+        <w:t>for</w:t>
+      </w:r>
+      <w:r>
+        <w:t xml:space="preserve"> your </w:t>
+      </w:r>
+      <w:r>
+        <w:t>environment</w:t>
+      </w:r>
+      <w:r>
+        <w:t>.</w:t>
+      </w:r>
+    </w:p>
+    <w:p>
+      <w:pPr>
+        <w:pStyle w:val="BodyText"/>
+      </w:pPr>
+      <w:r>
+        <w:rPr>
+          <w:noProof/>
+        </w:rPr>
+        <w:lastRenderedPageBreak/>
+        <mc:AlternateContent>
+          <mc:Choice Requires="wps">
+            <w:drawing>
+              <wp:anchor distT="0" distB="0" distL="114300" distR="114300" simplePos="0" relativeHeight="251661312" behindDoc="0" locked="0" layoutInCell="1" allowOverlap="1" wp14:anchorId="7296D717" wp14:editId="4435E0B6">
+                <wp:simplePos x="0" y="0"/>
+                <wp:positionH relativeFrom="column">
+                  <wp:posOffset>246947</wp:posOffset>
+                </wp:positionH>
+                <wp:positionV relativeFrom="paragraph">
+                  <wp:posOffset>1665632</wp:posOffset>
+                </wp:positionV>
+                <wp:extent cx="3385226" cy="373434"/>
+                <wp:effectExtent l="50800" t="25400" r="56515" b="71120"/>
+                <wp:wrapNone/>
+                <wp:docPr id="13" name="Rectangle 13"/>
+                <wp:cNvGraphicFramePr/>
+                <a:graphic xmlns:a="http://schemas.openxmlformats.org/drawingml/2006/main">
+                  <a:graphicData uri="http://schemas.microsoft.com/office/word/2010/wordprocessingShape">
+                    <wps:wsp>
+                      <wps:cNvSpPr/>
+                      <wps:spPr>
+                        <a:xfrm>
+                          <a:off x="0" y="0"/>
+                          <a:ext cx="3385226" cy="373434"/>
+                        </a:xfrm>
+                        <a:prstGeom prst="rect">
+                          <a:avLst/>
+                        </a:prstGeom>
+                        <a:noFill/>
+                        <a:ln>
+                          <a:solidFill>
+                            <a:srgbClr val="FF0000"/>
+                          </a:solidFill>
+                        </a:ln>
+                      </wps:spPr>
+                      <wps:style>
+                        <a:lnRef idx="1">
+                          <a:schemeClr val="accent1"/>
+                        </a:lnRef>
+                        <a:fillRef idx="3">
+                          <a:schemeClr val="accent1"/>
+                        </a:fillRef>
+                        <a:effectRef idx="2">
+                          <a:schemeClr val="accent1"/>
+                        </a:effectRef>
+                        <a:fontRef idx="minor">
+                          <a:schemeClr val="lt1"/>
+                        </a:fontRef>
+                      </wps:style>
+                      <wps:bodyPr rot="0" spcFirstLastPara="0" vertOverflow="overflow" horzOverflow="overflow" vert="horz" wrap="square" lIns="91440" tIns="45720" rIns="91440" bIns="45720" numCol="1" spcCol="0" rtlCol="0" fromWordArt="0" anchor="ctr" anchorCtr="0" forceAA="0" compatLnSpc="1">
+                        <a:prstTxWarp prst="textNoShape">
+                          <a:avLst/>
+                        </a:prstTxWarp>
+                        <a:noAutofit/>
+                      </wps:bodyPr>
+                    </wps:wsp>
+                  </a:graphicData>
+                </a:graphic>
+                <wp14:sizeRelV relativeFrom="margin">
+                  <wp14:pctHeight>0</wp14:pctHeight>
+                </wp14:sizeRelV>
+              </wp:anchor>
+            </w:drawing>
+          </mc:Choice>
+          <mc:Fallback>
+            <w:pict>
+              <v:rect w14:anchorId="1A0927FF" id="Rectangle 13" o:spid="_x0000_s1026" style="position:absolute;margin-left:19.45pt;margin-top:131.15pt;width:266.55pt;height:29.4pt;z-index:251661312;visibility:visible;mso-wrap-style:square;mso-height-percent:0;mso-wrap-distance-left:9pt;mso-wrap-distance-top:0;mso-wrap-distance-right:9pt;mso-wrap-distance-bottom:0;mso-position-horizontal:absolute;mso-position-horizontal-relative:text;mso-position-vertical:absolute;mso-position-vertical-relative:text;mso-height-percent:0;mso-height-relative:margin;v-text-anchor:middle" o:gfxdata="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" filled="f" strokecolor="red">
+                <v:shadow on="t" color="black" opacity="22937f" origin=",.5" offset="0,.63889mm"/>
+              </v:rect>
+            </w:pict>
+          </mc:Fallback>
+        </mc:AlternateContent>
+      </w:r>
+      <w:r>
+        <w:rPr>
+          <w:noProof/>
+        </w:rPr>
+        <mc:AlternateContent>
+          <mc:Choice Requires="wps">
+            <w:drawing>
+              <wp:anchor distT="0" distB="0" distL="114300" distR="114300" simplePos="0" relativeHeight="251659264" behindDoc="0" locked="0" layoutInCell="1" allowOverlap="1" wp14:anchorId="04EDBB58" wp14:editId="3240F3DE">
+                <wp:simplePos x="0" y="0"/>
+                <wp:positionH relativeFrom="column">
+                  <wp:posOffset>250217</wp:posOffset>
+                </wp:positionH>
+                <wp:positionV relativeFrom="paragraph">
+                  <wp:posOffset>1144082</wp:posOffset>
+                </wp:positionV>
+                <wp:extent cx="3385226" cy="373434"/>
+                <wp:effectExtent l="50800" t="25400" r="56515" b="71120"/>
+                <wp:wrapNone/>
+                <wp:docPr id="12" name="Rectangle 12"/>
+                <wp:cNvGraphicFramePr/>
+                <a:graphic xmlns:a="http://schemas.openxmlformats.org/drawingml/2006/main">
+                  <a:graphicData uri="http://schemas.microsoft.com/office/word/2010/wordprocessingShape">
+                    <wps:wsp>
+                      <wps:cNvSpPr/>
+                      <wps:spPr>
+                        <a:xfrm>
+                          <a:off x="0" y="0"/>
+                          <a:ext cx="3385226" cy="373434"/>
+                        </a:xfrm>
+                        <a:prstGeom prst="rect">
+                          <a:avLst/>
+                        </a:prstGeom>
+                        <a:noFill/>
+                        <a:ln>
+                          <a:solidFill>
+                            <a:srgbClr val="FF0000"/>
+                          </a:solidFill>
+                        </a:ln>
+                      </wps:spPr>
+                      <wps:style>
+                        <a:lnRef idx="1">
+                          <a:schemeClr val="accent1"/>
+                        </a:lnRef>
+                        <a:fillRef idx="3">
+                          <a:schemeClr val="accent1"/>
+                        </a:fillRef>
+                        <a:effectRef idx="2">
+                          <a:schemeClr val="accent1"/>
+                        </a:effectRef>
+                        <a:fontRef idx="minor">
+                          <a:schemeClr val="lt1"/>
+                        </a:fontRef>
+                      </wps:style>
+                      <wps:bodyPr rot="0" spcFirstLastPara="0" vertOverflow="overflow" horzOverflow="overflow" vert="horz" wrap="square" lIns="91440" tIns="45720" rIns="91440" bIns="45720" numCol="1" spcCol="0" rtlCol="0" fromWordArt="0" anchor="ctr" anchorCtr="0" forceAA="0" compatLnSpc="1">
+                        <a:prstTxWarp prst="textNoShape">
+                          <a:avLst/>
+                        </a:prstTxWarp>
+                        <a:noAutofit/>
+                      </wps:bodyPr>
+                    </wps:wsp>
+                  </a:graphicData>
+                </a:graphic>
+                <wp14:sizeRelV relativeFrom="margin">
+                  <wp14:pctHeight>0</wp14:pctHeight>
+                </wp14:sizeRelV>
+              </wp:anchor>
+            </w:drawing>
+          </mc:Choice>
+          <mc:Fallback>
+            <w:pict>
+              <v:rect w14:anchorId="6BA7881A" id="Rectangle 12" o:spid="_x0000_s1026" style="position:absolute;margin-left:19.7pt;margin-top:90.1pt;width:266.55pt;height:29.4pt;z-index:251659264;visibility:visible;mso-wrap-style:square;mso-height-percent:0;mso-wrap-distance-left:9pt;mso-wrap-distance-top:0;mso-wrap-distance-right:9pt;mso-wrap-distance-bottom:0;mso-position-horizontal:absolute;mso-position-horizontal-relative:text;mso-position-vertical:absolute;mso-position-vertical-relative:text;mso-height-percent:0;mso-height-relative:margin;v-text-anchor:middle" o:gfxdata="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" filled="f" strokecolor="red">
+                <v:shadow on="t" color="black" opacity="22937f" origin=",.5" offset="0,.63889mm"/>
+              </v:rect>
+            </w:pict>
+          </mc:Fallback>
+        </mc:AlternateContent>
+      </w:r>
+      <w:r>
+        <w:rPr>
+          <w:noProof/>
+        </w:rPr>
+        <w:drawing>
+          <wp:inline distT="0" distB="0" distL="0" distR="0" wp14:anchorId="22A453B6" wp14:editId="0EF9AF3A">
+            <wp:extent cx="5486400" cy="1969135"/>
+            <wp:effectExtent l="152400" t="152400" r="342900" b="342265"/>
+            <wp:docPr id="10" name="Picture 10" descr="A screenshot of a cell phone&#10;&#10;Description automatically generated"/>
+            <wp:cNvGraphicFramePr>
+              <a:graphicFrameLocks xmlns:a="http://schemas.openxmlformats.org/drawingml/2006/main" noChangeAspect="1"/>
+            </wp:cNvGraphicFramePr>
+            <a:graphic xmlns:a="http://schemas.openxmlformats.org/drawingml/2006/main">
+              <a:graphicData uri="http://schemas.openxmlformats.org/drawingml/2006/picture">
+                <pic:pic xmlns:pic="http://schemas.openxmlformats.org/drawingml/2006/picture">
+                  <pic:nvPicPr>
+                    <pic:cNvPr id="10" name="Screen Shot 2019-09-13 at 10.10.47 AM.png"/>
+                    <pic:cNvPicPr/>
+                  </pic:nvPicPr>
+                  <pic:blipFill>
+                    <a:blip r:embed="rId15"/>
+                    <a:stretch>
+                      <a:fillRect/>
+                    </a:stretch>
+                  </pic:blipFill>
+                  <pic:spPr>
+                    <a:xfrm>
+                      <a:off x="0" y="0"/>
+                      <a:ext cx="5486400" cy="1969135"/>
+                    </a:xfrm>
+                    <a:prstGeom prst="rect">
+                      <a:avLst/>
+                    </a:prstGeom>
+                    <a:ln>
+                      <a:noFill/>
+                    </a:ln>
+                    <a:effectLst>
+                      <a:outerShdw blurRad="292100" dist="139700" dir="2700000" algn="tl" rotWithShape="0">
+                        <a:srgbClr val="333333">
+                          <a:alpha val="65000"/>
+                        </a:srgbClr>
+                      </a:outerShdw>
+                    </a:effectLst>
+                  </pic:spPr>
+                </pic:pic>
+              </a:graphicData>
+            </a:graphic>
+          </wp:inline>
+        </w:drawing>
+      </w:r>
+    </w:p>
+    <w:p>
+      <w:pPr>
+        <w:pStyle w:val="Heading20"/>
+        <w:rPr>
+          <w:sz w:val="24"/>
+          <w:szCs w:val="24"/>
+        </w:rPr>
+      </w:pPr>
+      <w:r>
+        <w:rPr>
+          <w:sz w:val="24"/>
+          <w:szCs w:val="24"/>
+        </w:rPr>
+        <w:t xml:space="preserve">Jira </w:t>
+      </w:r>
+      <w:r>
+        <w:rPr>
+          <w:sz w:val="24"/>
+          <w:szCs w:val="24"/>
+        </w:rPr>
+        <w:t>Issue Transitions</w:t>
+      </w:r>
+    </w:p>
+    <w:p>
+      <w:pPr>
+        <w:pStyle w:val="BodyText"/>
+      </w:pPr>
+      <w:r>
+        <w:t>When a Resilient incident is closed, it’s possible to also close (or change state) on the Jira issue. This is controlled by the Input Parameter for the Jira Function</w:t>
+      </w:r>
+      <w:r>
+        <w:t xml:space="preserve">: </w:t>
+      </w:r>
+      <w:proofErr w:type="spellStart"/>
+      <w:r>
+        <w:t>jira_transition_id</w:t>
+      </w:r>
+      <w:proofErr w:type="spellEnd"/>
+      <w:r>
+        <w:t xml:space="preserve">. This value should match the value valid for your Jira issue workflow. </w:t>
+      </w:r>
+    </w:p>
+    <w:p>
+      <w:pPr>
+        <w:pStyle w:val="BodyText"/>
+      </w:pPr>
+      <w:r>
+        <w:rPr>
+          <w:noProof/>
+        </w:rPr>
+        <mc:AlternateContent>
+          <mc:Choice Requires="wps">
+            <w:drawing>
+              <wp:anchor distT="0" distB="0" distL="114300" distR="114300" simplePos="0" relativeHeight="251662336" behindDoc="0" locked="0" layoutInCell="1" allowOverlap="1" wp14:anchorId="7108AAB5" wp14:editId="35B46D4B">
+                <wp:simplePos x="0" y="0"/>
+                <wp:positionH relativeFrom="column">
+                  <wp:posOffset>250217</wp:posOffset>
+                </wp:positionH>
+                <wp:positionV relativeFrom="paragraph">
+                  <wp:posOffset>2375022</wp:posOffset>
+                </wp:positionV>
+                <wp:extent cx="3577617" cy="233463"/>
+                <wp:effectExtent l="50800" t="25400" r="67310" b="71755"/>
+                <wp:wrapNone/>
+                <wp:docPr id="15" name="Rectangle 15"/>
+                <wp:cNvGraphicFramePr/>
+                <a:graphic xmlns:a="http://schemas.openxmlformats.org/drawingml/2006/main">
+                  <a:graphicData uri="http://schemas.microsoft.com/office/word/2010/wordprocessingShape">
+                    <wps:wsp>
+                      <wps:cNvSpPr/>
+                      <wps:spPr>
+                        <a:xfrm>
+                          <a:off x="0" y="0"/>
+                          <a:ext cx="3577617" cy="233463"/>
+                        </a:xfrm>
+                        <a:prstGeom prst="rect">
+                          <a:avLst/>
+                        </a:prstGeom>
+                        <a:noFill/>
+                        <a:ln>
+                          <a:solidFill>
+                            <a:srgbClr val="FF0000"/>
+                          </a:solidFill>
+                        </a:ln>
+                      </wps:spPr>
+                      <wps:style>
+                        <a:lnRef idx="1">
+                          <a:schemeClr val="accent1"/>
+                        </a:lnRef>
+                        <a:fillRef idx="3">
+                          <a:schemeClr val="accent1"/>
+                        </a:fillRef>
+                        <a:effectRef idx="2">
+                          <a:schemeClr val="accent1"/>
+                        </a:effectRef>
+                        <a:fontRef idx="minor">
+                          <a:schemeClr val="lt1"/>
+                        </a:fontRef>
+                      </wps:style>
+                      <wps:bodyPr rot="0" spcFirstLastPara="0" vertOverflow="overflow" horzOverflow="overflow" vert="horz" wrap="square" lIns="91440" tIns="45720" rIns="91440" bIns="45720" numCol="1" spcCol="0" rtlCol="0" fromWordArt="0" anchor="ctr" anchorCtr="0" forceAA="0" compatLnSpc="1">
+                        <a:prstTxWarp prst="textNoShape">
+                          <a:avLst/>
+                        </a:prstTxWarp>
+                        <a:noAutofit/>
+                      </wps:bodyPr>
+                    </wps:wsp>
+                  </a:graphicData>
+                </a:graphic>
+              </wp:anchor>
+            </w:drawing>
+          </mc:Choice>
+          <mc:Fallback>
+            <w:pict>
+              <v:rect w14:anchorId="3A017573" id="Rectangle 15" o:spid="_x0000_s1026" style="position:absolute;margin-left:19.7pt;margin-top:187pt;width:281.7pt;height:18.4pt;z-index:251662336;visibility:visible;mso-wrap-style:square;mso-wrap-distance-left:9pt;mso-wrap-distance-top:0;mso-wrap-distance-right:9pt;mso-wrap-distance-bottom:0;mso-position-horizontal:absolute;mso-position-horizontal-relative:text;mso-position-vertical:absolute;mso-position-vertical-relative:text;v-text-anchor:middle" o:gfxdata="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" filled="f" strokecolor="red">
+                <v:shadow on="t" color="black" opacity="22937f" origin=",.5" offset="0,.63889mm"/>
+              </v:rect>
+            </w:pict>
+          </mc:Fallback>
+        </mc:AlternateContent>
+      </w:r>
+      <w:r>
+        <w:rPr>
+          <w:noProof/>
+        </w:rPr>
+        <w:drawing>
+          <wp:inline distT="0" distB="0" distL="0" distR="0" wp14:anchorId="4B3A863F" wp14:editId="65DF9D0A">
+            <wp:extent cx="5486400" cy="3354070"/>
+            <wp:effectExtent l="152400" t="152400" r="342900" b="341630"/>
+            <wp:docPr id="14" name="Picture 14" descr="A screenshot of a cell phone&#10;&#10;Description automatically generated"/>
+            <wp:cNvGraphicFramePr>
+              <a:graphicFrameLocks xmlns:a="http://schemas.openxmlformats.org/drawingml/2006/main" noChangeAspect="1"/>
+            </wp:cNvGraphicFramePr>
+            <a:graphic xmlns:a="http://schemas.openxmlformats.org/drawingml/2006/main">
+              <a:graphicData uri="http://schemas.openxmlformats.org/drawingml/2006/picture">
+                <pic:pic xmlns:pic="http://schemas.openxmlformats.org/drawingml/2006/picture">
+                  <pic:nvPicPr>
+                    <pic:cNvPr id="14" name="Screen Shot 2019-09-13 at 10.16.57 AM.png"/>
+                    <pic:cNvPicPr/>
+                  </pic:nvPicPr>
+                  <pic:blipFill>
+                    <a:blip r:embed="rId16"/>
+                    <a:stretch>
+                      <a:fillRect/>
+                    </a:stretch>
+                  </pic:blipFill>
+                  <pic:spPr>
+                    <a:xfrm>
+                      <a:off x="0" y="0"/>
+                      <a:ext cx="5486400" cy="3354070"/>
+                    </a:xfrm>
+                    <a:prstGeom prst="rect">
+                      <a:avLst/>
+                    </a:prstGeom>
+                    <a:ln>
+                      <a:noFill/>
+                    </a:ln>
+                    <a:effectLst>
+                      <a:outerShdw blurRad="292100" dist="139700" dir="2700000" algn="tl" rotWithShape="0">
+                        <a:srgbClr val="333333">
+                          <a:alpha val="65000"/>
+                        </a:srgbClr>
+                      </a:outerShdw>
+                    </a:effectLst>
+                  </pic:spPr>
+                </pic:pic>
+              </a:graphicData>
+            </a:graphic>
+          </wp:inline>
+        </w:drawing>
+      </w:r>
+    </w:p>
+    <w:p>
+      <w:pPr>
+        <w:pStyle w:val="BodyText"/>
+      </w:pPr>
+      <w:r>
+        <w:t>The value to use can be found in Jira through their API for a given project type. O</w:t>
+      </w:r>
+      <w:r>
+        <w:t>ne</w:t>
+      </w:r>
+      <w:r>
+        <w:t xml:space="preserve"> simple technique is to hover over the Jira State button, such as Done</w:t>
+      </w:r>
+      <w:r>
+        <w:t xml:space="preserve">, </w:t>
+      </w:r>
+      <w:r>
+        <w:t xml:space="preserve">and see the action value in the display of the </w:t>
+      </w:r>
+      <w:proofErr w:type="spellStart"/>
+      <w:r>
+        <w:t>URL</w:t>
+      </w:r>
+      <w:proofErr w:type="spellEnd"/>
+      <w:r>
+        <w:t xml:space="preserve"> to submit (see below).</w:t>
+      </w:r>
+    </w:p>
+    <w:p>
+      <w:pPr>
+        <w:pStyle w:val="Heading20"/>
+      </w:pPr>
+      <w:r>
+        <w:rPr>
+          <w:noProof/>
+        </w:rPr>
+        <w:lastRenderedPageBreak/>
+        <w:drawing>
+          <wp:inline distT="0" distB="0" distL="0" distR="0" wp14:anchorId="148656EB" wp14:editId="4E8AD018">
+            <wp:extent cx="5486400" cy="4259580"/>
+            <wp:effectExtent l="152400" t="152400" r="342900" b="337820"/>
+            <wp:docPr id="19" name="Picture 19" descr="A screenshot of a social media post&#10;&#10;Description automatically generated"/>
+            <wp:cNvGraphicFramePr>
+              <a:graphicFrameLocks xmlns:a="http://schemas.openxmlformats.org/drawingml/2006/main" noChangeAspect="1"/>
+            </wp:cNvGraphicFramePr>
+            <a:graphic xmlns:a="http://schemas.openxmlformats.org/drawingml/2006/main">
+              <a:graphicData uri="http://schemas.openxmlformats.org/drawingml/2006/picture">
+                <pic:pic xmlns:pic="http://schemas.openxmlformats.org/drawingml/2006/picture">
+                  <pic:nvPicPr>
+                    <pic:cNvPr id="19" name="jira transition.png"/>
+                    <pic:cNvPicPr/>
+                  </pic:nvPicPr>
+                  <pic:blipFill>
+                    <a:blip r:embed="rId17"/>
+                    <a:stretch>
+                      <a:fillRect/>
+                    </a:stretch>
+                  </pic:blipFill>
+                  <pic:spPr>
+                    <a:xfrm>
+                      <a:off x="0" y="0"/>
+                      <a:ext cx="5486400" cy="4259580"/>
+                    </a:xfrm>
+                    <a:prstGeom prst="rect">
+                      <a:avLst/>
+                    </a:prstGeom>
+                    <a:ln>
+                      <a:noFill/>
+                    </a:ln>
+                    <a:effectLst>
+                      <a:outerShdw blurRad="292100" dist="139700" dir="2700000" algn="tl" rotWithShape="0">
+                        <a:srgbClr val="333333">
+                          <a:alpha val="65000"/>
+                        </a:srgbClr>
+                      </a:outerShdw>
+                    </a:effectLst>
+                  </pic:spPr>
+                </pic:pic>
+              </a:graphicData>
+            </a:graphic>
+          </wp:inline>
+        </w:drawing>
+      </w:r>
+    </w:p>
+    <w:p>
+      <w:pPr>
+        <w:pStyle w:val="Heading20"/>
+        <w:rPr>
+          <w:sz w:val="24"/>
+          <w:szCs w:val="24"/>
+        </w:rPr>
+      </w:pPr>
+      <w:r>
+        <w:rPr>
+          <w:sz w:val="24"/>
+          <w:szCs w:val="24"/>
+        </w:rPr>
+        <w:t xml:space="preserve">Jira </w:t>
+      </w:r>
+      <w:r>
+        <w:rPr>
+          <w:sz w:val="24"/>
+          <w:szCs w:val="24"/>
+        </w:rPr>
+        <w:t>Resolution</w:t>
+      </w:r>
+    </w:p>
+    <w:p>
+      <w:pPr>
+        <w:pStyle w:val="BodyText"/>
+      </w:pPr>
+      <w:r>
+        <w:t xml:space="preserve">Some Jira issue types can support a resolution field when the issue is closed. This field can be mapped to the incident’s Resolution field. See the lookup table defined in the pre-processor script of the Example: Jira Transition Issue and modify the values appropriately to match the possible incident resolution values and those </w:t>
+      </w:r>
+      <w:r>
+        <w:t xml:space="preserve">values </w:t>
+      </w:r>
+      <w:r>
+        <w:t>used in your Jira issue.</w:t>
+      </w:r>
+    </w:p>
+    <w:p>
+      <w:pPr>
+        <w:pStyle w:val="BodyText"/>
+      </w:pPr>
+      <w:r>
+        <w:rPr>
+          <w:noProof/>
+        </w:rPr>
+        <w:lastRenderedPageBreak/>
+        <mc:AlternateContent>
+          <mc:Choice Requires="wps">
+            <w:drawing>
+              <wp:anchor distT="0" distB="0" distL="114300" distR="114300" simplePos="0" relativeHeight="251663360" behindDoc="0" locked="0" layoutInCell="1" allowOverlap="1" wp14:anchorId="13F29214" wp14:editId="6121264F">
+                <wp:simplePos x="0" y="0"/>
+                <wp:positionH relativeFrom="column">
+                  <wp:posOffset>328038</wp:posOffset>
+                </wp:positionH>
+                <wp:positionV relativeFrom="paragraph">
+                  <wp:posOffset>2422188</wp:posOffset>
+                </wp:positionV>
+                <wp:extent cx="5019472" cy="238936"/>
+                <wp:effectExtent l="50800" t="25400" r="60960" b="78740"/>
+                <wp:wrapNone/>
+                <wp:docPr id="21" name="Rectangle 21"/>
+                <wp:cNvGraphicFramePr/>
+                <a:graphic xmlns:a="http://schemas.openxmlformats.org/drawingml/2006/main">
+                  <a:graphicData uri="http://schemas.microsoft.com/office/word/2010/wordprocessingShape">
+                    <wps:wsp>
+                      <wps:cNvSpPr/>
+                      <wps:spPr>
+                        <a:xfrm>
+                          <a:off x="0" y="0"/>
+                          <a:ext cx="5019472" cy="238936"/>
+                        </a:xfrm>
+                        <a:prstGeom prst="rect">
+                          <a:avLst/>
+                        </a:prstGeom>
+                        <a:noFill/>
+                        <a:ln>
+                          <a:solidFill>
+                            <a:srgbClr val="FF0000"/>
+                          </a:solidFill>
+                        </a:ln>
+                      </wps:spPr>
+                      <wps:style>
+                        <a:lnRef idx="1">
+                          <a:schemeClr val="accent1"/>
+                        </a:lnRef>
+                        <a:fillRef idx="3">
+                          <a:schemeClr val="accent1"/>
+                        </a:fillRef>
+                        <a:effectRef idx="2">
+                          <a:schemeClr val="accent1"/>
+                        </a:effectRef>
+                        <a:fontRef idx="minor">
+                          <a:schemeClr val="lt1"/>
+                        </a:fontRef>
+                      </wps:style>
+                      <wps:bodyPr rot="0" spcFirstLastPara="0" vertOverflow="overflow" horzOverflow="overflow" vert="horz" wrap="square" lIns="91440" tIns="45720" rIns="91440" bIns="45720" numCol="1" spcCol="0" rtlCol="0" fromWordArt="0" anchor="ctr" anchorCtr="0" forceAA="0" compatLnSpc="1">
+                        <a:prstTxWarp prst="textNoShape">
+                          <a:avLst/>
+                        </a:prstTxWarp>
+                        <a:noAutofit/>
+                      </wps:bodyPr>
+                    </wps:wsp>
+                  </a:graphicData>
+                </a:graphic>
+                <wp14:sizeRelV relativeFrom="margin">
+                  <wp14:pctHeight>0</wp14:pctHeight>
+                </wp14:sizeRelV>
+              </wp:anchor>
+            </w:drawing>
+          </mc:Choice>
+          <mc:Fallback>
+            <w:pict>
+              <v:rect w14:anchorId="685C19A6" id="Rectangle 21" o:spid="_x0000_s1026" style="position:absolute;margin-left:25.85pt;margin-top:190.7pt;width:395.25pt;height:18.8pt;z-index:251663360;visibility:visible;mso-wrap-style:square;mso-height-percent:0;mso-wrap-distance-left:9pt;mso-wrap-distance-top:0;mso-wrap-distance-right:9pt;mso-wrap-distance-bottom:0;mso-position-horizontal:absolute;mso-position-horizontal-relative:text;mso-position-vertical:absolute;mso-position-vertical-relative:text;mso-height-percent:0;mso-height-relative:margin;v-text-anchor:middle" o:gfxdata="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" filled="f" strokecolor="red">
+                <v:shadow on="t" color="black" opacity="22937f" origin=",.5" offset="0,.63889mm"/>
+              </v:rect>
+            </w:pict>
+          </mc:Fallback>
+        </mc:AlternateContent>
+      </w:r>
+      <w:r>
+        <w:rPr>
+          <w:noProof/>
+        </w:rPr>
+        <w:drawing>
+          <wp:inline distT="0" distB="0" distL="0" distR="0" wp14:anchorId="21F92618" wp14:editId="0F449643">
+            <wp:extent cx="5486400" cy="2725420"/>
+            <wp:effectExtent l="152400" t="152400" r="342900" b="347980"/>
+            <wp:docPr id="20" name="Picture 20" descr="A screenshot of a cell phone&#10;&#10;Description automatically generated"/>
+            <wp:cNvGraphicFramePr>
+              <a:graphicFrameLocks xmlns:a="http://schemas.openxmlformats.org/drawingml/2006/main" noChangeAspect="1"/>
+            </wp:cNvGraphicFramePr>
+            <a:graphic xmlns:a="http://schemas.openxmlformats.org/drawingml/2006/main">
+              <a:graphicData uri="http://schemas.openxmlformats.org/drawingml/2006/picture">
+                <pic:pic xmlns:pic="http://schemas.openxmlformats.org/drawingml/2006/picture">
+                  <pic:nvPicPr>
+                    <pic:cNvPr id="20" name="Screen Shot 2019-09-13 at 10.30.07 AM.png"/>
+                    <pic:cNvPicPr/>
+                  </pic:nvPicPr>
+                  <pic:blipFill>
+                    <a:blip r:embed="rId18"/>
+                    <a:stretch>
+                      <a:fillRect/>
+                    </a:stretch>
+                  </pic:blipFill>
+                  <pic:spPr>
+                    <a:xfrm>
+                      <a:off x="0" y="0"/>
+                      <a:ext cx="5486400" cy="2725420"/>
+                    </a:xfrm>
+                    <a:prstGeom prst="rect">
+                      <a:avLst/>
+                    </a:prstGeom>
+                    <a:ln>
+                      <a:noFill/>
+                    </a:ln>
+                    <a:effectLst>
+                      <a:outerShdw blurRad="292100" dist="139700" dir="2700000" algn="tl" rotWithShape="0">
+                        <a:srgbClr val="333333">
+                          <a:alpha val="65000"/>
+                        </a:srgbClr>
+                      </a:outerShdw>
+                    </a:effectLst>
+                  </pic:spPr>
+                </pic:pic>
+              </a:graphicData>
+            </a:graphic>
+          </wp:inline>
+        </w:drawing>
+      </w:r>
+    </w:p>
+    <w:p>
+      <w:pPr>
+        <w:pStyle w:val="Heading10"/>
+      </w:pPr>
     </w:p>
     <w:p>
       <w:pPr>
@@ -2914,21 +3833,7 @@
         <w:rPr>
           <w:rStyle w:val="codeChar"/>
         </w:rPr>
-        <w:t>/</w:t>
-      </w:r>
-      <w:proofErr w:type="spellStart"/>
-      <w:r>
-        <w:rPr>
-          <w:rStyle w:val="codeChar"/>
-        </w:rPr>
-        <w:t>var</w:t>
-      </w:r>
-      <w:proofErr w:type="spellEnd"/>
-      <w:r>
-        <w:rPr>
-          <w:rStyle w:val="codeChar"/>
-        </w:rPr>
-        <w:t>/log/resilient-scripting/resilient-scripting.log</w:t>
+        <w:t>/var/log/resilient-scripting/resilient-scripting.log</w:t>
       </w:r>
     </w:p>
     <w:p>
@@ -2948,7 +3853,6 @@
         <w:ind w:left="360"/>
       </w:pPr>
       <w:r>
-        <w:lastRenderedPageBreak/>
         <w:t xml:space="preserve">By default, </w:t>
       </w:r>
       <w:r>
@@ -3110,7 +4014,7 @@
       <w:r>
         <w:t xml:space="preserve">go to Resilient Community Forum at </w:t>
       </w:r>
-      <w:hyperlink r:id="rId15" w:history="1">
+      <w:hyperlink r:id="rId19" w:history="1">
         <w:r>
           <w:rPr>
             <w:rStyle w:val="Hyperlink"/>
@@ -3128,12 +4032,12 @@
       </w:pPr>
     </w:p>
     <w:sectPr>
-      <w:headerReference w:type="even" r:id="rId16"/>
-      <w:headerReference w:type="default" r:id="rId17"/>
-      <w:footerReference w:type="even" r:id="rId18"/>
-      <w:footerReference w:type="default" r:id="rId19"/>
-      <w:headerReference w:type="first" r:id="rId20"/>
-      <w:footerReference w:type="first" r:id="rId21"/>
+      <w:headerReference w:type="even" r:id="rId20"/>
+      <w:headerReference w:type="default" r:id="rId21"/>
+      <w:footerReference w:type="even" r:id="rId22"/>
+      <w:footerReference w:type="default" r:id="rId23"/>
+      <w:headerReference w:type="first" r:id="rId24"/>
+      <w:footerReference w:type="first" r:id="rId25"/>
       <w:pgSz w:w="12240" w:h="15840"/>
       <w:pgMar w:top="1440" w:right="1800" w:bottom="1440" w:left="1800" w:header="720" w:footer="144" w:gutter="0"/>
       <w:pgNumType w:start="1"/>
@@ -5610,7 +6514,7 @@
     </w:rPrDefault>
     <w:pPrDefault/>
   </w:docDefaults>
-  <w:latentStyles w:defLockedState="0" w:defUIPriority="99" w:defSemiHidden="0" w:defUnhideWhenUsed="0" w:defQFormat="0" w:count="375">
+  <w:latentStyles w:defLockedState="0" w:defUIPriority="99" w:defSemiHidden="0" w:defUnhideWhenUsed="0" w:defQFormat="0" w:count="377">
     <w:lsdException w:name="Normal" w:uiPriority="0" w:qFormat="1"/>
     <w:lsdException w:name="heading 1" w:uiPriority="0" w:qFormat="1"/>
     <w:lsdException w:name="heading 2" w:semiHidden="1" w:uiPriority="9" w:unhideWhenUsed="1" w:qFormat="1"/>
@@ -5716,7 +6620,6 @@
     <w:lsdException w:name="HTML Sample" w:semiHidden="1" w:unhideWhenUsed="1"/>
     <w:lsdException w:name="HTML Typewriter" w:semiHidden="1" w:unhideWhenUsed="1"/>
     <w:lsdException w:name="HTML Variable" w:semiHidden="1" w:unhideWhenUsed="1"/>
-    <w:lsdException w:name="Normal Table" w:semiHidden="1" w:unhideWhenUsed="1"/>
     <w:lsdException w:name="annotation subject" w:semiHidden="1" w:unhideWhenUsed="1"/>
     <w:lsdException w:name="No List" w:semiHidden="1" w:unhideWhenUsed="1"/>
     <w:lsdException w:name="Outline List 1" w:semiHidden="1" w:unhideWhenUsed="1"/>
@@ -5762,11 +6665,9 @@
     <w:lsdException w:name="Table Subtle 1" w:semiHidden="1" w:unhideWhenUsed="1"/>
     <w:lsdException w:name="Table Subtle 2" w:semiHidden="1" w:unhideWhenUsed="1"/>
     <w:lsdException w:name="Table Web 1" w:semiHidden="1" w:unhideWhenUsed="1"/>
-    <w:lsdException w:name="Table Web 2" w:semiHidden="1" w:unhideWhenUsed="1"/>
     <w:lsdException w:name="Table Web 3" w:semiHidden="1" w:unhideWhenUsed="1"/>
     <w:lsdException w:name="Balloon Text" w:semiHidden="1" w:unhideWhenUsed="1"/>
     <w:lsdException w:name="Table Grid" w:uiPriority="59"/>
-    <w:lsdException w:name="Table Theme" w:semiHidden="1" w:unhideWhenUsed="1"/>
     <w:lsdException w:name="Placeholder Text" w:semiHidden="1"/>
     <w:lsdException w:name="No Spacing" w:uiPriority="1" w:qFormat="1"/>
     <w:lsdException w:name="Light Shading" w:uiPriority="60"/>
@@ -5986,6 +6887,8 @@
     <w:lsdException w:name="Smart Hyperlink" w:semiHidden="1" w:unhideWhenUsed="1"/>
     <w:lsdException w:name="Hashtag" w:semiHidden="1" w:unhideWhenUsed="1"/>
     <w:lsdException w:name="Unresolved Mention" w:semiHidden="1" w:unhideWhenUsed="1"/>
+    <w:lsdException w:name="Smart Link" w:semiHidden="1" w:unhideWhenUsed="1"/>
+    <w:lsdException w:name="Smart Link Error" w:semiHidden="1" w:unhideWhenUsed="1"/>
   </w:latentStyles>
   <w:style w:type="paragraph" w:default="1" w:styleId="Normal">
     <w:name w:val="Normal"/>
@@ -6966,7 +7869,7 @@
 </file>
 
 <file path=customXml/itemProps1.xml><?xml version="1.0" encoding="utf-8"?>
-<ds:datastoreItem xmlns:ds="http://schemas.openxmlformats.org/officeDocument/2006/customXml" ds:itemID="{6603E884-CF23-1344-BB38-F107FBC1171D}">
+<ds:datastoreItem xmlns:ds="http://schemas.openxmlformats.org/officeDocument/2006/customXml" ds:itemID="{58A3DD40-6B68-1E48-9F27-47D33903ACE8}">
   <ds:schemaRefs>
     <ds:schemaRef ds:uri="http://schemas.openxmlformats.org/officeDocument/2006/bibliography"/>
   </ds:schemaRefs>

</xml_diff>

<commit_message>
INT-1836 - doc changes
</commit_message>
<xml_diff>
--- a/fn_jira/doc/Resilient Integration to Jira.docx
+++ b/fn_jira/doc/Resilient Integration to Jira.docx
@@ -163,7 +163,13 @@
         <w:rPr>
           <w:color w:val="FF8300"/>
         </w:rPr>
-        <w:t xml:space="preserve"> Function V1.0.0</w:t>
+        <w:t xml:space="preserve"> Function V1.0.</w:t>
+      </w:r>
+      <w:r>
+        <w:rPr>
+          <w:color w:val="FF8300"/>
+        </w:rPr>
+        <w:t>2</w:t>
       </w:r>
     </w:p>
     <w:p>
@@ -181,13 +187,19 @@
         <w:rPr>
           <w:rFonts w:ascii="Times New Roman" w:eastAsia="Times New Roman" w:hAnsi="Times New Roman" w:cs="Times New Roman"/>
         </w:rPr>
-        <w:t>December</w:t>
+        <w:t>September</w:t>
       </w:r>
       <w:r>
         <w:rPr>
           <w:rFonts w:ascii="Times New Roman" w:eastAsia="Times New Roman" w:hAnsi="Times New Roman" w:cs="Times New Roman"/>
         </w:rPr>
-        <w:t xml:space="preserve"> 2018</w:t>
+        <w:t xml:space="preserve"> 201</w:t>
+      </w:r>
+      <w:r>
+        <w:rPr>
+          <w:rFonts w:ascii="Times New Roman" w:eastAsia="Times New Roman" w:hAnsi="Times New Roman" w:cs="Times New Roman"/>
+        </w:rPr>
+        <w:t>9</w:t>
       </w:r>
     </w:p>
     <w:p>
@@ -2742,7 +2754,6 @@
       <w:pPr>
         <w:pStyle w:val="Heading10"/>
       </w:pPr>
-      <w:bookmarkStart w:id="7" w:name="_GoBack"/>
       <w:r>
         <w:t>Operation</w:t>
       </w:r>
@@ -2873,7 +2884,6 @@
         <w:t>Automatically close the Jira issue when the Resilient incident is closed</w:t>
       </w:r>
     </w:p>
-    <w:bookmarkEnd w:id="7"/>
     <w:p>
       <w:pPr>
         <w:pStyle w:val="Heading20"/>
@@ -2969,7 +2979,7 @@
       <w:pPr>
         <w:pStyle w:val="Heading20"/>
       </w:pPr>
-      <w:bookmarkStart w:id="8" w:name="_Toc510253273"/>
+      <w:bookmarkStart w:id="7" w:name="_Toc510253273"/>
       <w:r>
         <w:rPr>
           <w:sz w:val="24"/>
@@ -3320,14 +3330,7 @@
           <w:sz w:val="24"/>
           <w:szCs w:val="24"/>
         </w:rPr>
-        <w:t xml:space="preserve">Jira </w:t>
-      </w:r>
-      <w:r>
-        <w:rPr>
-          <w:sz w:val="24"/>
-          <w:szCs w:val="24"/>
-        </w:rPr>
-        <w:t>Issue Transitions</w:t>
+        <w:t>Jira Issue Transitions</w:t>
       </w:r>
     </w:p>
     <w:p>
@@ -3495,15 +3498,7 @@
         <w:t xml:space="preserve">, </w:t>
       </w:r>
       <w:r>
-        <w:t xml:space="preserve">and see the action value in the display of the </w:t>
-      </w:r>
-      <w:proofErr w:type="spellStart"/>
-      <w:r>
-        <w:t>URL</w:t>
-      </w:r>
-      <w:proofErr w:type="spellEnd"/>
-      <w:r>
-        <w:t xml:space="preserve"> to submit (see below).</w:t>
+        <w:t>and see the action value in the display of the URL to submit (see below).</w:t>
       </w:r>
     </w:p>
     <w:p>
@@ -3575,14 +3570,7 @@
           <w:sz w:val="24"/>
           <w:szCs w:val="24"/>
         </w:rPr>
-        <w:t xml:space="preserve">Jira </w:t>
-      </w:r>
-      <w:r>
-        <w:rPr>
-          <w:sz w:val="24"/>
-          <w:szCs w:val="24"/>
-        </w:rPr>
-        <w:t>Resolution</w:t>
+        <w:t>Jira Resolution</w:t>
       </w:r>
     </w:p>
     <w:p>
@@ -3603,6 +3591,7 @@
       <w:pPr>
         <w:pStyle w:val="BodyText"/>
       </w:pPr>
+      <w:bookmarkStart w:id="8" w:name="_GoBack"/>
       <w:r>
         <w:rPr>
           <w:noProof/>
@@ -3611,13 +3600,13 @@
         <mc:AlternateContent>
           <mc:Choice Requires="wps">
             <w:drawing>
-              <wp:anchor distT="0" distB="0" distL="114300" distR="114300" simplePos="0" relativeHeight="251663360" behindDoc="0" locked="0" layoutInCell="1" allowOverlap="1" wp14:anchorId="13F29214" wp14:editId="6121264F">
+              <wp:anchor distT="0" distB="0" distL="114300" distR="114300" simplePos="0" relativeHeight="251663360" behindDoc="0" locked="0" layoutInCell="1" allowOverlap="1" wp14:anchorId="13F29214" wp14:editId="2E3A03A6">
                 <wp:simplePos x="0" y="0"/>
                 <wp:positionH relativeFrom="column">
-                  <wp:posOffset>328038</wp:posOffset>
+                  <wp:posOffset>327660</wp:posOffset>
                 </wp:positionH>
                 <wp:positionV relativeFrom="paragraph">
-                  <wp:posOffset>2422188</wp:posOffset>
+                  <wp:posOffset>3122282</wp:posOffset>
                 </wp:positionV>
                 <wp:extent cx="5019472" cy="238936"/>
                 <wp:effectExtent l="50800" t="25400" r="60960" b="78740"/>
@@ -3674,22 +3663,23 @@
           </mc:Choice>
           <mc:Fallback>
             <w:pict>
-              <v:rect w14:anchorId="685C19A6" id="Rectangle 21" o:spid="_x0000_s1026" style="position:absolute;margin-left:25.85pt;margin-top:190.7pt;width:395.25pt;height:18.8pt;z-index:251663360;visibility:visible;mso-wrap-style:square;mso-height-percent:0;mso-wrap-distance-left:9pt;mso-wrap-distance-top:0;mso-wrap-distance-right:9pt;mso-wrap-distance-bottom:0;mso-position-horizontal:absolute;mso-position-horizontal-relative:text;mso-position-vertical:absolute;mso-position-vertical-relative:text;mso-height-percent:0;mso-height-relative:margin;v-text-anchor:middle" o:gfxdata="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" filled="f" strokecolor="red">
+              <v:rect w14:anchorId="5F0AA1BA" id="Rectangle 21" o:spid="_x0000_s1026" style="position:absolute;margin-left:25.8pt;margin-top:245.85pt;width:395.25pt;height:18.8pt;z-index:251663360;visibility:visible;mso-wrap-style:square;mso-height-percent:0;mso-wrap-distance-left:9pt;mso-wrap-distance-top:0;mso-wrap-distance-right:9pt;mso-wrap-distance-bottom:0;mso-position-horizontal:absolute;mso-position-horizontal-relative:text;mso-position-vertical:absolute;mso-position-vertical-relative:text;mso-height-percent:0;mso-height-relative:margin;v-text-anchor:middle" o:gfxdata="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" filled="f" strokecolor="red">
                 <v:shadow on="t" color="black" opacity="22937f" origin=",.5" offset="0,.63889mm"/>
               </v:rect>
             </w:pict>
           </mc:Fallback>
         </mc:AlternateContent>
       </w:r>
+      <w:bookmarkEnd w:id="8"/>
       <w:r>
         <w:rPr>
           <w:noProof/>
         </w:rPr>
         <w:drawing>
-          <wp:inline distT="0" distB="0" distL="0" distR="0" wp14:anchorId="21F92618" wp14:editId="0F449643">
-            <wp:extent cx="5486400" cy="2725420"/>
-            <wp:effectExtent l="152400" t="152400" r="342900" b="347980"/>
-            <wp:docPr id="20" name="Picture 20" descr="A screenshot of a cell phone&#10;&#10;Description automatically generated"/>
+          <wp:inline distT="0" distB="0" distL="0" distR="0" wp14:anchorId="6EEB837B" wp14:editId="0234F76A">
+            <wp:extent cx="5486400" cy="3437890"/>
+            <wp:effectExtent l="152400" t="152400" r="330200" b="346710"/>
+            <wp:docPr id="16" name="Picture 16" descr="A screenshot of a cell phone&#10;&#10;Description automatically generated"/>
             <wp:cNvGraphicFramePr>
               <a:graphicFrameLocks xmlns:a="http://schemas.openxmlformats.org/drawingml/2006/main" noChangeAspect="1"/>
             </wp:cNvGraphicFramePr>
@@ -3697,7 +3687,7 @@
               <a:graphicData uri="http://schemas.openxmlformats.org/drawingml/2006/picture">
                 <pic:pic xmlns:pic="http://schemas.openxmlformats.org/drawingml/2006/picture">
                   <pic:nvPicPr>
-                    <pic:cNvPr id="20" name="Screen Shot 2019-09-13 at 10.30.07 AM.png"/>
+                    <pic:cNvPr id="16" name="Screen Shot 2019-09-15 at 11.41.22 AM.png"/>
                     <pic:cNvPicPr/>
                   </pic:nvPicPr>
                   <pic:blipFill>
@@ -3709,7 +3699,7 @@
                   <pic:spPr>
                     <a:xfrm>
                       <a:off x="0" y="0"/>
-                      <a:ext cx="5486400" cy="2725420"/>
+                      <a:ext cx="5486400" cy="3437890"/>
                     </a:xfrm>
                     <a:prstGeom prst="rect">
                       <a:avLst/>
@@ -3744,7 +3734,7 @@
       <w:r>
         <w:t>Troubleshooting</w:t>
       </w:r>
-      <w:bookmarkEnd w:id="8"/>
+      <w:bookmarkEnd w:id="7"/>
     </w:p>
     <w:p>
       <w:pPr>
@@ -3999,6 +3989,7 @@
       </w:pPr>
       <w:bookmarkStart w:id="9" w:name="_Toc510253274"/>
       <w:r>
+        <w:lastRenderedPageBreak/>
         <w:t>Support</w:t>
       </w:r>
       <w:bookmarkEnd w:id="9"/>
@@ -6620,6 +6611,7 @@
     <w:lsdException w:name="HTML Sample" w:semiHidden="1" w:unhideWhenUsed="1"/>
     <w:lsdException w:name="HTML Typewriter" w:semiHidden="1" w:unhideWhenUsed="1"/>
     <w:lsdException w:name="HTML Variable" w:semiHidden="1" w:unhideWhenUsed="1"/>
+    <w:lsdException w:name="Normal Table" w:semiHidden="1" w:unhideWhenUsed="1"/>
     <w:lsdException w:name="annotation subject" w:semiHidden="1" w:unhideWhenUsed="1"/>
     <w:lsdException w:name="No List" w:semiHidden="1" w:unhideWhenUsed="1"/>
     <w:lsdException w:name="Outline List 1" w:semiHidden="1" w:unhideWhenUsed="1"/>
@@ -6665,9 +6657,11 @@
     <w:lsdException w:name="Table Subtle 1" w:semiHidden="1" w:unhideWhenUsed="1"/>
     <w:lsdException w:name="Table Subtle 2" w:semiHidden="1" w:unhideWhenUsed="1"/>
     <w:lsdException w:name="Table Web 1" w:semiHidden="1" w:unhideWhenUsed="1"/>
+    <w:lsdException w:name="Table Web 2" w:semiHidden="1" w:unhideWhenUsed="1"/>
     <w:lsdException w:name="Table Web 3" w:semiHidden="1" w:unhideWhenUsed="1"/>
     <w:lsdException w:name="Balloon Text" w:semiHidden="1" w:unhideWhenUsed="1"/>
     <w:lsdException w:name="Table Grid" w:uiPriority="59"/>
+    <w:lsdException w:name="Table Theme" w:semiHidden="1" w:unhideWhenUsed="1"/>
     <w:lsdException w:name="Placeholder Text" w:semiHidden="1"/>
     <w:lsdException w:name="No Spacing" w:uiPriority="1" w:qFormat="1"/>
     <w:lsdException w:name="Light Shading" w:uiPriority="60"/>
@@ -7869,7 +7863,7 @@
 </file>
 
 <file path=customXml/itemProps1.xml><?xml version="1.0" encoding="utf-8"?>
-<ds:datastoreItem xmlns:ds="http://schemas.openxmlformats.org/officeDocument/2006/customXml" ds:itemID="{58A3DD40-6B68-1E48-9F27-47D33903ACE8}">
+<ds:datastoreItem xmlns:ds="http://schemas.openxmlformats.org/officeDocument/2006/customXml" ds:itemID="{22D1C2DA-6ADA-C34A-8096-809652774E4B}">
   <ds:schemaRefs>
     <ds:schemaRef ds:uri="http://schemas.openxmlformats.org/officeDocument/2006/bibliography"/>
   </ds:schemaRefs>

</xml_diff>

<commit_message>
INT-1623 - updates per QA
</commit_message>
<xml_diff>
--- a/fn_jira/doc/Resilient Integration to Jira.docx
+++ b/fn_jira/doc/Resilient Integration to Jira.docx
@@ -3591,7 +3591,6 @@
       <w:pPr>
         <w:pStyle w:val="BodyText"/>
       </w:pPr>
-      <w:bookmarkStart w:id="8" w:name="_GoBack"/>
       <w:r>
         <w:rPr>
           <w:noProof/>
@@ -3600,13 +3599,13 @@
         <mc:AlternateContent>
           <mc:Choice Requires="wps">
             <w:drawing>
-              <wp:anchor distT="0" distB="0" distL="114300" distR="114300" simplePos="0" relativeHeight="251663360" behindDoc="0" locked="0" layoutInCell="1" allowOverlap="1" wp14:anchorId="13F29214" wp14:editId="2E3A03A6">
+              <wp:anchor distT="0" distB="0" distL="114300" distR="114300" simplePos="0" relativeHeight="251663360" behindDoc="0" locked="0" layoutInCell="1" allowOverlap="1" wp14:anchorId="13F29214" wp14:editId="5D7DD492">
                 <wp:simplePos x="0" y="0"/>
                 <wp:positionH relativeFrom="column">
-                  <wp:posOffset>327660</wp:posOffset>
+                  <wp:posOffset>74741</wp:posOffset>
                 </wp:positionH>
                 <wp:positionV relativeFrom="paragraph">
-                  <wp:posOffset>3122282</wp:posOffset>
+                  <wp:posOffset>2771465</wp:posOffset>
                 </wp:positionV>
                 <wp:extent cx="5019472" cy="238936"/>
                 <wp:effectExtent l="50800" t="25400" r="60960" b="78740"/>
@@ -3663,23 +3662,22 @@
           </mc:Choice>
           <mc:Fallback>
             <w:pict>
-              <v:rect w14:anchorId="5F0AA1BA" id="Rectangle 21" o:spid="_x0000_s1026" style="position:absolute;margin-left:25.8pt;margin-top:245.85pt;width:395.25pt;height:18.8pt;z-index:251663360;visibility:visible;mso-wrap-style:square;mso-height-percent:0;mso-wrap-distance-left:9pt;mso-wrap-distance-top:0;mso-wrap-distance-right:9pt;mso-wrap-distance-bottom:0;mso-position-horizontal:absolute;mso-position-horizontal-relative:text;mso-position-vertical:absolute;mso-position-vertical-relative:text;mso-height-percent:0;mso-height-relative:margin;v-text-anchor:middle" o:gfxdata="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" filled="f" strokecolor="red">
+              <v:rect w14:anchorId="315E629C" id="Rectangle 21" o:spid="_x0000_s1026" style="position:absolute;margin-left:5.9pt;margin-top:218.25pt;width:395.25pt;height:18.8pt;z-index:251663360;visibility:visible;mso-wrap-style:square;mso-height-percent:0;mso-wrap-distance-left:9pt;mso-wrap-distance-top:0;mso-wrap-distance-right:9pt;mso-wrap-distance-bottom:0;mso-position-horizontal:absolute;mso-position-horizontal-relative:text;mso-position-vertical:absolute;mso-position-vertical-relative:text;mso-height-percent:0;mso-height-relative:margin;v-text-anchor:middle" o:gfxdata="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" filled="f" strokecolor="red">
                 <v:shadow on="t" color="black" opacity="22937f" origin=",.5" offset="0,.63889mm"/>
               </v:rect>
             </w:pict>
           </mc:Fallback>
         </mc:AlternateContent>
       </w:r>
-      <w:bookmarkEnd w:id="8"/>
       <w:r>
         <w:rPr>
           <w:noProof/>
         </w:rPr>
         <w:drawing>
-          <wp:inline distT="0" distB="0" distL="0" distR="0" wp14:anchorId="6EEB837B" wp14:editId="0234F76A">
-            <wp:extent cx="5486400" cy="3437890"/>
-            <wp:effectExtent l="152400" t="152400" r="330200" b="346710"/>
-            <wp:docPr id="16" name="Picture 16" descr="A screenshot of a cell phone&#10;&#10;Description automatically generated"/>
+          <wp:inline distT="0" distB="0" distL="0" distR="0" wp14:anchorId="0F935A35" wp14:editId="5ABB8FF3">
+            <wp:extent cx="5486400" cy="3125470"/>
+            <wp:effectExtent l="0" t="0" r="0" b="0"/>
+            <wp:docPr id="17" name="Picture 17" descr="A screenshot of a cell phone&#10;&#10;Description automatically generated"/>
             <wp:cNvGraphicFramePr>
               <a:graphicFrameLocks xmlns:a="http://schemas.openxmlformats.org/drawingml/2006/main" noChangeAspect="1"/>
             </wp:cNvGraphicFramePr>
@@ -3687,7 +3685,7 @@
               <a:graphicData uri="http://schemas.openxmlformats.org/drawingml/2006/picture">
                 <pic:pic xmlns:pic="http://schemas.openxmlformats.org/drawingml/2006/picture">
                   <pic:nvPicPr>
-                    <pic:cNvPr id="16" name="Screen Shot 2019-09-15 at 11.41.22 AM.png"/>
+                    <pic:cNvPr id="17" name="Screen Shot 2019-09-18 at 7.10.43 AM.png"/>
                     <pic:cNvPicPr/>
                   </pic:nvPicPr>
                   <pic:blipFill>
@@ -3699,21 +3697,11 @@
                   <pic:spPr>
                     <a:xfrm>
                       <a:off x="0" y="0"/>
-                      <a:ext cx="5486400" cy="3437890"/>
+                      <a:ext cx="5486400" cy="3125470"/>
                     </a:xfrm>
                     <a:prstGeom prst="rect">
                       <a:avLst/>
                     </a:prstGeom>
-                    <a:ln>
-                      <a:noFill/>
-                    </a:ln>
-                    <a:effectLst>
-                      <a:outerShdw blurRad="292100" dist="139700" dir="2700000" algn="tl" rotWithShape="0">
-                        <a:srgbClr val="333333">
-                          <a:alpha val="65000"/>
-                        </a:srgbClr>
-                      </a:outerShdw>
-                    </a:effectLst>
                   </pic:spPr>
                 </pic:pic>
               </a:graphicData>
@@ -3732,6 +3720,95 @@
         <w:pStyle w:val="Heading10"/>
       </w:pPr>
       <w:r>
+        <w:t>Limitations</w:t>
+      </w:r>
+    </w:p>
+    <w:p>
+      <w:pPr>
+        <w:pStyle w:val="Heading20"/>
+      </w:pPr>
+      <w:r>
+        <w:t>Incident Synchronization</w:t>
+      </w:r>
+    </w:p>
+    <w:p>
+      <w:pPr>
+        <w:pStyle w:val="ListBullet"/>
+      </w:pPr>
+      <w:r>
+        <w:t>Creating a Jira issue from an incident will not sync pre-existing notes. It’s possible to write additional functions to use the Resilient API to collect and submit those notes to Jira.</w:t>
+      </w:r>
+    </w:p>
+    <w:p>
+      <w:pPr>
+        <w:pStyle w:val="Heading20"/>
+      </w:pPr>
+      <w:bookmarkStart w:id="8" w:name="_GoBack"/>
+      <w:bookmarkEnd w:id="8"/>
+      <w:r>
+        <w:t>Task Synchronization</w:t>
+      </w:r>
+    </w:p>
+    <w:p>
+      <w:pPr>
+        <w:pStyle w:val="ListBullet"/>
+      </w:pPr>
+      <w:r>
+        <w:t xml:space="preserve">Closing a task will not close the corresponding Jira issue. That operation needs to be done from the </w:t>
+      </w:r>
+      <w:proofErr w:type="spellStart"/>
+      <w:r>
+        <w:t>datatable</w:t>
+      </w:r>
+      <w:proofErr w:type="spellEnd"/>
+      <w:r>
+        <w:t xml:space="preserve"> reference.</w:t>
+      </w:r>
+      <w:r>
+        <w:br/>
+        <w:t xml:space="preserve">It’s possible to add additional logic using the integration </w:t>
+      </w:r>
+      <w:proofErr w:type="spellStart"/>
+      <w:r>
+        <w:t>fn_datatable_</w:t>
+      </w:r>
+      <w:proofErr w:type="gramStart"/>
+      <w:r>
+        <w:t>utils.</w:t>
+      </w:r>
+      <w:r>
+        <w:t>dt</w:t>
+      </w:r>
+      <w:proofErr w:type="gramEnd"/>
+      <w:r>
+        <w:t>_utils_get_row</w:t>
+      </w:r>
+      <w:proofErr w:type="spellEnd"/>
+      <w:r>
+        <w:t xml:space="preserve"> to locate the corresponding reference to the </w:t>
+      </w:r>
+      <w:proofErr w:type="spellStart"/>
+      <w:r>
+        <w:t>jira</w:t>
+      </w:r>
+      <w:proofErr w:type="spellEnd"/>
+      <w:r>
+        <w:t xml:space="preserve"> issue id.</w:t>
+      </w:r>
+    </w:p>
+    <w:p>
+      <w:pPr>
+        <w:pStyle w:val="ListBullet"/>
+      </w:pPr>
+      <w:r>
+        <w:t xml:space="preserve">Task Note synchronization is not possible. </w:t>
+      </w:r>
+    </w:p>
+    <w:p>
+      <w:pPr>
+        <w:pStyle w:val="Heading10"/>
+      </w:pPr>
+      <w:r>
         <w:t>Troubleshooting</w:t>
       </w:r>
       <w:bookmarkEnd w:id="7"/>
@@ -3823,6 +3900,7 @@
         <w:rPr>
           <w:rStyle w:val="codeChar"/>
         </w:rPr>
+        <w:lastRenderedPageBreak/>
         <w:t>/var/log/resilient-scripting/resilient-scripting.log</w:t>
       </w:r>
     </w:p>
@@ -3989,7 +4067,6 @@
       </w:pPr>
       <w:bookmarkStart w:id="9" w:name="_Toc510253274"/>
       <w:r>
-        <w:lastRenderedPageBreak/>
         <w:t>Support</w:t>
       </w:r>
       <w:bookmarkEnd w:id="9"/>
@@ -7015,7 +7092,6 @@
   <w:style w:type="character" w:default="1" w:styleId="DefaultParagraphFont">
     <w:name w:val="Default Paragraph Font"/>
     <w:uiPriority w:val="1"/>
-    <w:semiHidden/>
     <w:unhideWhenUsed/>
   </w:style>
   <w:style w:type="table" w:default="1" w:styleId="TableNormal">
@@ -7535,6 +7611,33 @@
       <w:color w:val="404040" w:themeColor="text1" w:themeTint="BF"/>
     </w:rPr>
   </w:style>
+  <w:style w:type="paragraph" w:styleId="HTMLPreformatted">
+    <w:name w:val="HTML Preformatted"/>
+    <w:basedOn w:val="Normal"/>
+    <w:link w:val="HTMLPreformattedChar"/>
+    <w:uiPriority w:val="99"/>
+    <w:semiHidden/>
+    <w:unhideWhenUsed/>
+    <w:rsid w:val="00384721"/>
+    <w:rPr>
+      <w:rFonts w:ascii="Consolas" w:hAnsi="Consolas"/>
+      <w:sz w:val="20"/>
+      <w:szCs w:val="20"/>
+    </w:rPr>
+  </w:style>
+  <w:style w:type="character" w:customStyle="1" w:styleId="HTMLPreformattedChar">
+    <w:name w:val="HTML Preformatted Char"/>
+    <w:basedOn w:val="DefaultParagraphFont"/>
+    <w:link w:val="HTMLPreformatted"/>
+    <w:uiPriority w:val="99"/>
+    <w:semiHidden/>
+    <w:rsid w:val="00384721"/>
+    <w:rPr>
+      <w:rFonts w:ascii="Consolas" w:hAnsi="Consolas"/>
+      <w:sz w:val="20"/>
+      <w:szCs w:val="20"/>
+    </w:rPr>
+  </w:style>
 </w:styles>
 </file>
 
@@ -7863,7 +7966,7 @@
 </file>
 
 <file path=customXml/itemProps1.xml><?xml version="1.0" encoding="utf-8"?>
-<ds:datastoreItem xmlns:ds="http://schemas.openxmlformats.org/officeDocument/2006/customXml" ds:itemID="{22D1C2DA-6ADA-C34A-8096-809652774E4B}">
+<ds:datastoreItem xmlns:ds="http://schemas.openxmlformats.org/officeDocument/2006/customXml" ds:itemID="{6C85552D-593D-6147-A021-BDEF9668DC18}">
   <ds:schemaRefs>
     <ds:schemaRef ds:uri="http://schemas.openxmlformats.org/officeDocument/2006/bibliography"/>
   </ds:schemaRefs>

</xml_diff>